<commit_message>
vm "bridged" on windows to to boot manual, part 2
</commit_message>
<xml_diff>
--- a/src_doc/RH_boot_manual_RUS_part2.docx
+++ b/src_doc/RH_boot_manual_RUS_part2.docx
@@ -123,7 +123,7 @@
                                 <w:sdt>
                                   <w:sdtPr>
                                     <w:text/>
-                                    <w:id w:val="1590517600"/>
+                                    <w:id w:val="626095232"/>
                                     <w:dataBinding w:prefixMappings="xmlns:ns0='http://schemas.openxmlformats.org/package/2006/metadata/core-properties' xmlns:ns1='http://purl.org/dc/elements/1.1/'" w:xpath="/ns0:coreProperties[1]/ns1:title[1]" w:storeItemID="{6C3C8BC8-F283-45AE-878A-BAB7291924A1}"/>
                                     <w:alias w:val="Company"/>
                                   </w:sdtPr>
@@ -180,7 +180,7 @@
                                 <w:sdt>
                                   <w:sdtPr>
                                     <w:text/>
-                                    <w:id w:val="1306651238"/>
+                                    <w:id w:val="1363600588"/>
                                     <w:dataBinding w:prefixMappings="xmlns:ns0='http://schemas.openxmlformats.org/package/2006/metadata/core-properties' xmlns:ns1='http://purl.org/dc/elements/1.1/'" w:xpath="/ns0:coreProperties[1]/ns1:subject[1]" w:storeItemID="{6C3C8BC8-F283-45AE-878A-BAB7291924A1}"/>
                                     <w:alias w:val="Subtitle"/>
                                   </w:sdtPr>
@@ -208,14 +208,10 @@
                             <w:pPr>
                               <w:pStyle w:val="FrameContents"/>
                               <w:spacing w:before="0" w:after="200"/>
-                              <w:rPr>
-                                <w:color w:val="000000"/>
-                              </w:rPr>
+                              <w:rPr/>
                             </w:pPr>
                             <w:r>
-                              <w:rPr>
-                                <w:color w:val="000000"/>
-                              </w:rPr>
+                              <w:rPr/>
                             </w:r>
                           </w:p>
                         </w:txbxContent>
@@ -308,7 +304,7 @@
                           <w:sdt>
                             <w:sdtPr>
                               <w:text/>
-                              <w:id w:val="944137459"/>
+                              <w:id w:val="1614058903"/>
                               <w:dataBinding w:prefixMappings="xmlns:ns0='http://schemas.openxmlformats.org/package/2006/metadata/core-properties' xmlns:ns1='http://purl.org/dc/elements/1.1/'" w:xpath="/ns0:coreProperties[1]/ns1:title[1]" w:storeItemID="{6C3C8BC8-F283-45AE-878A-BAB7291924A1}"/>
                               <w:alias w:val="Company"/>
                             </w:sdtPr>
@@ -365,7 +361,7 @@
                           <w:sdt>
                             <w:sdtPr>
                               <w:text/>
-                              <w:id w:val="384439959"/>
+                              <w:id w:val="273121839"/>
                               <w:dataBinding w:prefixMappings="xmlns:ns0='http://schemas.openxmlformats.org/package/2006/metadata/core-properties' xmlns:ns1='http://purl.org/dc/elements/1.1/'" w:xpath="/ns0:coreProperties[1]/ns1:subject[1]" w:storeItemID="{6C3C8BC8-F283-45AE-878A-BAB7291924A1}"/>
                               <w:alias w:val="Subtitle"/>
                             </w:sdtPr>
@@ -393,14 +389,10 @@
                       <w:pPr>
                         <w:pStyle w:val="FrameContents"/>
                         <w:spacing w:before="0" w:after="200"/>
-                        <w:rPr>
-                          <w:color w:val="000000"/>
-                        </w:rPr>
+                        <w:rPr/>
                       </w:pPr>
                       <w:r>
-                        <w:rPr>
-                          <w:color w:val="000000"/>
-                        </w:rPr>
+                        <w:rPr/>
                       </w:r>
                     </w:p>
                   </w:txbxContent>
@@ -571,14 +563,10 @@
                             <w:pPr>
                               <w:pStyle w:val="FrameContents"/>
                               <w:spacing w:before="0" w:after="200"/>
-                              <w:rPr>
-                                <w:color w:val="000000"/>
-                              </w:rPr>
+                              <w:rPr/>
                             </w:pPr>
                             <w:r>
-                              <w:rPr>
-                                <w:color w:val="000000"/>
-                              </w:rPr>
+                              <w:rPr/>
                             </w:r>
                           </w:p>
                         </w:txbxContent>
@@ -650,14 +638,10 @@
                       <w:pPr>
                         <w:pStyle w:val="FrameContents"/>
                         <w:spacing w:before="0" w:after="200"/>
-                        <w:rPr>
-                          <w:color w:val="000000"/>
-                        </w:rPr>
+                        <w:rPr/>
                       </w:pPr>
                       <w:r>
-                        <w:rPr>
-                          <w:color w:val="000000"/>
-                        </w:rPr>
+                        <w:rPr/>
                       </w:r>
                     </w:p>
                   </w:txbxContent>
@@ -695,7 +679,7 @@
           <w:docPartGallery w:val="Table of Contents"/>
           <w:docPartUnique w:val="true"/>
         </w:docPartObj>
-        <w:id w:val="1794337553"/>
+        <w:id w:val="676812270"/>
       </w:sdtPr>
       <w:sdtContent>
         <w:p>
@@ -1384,7 +1368,7 @@
           <w:color w:val="00000A"/>
           <w:lang w:val="ru-RU"/>
         </w:rPr>
-        <w:t>Запуск на «bare metal»</w:t>
+        <w:t>Приложение</w:t>
       </w:r>
       <w:hyperlink w:anchor="_Toc465155193">
         <w:r>
@@ -1405,7 +1389,16 @@
           <w:color w:val="00000A"/>
           <w:lang w:val="ru-RU"/>
         </w:rPr>
-        <w:t>12</w:t>
+        <w:t>1</w:t>
+      </w:r>
+      <w:r>
+        <w:rPr>
+          <w:rStyle w:val="IndexLink"/>
+          <w:vanish w:val="false"/>
+          <w:color w:val="00000A"/>
+          <w:lang w:val="ru-RU"/>
+        </w:rPr>
+        <w:t>1</w:t>
       </w:r>
     </w:p>
     <w:p>
@@ -1457,17 +1450,7 @@
         <w:r>
           <w:fldChar w:fldCharType="separate"/>
         </w:r>
-        <w:bookmarkStart w:id="4" w:name="__Fieldmark__157_2349192021"/>
-        <w:r>
-          <w:rPr>
-            <w:rStyle w:val="IndexLink"/>
-            <w:rFonts w:eastAsia="" w:eastAsiaTheme="minorEastAsia"/>
-            <w:vanish w:val="false"/>
-            <w:color w:val="00000A"/>
-            <w:u w:val="none"/>
-            <w:lang w:val="ru-RU"/>
-          </w:rPr>
-        </w:r>
+        <w:bookmarkStart w:id="4" w:name="__Fieldmark__577_3813086826"/>
         <w:r>
           <w:rPr>
             <w:rStyle w:val="IndexLink"/>
@@ -1485,19 +1468,6 @@
         <w:r>
           <w:fldChar w:fldCharType="separate"/>
         </w:r>
-        <w:bookmarkStart w:id="5" w:name="__Fieldmark__159_1190881807"/>
-        <w:bookmarkStart w:id="6" w:name="__Fieldmark__160_2349192021"/>
-        <w:bookmarkEnd w:id="4"/>
-        <w:r>
-          <w:rPr>
-            <w:rStyle w:val="IndexLink"/>
-            <w:rFonts w:eastAsia="" w:eastAsiaTheme="minorEastAsia"/>
-            <w:vanish w:val="false"/>
-            <w:color w:val="00000A"/>
-            <w:u w:val="none"/>
-            <w:lang w:val="ru-RU"/>
-          </w:rPr>
-        </w:r>
         <w:r>
           <w:rPr>
             <w:rStyle w:val="IndexLink"/>
@@ -1515,45 +1485,86 @@
         <w:r>
           <w:fldChar w:fldCharType="separate"/>
         </w:r>
-        <w:bookmarkStart w:id="7" w:name="__Fieldmark__162_1190881807"/>
-        <w:bookmarkStart w:id="8" w:name="__Fieldmark__163_2868454186"/>
-        <w:bookmarkStart w:id="9" w:name="__Fieldmark__165_2349192021"/>
-        <w:bookmarkEnd w:id="5"/>
-        <w:bookmarkEnd w:id="6"/>
-        <w:r>
-          <w:rPr>
-            <w:rStyle w:val="IndexLink"/>
-            <w:rFonts w:eastAsia="" w:eastAsiaTheme="minorEastAsia"/>
-            <w:vanish w:val="false"/>
-            <w:color w:val="00000A"/>
-            <w:u w:val="none"/>
-            <w:lang w:val="ru-RU"/>
-          </w:rPr>
-        </w:r>
-        <w:r>
-          <w:rPr>
-            <w:rStyle w:val="IndexLink"/>
-            <w:rFonts w:eastAsia="" w:eastAsiaTheme="minorEastAsia"/>
-            <w:vanish w:val="false"/>
-            <w:color w:val="00000A"/>
-            <w:u w:val="none"/>
-            <w:lang w:val="ru-RU"/>
-          </w:rPr>
-        </w:r>
-        <w:bookmarkStart w:id="10" w:name="__Fieldmark__168_2868454186"/>
-        <w:bookmarkStart w:id="11" w:name="__Fieldmark__133_3337917788"/>
-        <w:bookmarkStart w:id="12" w:name="__Fieldmark__133_3440022167"/>
-        <w:bookmarkStart w:id="13" w:name="__Fieldmark__135_3573041295"/>
-        <w:bookmarkStart w:id="14" w:name="__Fieldmark__133_488258861"/>
-        <w:bookmarkStart w:id="15" w:name="__Fieldmark__134_902740927"/>
-        <w:bookmarkStart w:id="16" w:name="__Fieldmark__134_788773065"/>
-        <w:bookmarkStart w:id="17" w:name="__Fieldmark__145_2946706235"/>
-        <w:bookmarkStart w:id="18" w:name="__Fieldmark__167_1190881807"/>
-        <w:bookmarkStart w:id="19" w:name="__Fieldmark__166_2868454186"/>
-        <w:bookmarkStart w:id="20" w:name="__Fieldmark__179_3979401157"/>
-        <w:bookmarkEnd w:id="7"/>
-        <w:bookmarkEnd w:id="8"/>
-        <w:bookmarkEnd w:id="9"/>
+        <w:bookmarkStart w:id="5" w:name="__Fieldmark__578_3813086826"/>
+        <w:r>
+          <w:rPr>
+            <w:rStyle w:val="IndexLink"/>
+            <w:rFonts w:eastAsia="" w:eastAsiaTheme="minorEastAsia"/>
+            <w:vanish w:val="false"/>
+            <w:color w:val="00000A"/>
+            <w:u w:val="none"/>
+            <w:lang w:val="ru-RU"/>
+          </w:rPr>
+        </w:r>
+        <w:r>
+          <w:fldChar w:fldCharType="begin"/>
+        </w:r>
+        <w:r/>
+        <w:r>
+          <w:fldChar w:fldCharType="separate"/>
+        </w:r>
+        <w:bookmarkStart w:id="6" w:name="__Fieldmark__157_23491920211"/>
+        <w:r>
+          <w:rPr>
+            <w:rStyle w:val="IndexLink"/>
+            <w:rFonts w:eastAsia="" w:eastAsiaTheme="minorEastAsia"/>
+            <w:vanish w:val="false"/>
+            <w:color w:val="00000A"/>
+            <w:u w:val="none"/>
+            <w:lang w:val="ru-RU"/>
+          </w:rPr>
+        </w:r>
+        <w:r>
+          <w:fldChar w:fldCharType="begin"/>
+        </w:r>
+        <w:r/>
+        <w:r>
+          <w:fldChar w:fldCharType="separate"/>
+        </w:r>
+        <w:bookmarkStart w:id="7" w:name="__Fieldmark__581_3813086826"/>
+        <w:r>
+          <w:rPr>
+            <w:rStyle w:val="IndexLink"/>
+            <w:rFonts w:eastAsia="" w:eastAsiaTheme="minorEastAsia"/>
+            <w:vanish w:val="false"/>
+            <w:color w:val="00000A"/>
+            <w:u w:val="none"/>
+            <w:lang w:val="ru-RU"/>
+          </w:rPr>
+        </w:r>
+        <w:r>
+          <w:fldChar w:fldCharType="begin"/>
+        </w:r>
+        <w:r/>
+        <w:r>
+          <w:fldChar w:fldCharType="separate"/>
+        </w:r>
+        <w:bookmarkStart w:id="8" w:name="__Fieldmark__159_11908818071"/>
+        <w:bookmarkStart w:id="9" w:name="__Fieldmark__160_23491920211"/>
+        <w:r>
+          <w:rPr>
+            <w:rStyle w:val="IndexLink"/>
+            <w:rFonts w:eastAsia="" w:eastAsiaTheme="minorEastAsia"/>
+            <w:vanish w:val="false"/>
+            <w:color w:val="00000A"/>
+            <w:u w:val="none"/>
+            <w:lang w:val="ru-RU"/>
+          </w:rPr>
+        </w:r>
+        <w:bookmarkStart w:id="10" w:name="__Fieldmark__133_4882588612"/>
+        <w:bookmarkStart w:id="11" w:name="__Fieldmark__163_28684541861"/>
+        <w:bookmarkStart w:id="12" w:name="__Fieldmark__134_9027409272"/>
+        <w:bookmarkStart w:id="13" w:name="__Fieldmark__179_39794011571"/>
+        <w:bookmarkStart w:id="14" w:name="__Fieldmark__166_28684541861"/>
+        <w:bookmarkStart w:id="15" w:name="__Fieldmark__145_29467062352"/>
+        <w:bookmarkStart w:id="16" w:name="__Fieldmark__168_28684541861"/>
+        <w:bookmarkStart w:id="17" w:name="__Fieldmark__162_11908818071"/>
+        <w:bookmarkStart w:id="18" w:name="__Fieldmark__133_33379177882"/>
+        <w:bookmarkStart w:id="19" w:name="__Fieldmark__135_35730412952"/>
+        <w:bookmarkStart w:id="20" w:name="__Fieldmark__133_34400221672"/>
+        <w:bookmarkStart w:id="21" w:name="__Fieldmark__167_11908818071"/>
+        <w:bookmarkStart w:id="22" w:name="__Fieldmark__134_7887730651"/>
+        <w:bookmarkStart w:id="23" w:name="__Fieldmark__165_23491920211"/>
         <w:bookmarkEnd w:id="10"/>
         <w:bookmarkEnd w:id="11"/>
         <w:bookmarkEnd w:id="12"/>
@@ -1565,49 +1576,234 @@
         <w:bookmarkEnd w:id="18"/>
         <w:bookmarkEnd w:id="19"/>
         <w:bookmarkEnd w:id="20"/>
-        <w:r>
-          <w:rPr>
-            <w:rStyle w:val="IndexLink"/>
-          </w:rPr>
-          <w:t xml:space="preserve"> Флэшка для загрузчика</w:t>
-        </w:r>
-        <w:r>
-          <w:rPr>
-            <w:rStyle w:val="IndexLink"/>
-            <w:rFonts w:eastAsia="" w:eastAsiaTheme="minorEastAsia"/>
-            <w:vanish w:val="false"/>
-            <w:color w:val="00000A"/>
+        <w:bookmarkEnd w:id="21"/>
+        <w:bookmarkEnd w:id="22"/>
+        <w:bookmarkEnd w:id="23"/>
+        <w:r>
+          <w:rPr>
+            <w:rStyle w:val="IndexLink"/>
+            <w:rFonts w:eastAsia="" w:eastAsiaTheme="minorEastAsia"/>
+            <w:vanish w:val="false"/>
+            <w:color w:val="00000A"/>
+            <w:u w:val="none"/>
+            <w:lang w:val="ru-RU"/>
+          </w:rPr>
+        </w:r>
+        <w:r>
+          <w:fldChar w:fldCharType="begin"/>
+        </w:r>
+        <w:r/>
+        <w:r>
+          <w:fldChar w:fldCharType="separate"/>
+        </w:r>
+        <w:bookmarkEnd w:id="6"/>
+        <w:bookmarkEnd w:id="8"/>
+        <w:bookmarkEnd w:id="9"/>
+        <w:r>
+          <w:rPr>
+            <w:rStyle w:val="IndexLink"/>
+            <w:rFonts w:eastAsia="" w:eastAsiaTheme="minorEastAsia"/>
+            <w:vanish w:val="false"/>
+            <w:color w:val="00000A"/>
+            <w:u w:val="none"/>
+            <w:lang w:val="ru-RU"/>
+          </w:rPr>
+        </w:r>
+        <w:r>
+          <w:rPr>
+            <w:rStyle w:val="IndexLink"/>
+            <w:rFonts w:eastAsia="" w:eastAsiaTheme="minorEastAsia"/>
+            <w:vanish w:val="false"/>
+            <w:color w:val="00000A"/>
+            <w:u w:val="none"/>
+            <w:lang w:val="ru-RU"/>
+          </w:rPr>
+        </w:r>
+        <w:r>
+          <w:rPr>
+            <w:rStyle w:val="IndexLink"/>
+            <w:rFonts w:eastAsia="" w:eastAsiaTheme="minorEastAsia"/>
+            <w:vanish w:val="false"/>
+            <w:color w:val="00000A"/>
+            <w:u w:val="none"/>
+            <w:lang w:val="ru-RU"/>
+          </w:rPr>
+        </w:r>
+        <w:bookmarkEnd w:id="7"/>
+        <w:r>
+          <w:rPr>
+            <w:rStyle w:val="IndexLink"/>
+            <w:rFonts w:eastAsia="" w:eastAsiaTheme="minorEastAsia"/>
+            <w:vanish w:val="false"/>
+            <w:color w:val="00000A"/>
+            <w:u w:val="none"/>
+            <w:lang w:val="ru-RU"/>
+          </w:rPr>
+        </w:r>
+        <w:bookmarkEnd w:id="5"/>
+        <w:r>
+          <w:rPr>
+            <w:rStyle w:val="IndexLink"/>
+            <w:rFonts w:eastAsia="" w:eastAsiaTheme="minorEastAsia"/>
+            <w:vanish w:val="false"/>
+            <w:color w:val="00000A"/>
+            <w:u w:val="none"/>
+            <w:lang w:val="ru-RU"/>
+          </w:rPr>
+        </w:r>
+        <w:bookmarkEnd w:id="4"/>
+        <w:r>
+          <w:rPr>
+            <w:rStyle w:val="IndexLink"/>
+            <w:rFonts w:eastAsia="" w:eastAsiaTheme="minorEastAsia"/>
+            <w:vanish w:val="false"/>
+            <w:color w:val="00000A"/>
+            <w:u w:val="none"/>
+            <w:lang w:val="ru-RU"/>
+          </w:rPr>
+        </w:r>
+        <w:r>
+          <w:rPr>
+            <w:rStyle w:val="IndexLink"/>
+            <w:rFonts w:eastAsia="" w:eastAsiaTheme="minorEastAsia"/>
+            <w:vanish w:val="false"/>
+            <w:color w:val="00000A"/>
+            <w:u w:val="none"/>
+            <w:lang w:val="ru-RU"/>
+          </w:rPr>
+        </w:r>
+        <w:r>
+          <w:fldChar w:fldCharType="begin"/>
+        </w:r>
+        <w:r/>
+        <w:r>
+          <w:fldChar w:fldCharType="separate"/>
+        </w:r>
+        <w:r>
+          <w:rPr>
+            <w:rStyle w:val="IndexLink"/>
+            <w:rFonts w:eastAsia="" w:eastAsiaTheme="minorEastAsia"/>
+            <w:vanish w:val="false"/>
+            <w:color w:val="00000A"/>
+            <w:u w:val="none"/>
+            <w:lang w:val="ru-RU"/>
+          </w:rPr>
+        </w:r>
+        <w:r>
+          <w:rPr>
+            <w:rStyle w:val="IndexLink"/>
+            <w:rFonts w:eastAsia="" w:eastAsiaTheme="minorEastAsia"/>
+            <w:vanish w:val="false"/>
+            <w:color w:val="00000A"/>
+            <w:u w:val="none"/>
+            <w:lang w:val="ru-RU"/>
+          </w:rPr>
+        </w:r>
+        <w:r>
+          <w:fldChar w:fldCharType="begin"/>
+        </w:r>
+        <w:r/>
+        <w:r>
+          <w:fldChar w:fldCharType="separate"/>
+        </w:r>
+        <w:r>
+          <w:rPr>
+            <w:rStyle w:val="IndexLink"/>
+            <w:rFonts w:eastAsia="" w:eastAsiaTheme="minorEastAsia"/>
+            <w:vanish w:val="false"/>
+            <w:color w:val="00000A"/>
+            <w:u w:val="none"/>
+            <w:lang w:val="ru-RU"/>
+          </w:rPr>
+        </w:r>
+        <w:r>
+          <w:rPr>
+            <w:rStyle w:val="IndexLink"/>
+            <w:rFonts w:eastAsia="" w:eastAsiaTheme="minorEastAsia"/>
+            <w:vanish w:val="false"/>
+            <w:color w:val="00000A"/>
+            <w:u w:val="none"/>
+            <w:lang w:val="ru-RU"/>
+          </w:rPr>
+        </w:r>
+        <w:r>
+          <w:rPr>
+            <w:rStyle w:val="IndexLink"/>
+            <w:vanish w:val="false"/>
+            <w:color w:val="00000A"/>
+            <w:u w:val="none"/>
+            <w:lang w:val="ru-RU"/>
+          </w:rPr>
+          <w:t xml:space="preserve"> </w:t>
+        </w:r>
+        <w:r>
+          <w:rPr>
+            <w:rStyle w:val="IndexLink"/>
+            <w:vanish w:val="false"/>
+            <w:color w:val="00000A"/>
+            <w:u w:val="none"/>
+            <w:lang w:val="ru-RU"/>
+          </w:rPr>
+          <w:t>Запуск на «bare metal»</w:t>
+        </w:r>
+        <w:r>
+          <w:rPr>
+            <w:rStyle w:val="IndexLink"/>
+            <w:rFonts w:eastAsia="" w:eastAsiaTheme="minorEastAsia"/>
+            <w:vanish w:val="false"/>
+            <w:color w:val="00000A"/>
+            <w:u w:val="none"/>
             <w:lang w:val="ru-RU"/>
           </w:rPr>
           <w:t>..</w:t>
         </w:r>
         <w:r>
+          <w:rPr>
+            <w:rStyle w:val="IndexLink"/>
+            <w:vanish w:val="false"/>
+            <w:color w:val="00000A"/>
+            <w:u w:val="none"/>
+            <w:lang w:val="ru-RU"/>
+          </w:rPr>
+          <w:tab/>
+          <w:t>1</w:t>
+        </w:r>
+        <w:r>
           <w:fldChar w:fldCharType="end"/>
         </w:r>
         <w:r>
           <w:fldChar w:fldCharType="end"/>
         </w:r>
+        <w:r>
+          <w:fldChar w:fldCharType="end"/>
+        </w:r>
+        <w:r>
+          <w:fldChar w:fldCharType="end"/>
+        </w:r>
+        <w:r>
+          <w:fldChar w:fldCharType="end"/>
+        </w:r>
+        <w:r>
+          <w:fldChar w:fldCharType="end"/>
+        </w:r>
+        <w:r>
+          <w:fldChar w:fldCharType="end"/>
+        </w:r>
       </w:hyperlink>
       <w:r>
         <w:rPr>
-          <w:rStyle w:val="IndexLink"/>
           <w:vanish w:val="false"/>
           <w:color w:val="00000A"/>
-          <w:lang w:val="ru-RU"/>
-        </w:rPr>
-        <w:tab/>
+          <w:u w:val="none"/>
+          <w:lang w:val="ru-RU"/>
+        </w:rPr>
         <w:t>1</w:t>
       </w:r>
       <w:r>
         <w:fldChar w:fldCharType="end"/>
       </w:r>
       <w:r>
-        <w:rPr>
-          <w:vanish w:val="false"/>
-          <w:color w:val="00000A"/>
-          <w:lang w:val="ru-RU"/>
-        </w:rPr>
-        <w:t>2</w:t>
+        <w:fldChar w:fldCharType="end"/>
       </w:r>
     </w:p>
     <w:p>
@@ -1617,12 +1813,7 @@
           <w:tab w:val="left" w:pos="880" w:leader="none"/>
           <w:tab w:val="right" w:pos="4504" w:leader="dot"/>
         </w:tabs>
-        <w:rPr>
-          <w:vanish w:val="false"/>
-          <w:color w:val="00000A"/>
-          <w:u w:val="none" w:color="000000"/>
-          <w:lang w:val="ru-RU"/>
-        </w:rPr>
+        <w:rPr/>
       </w:pPr>
       <w:r>
         <w:rPr>
@@ -1644,7 +1835,17 @@
             <w:u w:val="none"/>
             <w:lang w:val="ru-RU"/>
           </w:rPr>
-          <w:t>.2</w:t>
+          <w:t>.</w:t>
+        </w:r>
+        <w:r>
+          <w:rPr>
+            <w:rStyle w:val="IndexLink"/>
+            <w:vanish w:val="false"/>
+            <w:color w:val="00000A"/>
+            <w:u w:val="none"/>
+            <w:lang w:val="ru-RU"/>
+          </w:rPr>
+          <w:t>2</w:t>
         </w:r>
         <w:r>
           <w:rPr>
@@ -1664,7 +1865,7 @@
         <w:r>
           <w:fldChar w:fldCharType="separate"/>
         </w:r>
-        <w:bookmarkStart w:id="21" w:name="__Fieldmark__223_2349192021"/>
+        <w:bookmarkStart w:id="24" w:name="__Fieldmark__157_3813086826"/>
         <w:r>
           <w:rPr>
             <w:rStyle w:val="IndexLink"/>
@@ -1692,9 +1893,9 @@
         <w:r>
           <w:fldChar w:fldCharType="separate"/>
         </w:r>
-        <w:bookmarkStart w:id="22" w:name="__Fieldmark__215_1190881807"/>
-        <w:bookmarkStart w:id="23" w:name="__Fieldmark__226_2349192021"/>
-        <w:bookmarkEnd w:id="21"/>
+        <w:bookmarkStart w:id="25" w:name="__Fieldmark__157_2349192021"/>
+        <w:bookmarkStart w:id="26" w:name="__Fieldmark__160_3813086826"/>
+        <w:bookmarkEnd w:id="24"/>
         <w:r>
           <w:rPr>
             <w:rStyle w:val="IndexLink"/>
@@ -1722,43 +1923,9 @@
         <w:r>
           <w:fldChar w:fldCharType="separate"/>
         </w:r>
-        <w:bookmarkStart w:id="24" w:name="__Fieldmark__218_1190881807"/>
-        <w:bookmarkStart w:id="25" w:name="__Fieldmark__212_2868454186"/>
-        <w:bookmarkStart w:id="26" w:name="__Fieldmark__231_2349192021"/>
-        <w:bookmarkEnd w:id="22"/>
-        <w:bookmarkEnd w:id="23"/>
-        <w:r>
-          <w:rPr>
-            <w:rStyle w:val="IndexLink"/>
-            <w:rFonts w:eastAsia="" w:eastAsiaTheme="minorEastAsia"/>
-            <w:vanish w:val="false"/>
-            <w:color w:val="00000A"/>
-            <w:u w:val="none"/>
-            <w:lang w:val="ru-RU"/>
-          </w:rPr>
-        </w:r>
-        <w:r>
-          <w:rPr>
-            <w:rStyle w:val="IndexLink"/>
-            <w:rFonts w:eastAsia="" w:eastAsiaTheme="minorEastAsia"/>
-            <w:vanish w:val="false"/>
-            <w:color w:val="00000A"/>
-            <w:u w:val="none"/>
-            <w:lang w:val="ru-RU"/>
-          </w:rPr>
-        </w:r>
-        <w:r>
-          <w:fldChar w:fldCharType="begin"/>
-        </w:r>
-        <w:r/>
-        <w:r>
-          <w:fldChar w:fldCharType="separate"/>
-        </w:r>
-        <w:bookmarkStart w:id="27" w:name="__Fieldmark__224_3979401157"/>
-        <w:bookmarkStart w:id="28" w:name="__Fieldmark__223_1190881807"/>
-        <w:bookmarkStart w:id="29" w:name="__Fieldmark__215_2868454186"/>
-        <w:bookmarkStart w:id="30" w:name="__Fieldmark__238_2349192021"/>
-        <w:bookmarkEnd w:id="24"/>
+        <w:bookmarkStart w:id="27" w:name="__Fieldmark__159_1190881807"/>
+        <w:bookmarkStart w:id="28" w:name="__Fieldmark__160_2349192021"/>
+        <w:bookmarkStart w:id="29" w:name="__Fieldmark__165_3813086826"/>
         <w:bookmarkEnd w:id="25"/>
         <w:bookmarkEnd w:id="26"/>
         <w:r>
@@ -1781,140 +1948,133 @@
             <w:lang w:val="ru-RU"/>
           </w:rPr>
         </w:r>
-        <w:r>
-          <w:fldChar w:fldCharType="begin"/>
-        </w:r>
-        <w:r/>
-        <w:r>
-          <w:fldChar w:fldCharType="separate"/>
-        </w:r>
-        <w:bookmarkStart w:id="31" w:name="__Fieldmark__227_1190881807"/>
-        <w:bookmarkStart w:id="32" w:name="__Fieldmark__217_2868454186"/>
-        <w:bookmarkStart w:id="33" w:name="__Fieldmark__244_2349192021"/>
+        <w:bookmarkStart w:id="30" w:name="__Fieldmark__163_2868454186"/>
+        <w:bookmarkStart w:id="31" w:name="__Fieldmark__134_902740927"/>
+        <w:bookmarkStart w:id="32" w:name="__Fieldmark__179_3979401157"/>
+        <w:bookmarkStart w:id="33" w:name="__Fieldmark__133_488258861"/>
+        <w:bookmarkStart w:id="34" w:name="__Fieldmark__166_2868454186"/>
+        <w:bookmarkStart w:id="35" w:name="__Fieldmark__145_2946706235"/>
+        <w:bookmarkStart w:id="36" w:name="__Fieldmark__165_2349192021"/>
+        <w:bookmarkStart w:id="37" w:name="__Fieldmark__162_1190881807"/>
+        <w:bookmarkStart w:id="38" w:name="__Fieldmark__133_3337917788"/>
+        <w:bookmarkStart w:id="39" w:name="__Fieldmark__135_3573041295"/>
+        <w:bookmarkStart w:id="40" w:name="__Fieldmark__133_3440022167"/>
+        <w:bookmarkStart w:id="41" w:name="__Fieldmark__167_1190881807"/>
+        <w:bookmarkStart w:id="42" w:name="__Fieldmark__134_788773065"/>
+        <w:bookmarkStart w:id="43" w:name="__Fieldmark__168_2868454186"/>
+        <w:bookmarkEnd w:id="27"/>
         <w:bookmarkEnd w:id="28"/>
         <w:bookmarkEnd w:id="29"/>
         <w:bookmarkEnd w:id="30"/>
-        <w:r>
-          <w:rPr>
-            <w:rStyle w:val="IndexLink"/>
-            <w:rFonts w:eastAsia="" w:eastAsiaTheme="minorEastAsia"/>
-            <w:vanish w:val="false"/>
-            <w:color w:val="00000A"/>
-            <w:u w:val="none"/>
-            <w:lang w:val="ru-RU"/>
-          </w:rPr>
-        </w:r>
-        <w:r>
-          <w:rPr>
-            <w:rStyle w:val="IndexLink"/>
-            <w:rFonts w:eastAsia="" w:eastAsiaTheme="minorEastAsia"/>
-            <w:vanish w:val="false"/>
-            <w:color w:val="00000A"/>
-            <w:u w:val="none"/>
-            <w:lang w:val="ru-RU"/>
-          </w:rPr>
-        </w:r>
-        <w:r>
-          <w:fldChar w:fldCharType="begin"/>
-        </w:r>
-        <w:r/>
-        <w:r>
-          <w:fldChar w:fldCharType="separate"/>
-        </w:r>
-        <w:bookmarkStart w:id="34" w:name="__Fieldmark__227_3979401157"/>
-        <w:bookmarkStart w:id="35" w:name="__Fieldmark__232_1190881807"/>
-        <w:bookmarkStart w:id="36" w:name="__Fieldmark__220_2868454186"/>
-        <w:bookmarkStart w:id="37" w:name="__Fieldmark__251_2349192021"/>
         <w:bookmarkEnd w:id="31"/>
         <w:bookmarkEnd w:id="32"/>
         <w:bookmarkEnd w:id="33"/>
-        <w:r>
-          <w:rPr>
-            <w:rStyle w:val="IndexLink"/>
-            <w:rFonts w:eastAsia="" w:eastAsiaTheme="minorEastAsia"/>
-            <w:vanish w:val="false"/>
-            <w:color w:val="00000A"/>
-            <w:u w:val="none"/>
-            <w:lang w:val="ru-RU"/>
-          </w:rPr>
-        </w:r>
-        <w:r>
-          <w:rPr>
-            <w:rStyle w:val="IndexLink"/>
-            <w:rFonts w:eastAsia="" w:eastAsiaTheme="minorEastAsia"/>
-            <w:vanish w:val="false"/>
-            <w:color w:val="00000A"/>
-            <w:u w:val="none"/>
-            <w:lang w:val="ru-RU"/>
-          </w:rPr>
-        </w:r>
-        <w:r>
-          <w:fldChar w:fldCharType="begin"/>
-        </w:r>
-        <w:r/>
-        <w:r>
-          <w:fldChar w:fldCharType="separate"/>
-        </w:r>
-        <w:bookmarkStart w:id="38" w:name="__Fieldmark__339_788773065"/>
-        <w:bookmarkStart w:id="39" w:name="__Fieldmark__237_1190881807"/>
-        <w:bookmarkStart w:id="40" w:name="__Fieldmark__223_2868454186"/>
-        <w:bookmarkStart w:id="41" w:name="__Fieldmark__258_2349192021"/>
+        <w:bookmarkEnd w:id="34"/>
         <w:bookmarkEnd w:id="35"/>
         <w:bookmarkEnd w:id="36"/>
         <w:bookmarkEnd w:id="37"/>
-        <w:r>
-          <w:rPr>
-            <w:rStyle w:val="IndexLink"/>
-            <w:rFonts w:eastAsia="" w:eastAsiaTheme="minorEastAsia"/>
-            <w:vanish w:val="false"/>
-            <w:color w:val="00000A"/>
-            <w:u w:val="none"/>
-            <w:lang w:val="ru-RU"/>
-          </w:rPr>
-        </w:r>
-        <w:r>
-          <w:rPr>
-            <w:rStyle w:val="IndexLink"/>
-            <w:rFonts w:eastAsia="" w:eastAsiaTheme="minorEastAsia"/>
-            <w:vanish w:val="false"/>
-            <w:color w:val="00000A"/>
-            <w:u w:val="none"/>
-            <w:lang w:val="ru-RU"/>
-          </w:rPr>
-        </w:r>
-        <w:r>
-          <w:fldChar w:fldCharType="begin"/>
-        </w:r>
-        <w:r/>
-        <w:r>
-          <w:fldChar w:fldCharType="separate"/>
-        </w:r>
-        <w:bookmarkStart w:id="42" w:name="__Fieldmark__229_3979401157"/>
-        <w:bookmarkStart w:id="43" w:name="__Fieldmark__242_1190881807"/>
-        <w:bookmarkStart w:id="44" w:name="__Fieldmark__226_2868454186"/>
-        <w:bookmarkStart w:id="45" w:name="__Fieldmark__265_2349192021"/>
+        <w:bookmarkEnd w:id="38"/>
         <w:bookmarkEnd w:id="39"/>
         <w:bookmarkEnd w:id="40"/>
         <w:bookmarkEnd w:id="41"/>
-        <w:r>
-          <w:rPr>
-            <w:rStyle w:val="IndexLink"/>
-            <w:rFonts w:eastAsia="" w:eastAsiaTheme="minorEastAsia"/>
-            <w:vanish w:val="false"/>
-            <w:color w:val="00000A"/>
-            <w:u w:val="none"/>
-            <w:lang w:val="ru-RU"/>
-          </w:rPr>
-        </w:r>
-        <w:r>
-          <w:rPr>
-            <w:rStyle w:val="IndexLink"/>
-            <w:rFonts w:eastAsia="" w:eastAsiaTheme="minorEastAsia"/>
-            <w:vanish w:val="false"/>
-            <w:color w:val="00000A"/>
-            <w:u w:val="none"/>
-            <w:lang w:val="ru-RU"/>
-          </w:rPr>
+        <w:bookmarkEnd w:id="42"/>
+        <w:bookmarkEnd w:id="43"/>
+        <w:r>
+          <w:rPr>
+            <w:rStyle w:val="IndexLink"/>
+          </w:rPr>
+          <w:t xml:space="preserve"> Флэшка для загрузчика</w:t>
+        </w:r>
+        <w:r>
+          <w:rPr>
+            <w:rStyle w:val="IndexLink"/>
+            <w:rFonts w:eastAsia="" w:eastAsiaTheme="minorEastAsia"/>
+            <w:vanish w:val="false"/>
+            <w:color w:val="00000A"/>
+            <w:lang w:val="ru-RU"/>
+          </w:rPr>
+          <w:t>..</w:t>
+        </w:r>
+        <w:r>
+          <w:rPr>
+            <w:rStyle w:val="IndexLink"/>
+            <w:vanish w:val="false"/>
+            <w:color w:val="00000A"/>
+            <w:lang w:val="ru-RU"/>
+          </w:rPr>
+          <w:tab/>
+          <w:t>1</w:t>
+        </w:r>
+        <w:r>
+          <w:fldChar w:fldCharType="end"/>
+        </w:r>
+        <w:r>
+          <w:fldChar w:fldCharType="end"/>
+        </w:r>
+      </w:hyperlink>
+      <w:r>
+        <w:rPr>
+          <w:vanish w:val="false"/>
+          <w:color w:val="00000A"/>
+          <w:lang w:val="ru-RU"/>
+        </w:rPr>
+        <w:t>2</w:t>
+      </w:r>
+      <w:r>
+        <w:fldChar w:fldCharType="end"/>
+      </w:r>
+    </w:p>
+    <w:p>
+      <w:pPr>
+        <w:pStyle w:val="Contents2"/>
+        <w:tabs>
+          <w:tab w:val="left" w:pos="880" w:leader="none"/>
+          <w:tab w:val="right" w:pos="4504" w:leader="dot"/>
+        </w:tabs>
+        <w:rPr/>
+      </w:pPr>
+      <w:r>
+        <w:rPr>
+          <w:rStyle w:val="IndexLink"/>
+          <w:vanish w:val="false"/>
+          <w:color w:val="00000A"/>
+          <w:u w:val="none"/>
+          <w:lang w:val="ru-RU"/>
+        </w:rPr>
+        <w:t>3</w:t>
+      </w:r>
+      <w:hyperlink w:anchor="_Toc465155194">
+        <w:r>
+          <w:rPr>
+            <w:webHidden/>
+            <w:rStyle w:val="IndexLink"/>
+            <w:vanish w:val="false"/>
+            <w:color w:val="00000A"/>
+            <w:u w:val="none"/>
+            <w:lang w:val="ru-RU"/>
+          </w:rPr>
+          <w:t>.</w:t>
+        </w:r>
+        <w:r>
+          <w:rPr>
+            <w:rStyle w:val="IndexLink"/>
+            <w:vanish w:val="false"/>
+            <w:color w:val="00000A"/>
+            <w:u w:val="none"/>
+            <w:lang w:val="ru-RU"/>
+          </w:rPr>
+          <w:t>3</w:t>
+        </w:r>
+        <w:r>
+          <w:rPr>
+            <w:rStyle w:val="IndexLink"/>
+            <w:rFonts w:eastAsia="" w:eastAsiaTheme="minorEastAsia"/>
+            <w:vanish w:val="false"/>
+            <w:color w:val="00000A"/>
+            <w:u w:val="none"/>
+            <w:lang w:val="ru-RU"/>
+          </w:rPr>
+          <w:tab/>
         </w:r>
         <w:r>
           <w:fldChar w:fldCharType="begin"/>
@@ -1923,57 +2083,334 @@
         <w:r>
           <w:fldChar w:fldCharType="separate"/>
         </w:r>
-        <w:bookmarkStart w:id="46" w:name="__Fieldmark__264_1190881807"/>
-        <w:bookmarkStart w:id="47" w:name="__Fieldmark__246_2868454186"/>
-        <w:bookmarkStart w:id="48" w:name="__Fieldmark__289_2349192021"/>
-        <w:bookmarkStart w:id="49" w:name="__Fieldmark__133_33379177881"/>
-        <w:bookmarkStart w:id="50" w:name="__Fieldmark__133_34400221671"/>
-        <w:bookmarkStart w:id="51" w:name="__Fieldmark__134_9027409271"/>
-        <w:bookmarkStart w:id="52" w:name="__Fieldmark__145_29467062351"/>
-        <w:bookmarkStart w:id="53" w:name="__Fieldmark__135_35730412951"/>
-        <w:bookmarkStart w:id="54" w:name="__Fieldmark__133_4882588611"/>
-        <w:bookmarkEnd w:id="43"/>
+        <w:bookmarkStart w:id="44" w:name="__Fieldmark__228_3813086826"/>
+        <w:r>
+          <w:rPr>
+            <w:rStyle w:val="IndexLink"/>
+            <w:rFonts w:eastAsia="" w:eastAsiaTheme="minorEastAsia"/>
+            <w:vanish w:val="false"/>
+            <w:color w:val="00000A"/>
+            <w:u w:val="none"/>
+            <w:lang w:val="ru-RU"/>
+          </w:rPr>
+        </w:r>
+        <w:r>
+          <w:rPr>
+            <w:rStyle w:val="IndexLink"/>
+            <w:rFonts w:eastAsia="" w:eastAsiaTheme="minorEastAsia"/>
+            <w:vanish w:val="false"/>
+            <w:color w:val="00000A"/>
+            <w:u w:val="none"/>
+            <w:lang w:val="ru-RU"/>
+          </w:rPr>
+        </w:r>
+        <w:r>
+          <w:fldChar w:fldCharType="begin"/>
+        </w:r>
+        <w:r/>
+        <w:r>
+          <w:fldChar w:fldCharType="separate"/>
+        </w:r>
+        <w:bookmarkStart w:id="45" w:name="__Fieldmark__231_3813086826"/>
+        <w:bookmarkStart w:id="46" w:name="__Fieldmark__223_2349192021"/>
         <w:bookmarkEnd w:id="44"/>
+        <w:r>
+          <w:rPr>
+            <w:rStyle w:val="IndexLink"/>
+            <w:rFonts w:eastAsia="" w:eastAsiaTheme="minorEastAsia"/>
+            <w:vanish w:val="false"/>
+            <w:color w:val="00000A"/>
+            <w:u w:val="none"/>
+            <w:lang w:val="ru-RU"/>
+          </w:rPr>
+        </w:r>
+        <w:r>
+          <w:rPr>
+            <w:rStyle w:val="IndexLink"/>
+            <w:rFonts w:eastAsia="" w:eastAsiaTheme="minorEastAsia"/>
+            <w:vanish w:val="false"/>
+            <w:color w:val="00000A"/>
+            <w:u w:val="none"/>
+            <w:lang w:val="ru-RU"/>
+          </w:rPr>
+        </w:r>
+        <w:r>
+          <w:fldChar w:fldCharType="begin"/>
+        </w:r>
+        <w:r/>
+        <w:r>
+          <w:fldChar w:fldCharType="separate"/>
+        </w:r>
+        <w:bookmarkStart w:id="47" w:name="__Fieldmark__215_1190881807"/>
+        <w:bookmarkStart w:id="48" w:name="__Fieldmark__236_3813086826"/>
+        <w:bookmarkStart w:id="49" w:name="__Fieldmark__226_2349192021"/>
         <w:bookmarkEnd w:id="45"/>
+        <w:bookmarkEnd w:id="46"/>
+        <w:r>
+          <w:rPr>
+            <w:rStyle w:val="IndexLink"/>
+            <w:rFonts w:eastAsia="" w:eastAsiaTheme="minorEastAsia"/>
+            <w:vanish w:val="false"/>
+            <w:color w:val="00000A"/>
+            <w:u w:val="none"/>
+            <w:lang w:val="ru-RU"/>
+          </w:rPr>
+        </w:r>
+        <w:r>
+          <w:rPr>
+            <w:rStyle w:val="IndexLink"/>
+            <w:rFonts w:eastAsia="" w:eastAsiaTheme="minorEastAsia"/>
+            <w:vanish w:val="false"/>
+            <w:color w:val="00000A"/>
+            <w:u w:val="none"/>
+            <w:lang w:val="ru-RU"/>
+          </w:rPr>
+        </w:r>
+        <w:r>
+          <w:fldChar w:fldCharType="begin"/>
+        </w:r>
+        <w:r/>
+        <w:r>
+          <w:fldChar w:fldCharType="separate"/>
+        </w:r>
+        <w:bookmarkStart w:id="50" w:name="__Fieldmark__218_1190881807"/>
+        <w:bookmarkStart w:id="51" w:name="__Fieldmark__243_3813086826"/>
+        <w:bookmarkStart w:id="52" w:name="__Fieldmark__231_2349192021"/>
+        <w:bookmarkStart w:id="53" w:name="__Fieldmark__212_2868454186"/>
+        <w:bookmarkEnd w:id="47"/>
+        <w:bookmarkEnd w:id="48"/>
         <w:bookmarkEnd w:id="49"/>
+        <w:r>
+          <w:rPr>
+            <w:rStyle w:val="IndexLink"/>
+            <w:rFonts w:eastAsia="" w:eastAsiaTheme="minorEastAsia"/>
+            <w:vanish w:val="false"/>
+            <w:color w:val="00000A"/>
+            <w:u w:val="none"/>
+            <w:lang w:val="ru-RU"/>
+          </w:rPr>
+        </w:r>
+        <w:r>
+          <w:rPr>
+            <w:rStyle w:val="IndexLink"/>
+            <w:rFonts w:eastAsia="" w:eastAsiaTheme="minorEastAsia"/>
+            <w:vanish w:val="false"/>
+            <w:color w:val="00000A"/>
+            <w:u w:val="none"/>
+            <w:lang w:val="ru-RU"/>
+          </w:rPr>
+        </w:r>
+        <w:r>
+          <w:fldChar w:fldCharType="begin"/>
+        </w:r>
+        <w:r/>
+        <w:r>
+          <w:fldChar w:fldCharType="separate"/>
+        </w:r>
+        <w:bookmarkStart w:id="54" w:name="__Fieldmark__224_3979401157"/>
+        <w:bookmarkStart w:id="55" w:name="__Fieldmark__252_3813086826"/>
+        <w:bookmarkStart w:id="56" w:name="__Fieldmark__223_1190881807"/>
+        <w:bookmarkStart w:id="57" w:name="__Fieldmark__238_2349192021"/>
+        <w:bookmarkStart w:id="58" w:name="__Fieldmark__215_2868454186"/>
         <w:bookmarkEnd w:id="50"/>
         <w:bookmarkEnd w:id="51"/>
         <w:bookmarkEnd w:id="52"/>
         <w:bookmarkEnd w:id="53"/>
-        <w:bookmarkEnd w:id="54"/>
-        <w:r>
-          <w:rPr>
-            <w:rStyle w:val="IndexLink"/>
-            <w:rFonts w:eastAsia="" w:eastAsiaTheme="minorEastAsia"/>
-            <w:vanish w:val="false"/>
-            <w:color w:val="00000A"/>
-            <w:u w:val="none"/>
-            <w:lang w:val="ru-RU"/>
-          </w:rPr>
-        </w:r>
-        <w:r>
-          <w:rPr>
-            <w:rStyle w:val="IndexLink"/>
-            <w:rFonts w:eastAsia="" w:eastAsiaTheme="minorEastAsia"/>
-            <w:vanish w:val="false"/>
-            <w:color w:val="00000A"/>
-            <w:u w:val="none"/>
-            <w:lang w:val="ru-RU"/>
-          </w:rPr>
-        </w:r>
-        <w:bookmarkStart w:id="55" w:name="__Fieldmark__254_2868454186"/>
-        <w:bookmarkStart w:id="56" w:name="__Fieldmark__272_1190881807"/>
-        <w:bookmarkStart w:id="57" w:name="__Fieldmark__252_2868454186"/>
-        <w:bookmarkEnd w:id="27"/>
-        <w:bookmarkEnd w:id="34"/>
-        <w:bookmarkEnd w:id="38"/>
-        <w:bookmarkEnd w:id="42"/>
-        <w:bookmarkEnd w:id="46"/>
-        <w:bookmarkEnd w:id="47"/>
-        <w:bookmarkEnd w:id="48"/>
+        <w:r>
+          <w:rPr>
+            <w:rStyle w:val="IndexLink"/>
+            <w:rFonts w:eastAsia="" w:eastAsiaTheme="minorEastAsia"/>
+            <w:vanish w:val="false"/>
+            <w:color w:val="00000A"/>
+            <w:u w:val="none"/>
+            <w:lang w:val="ru-RU"/>
+          </w:rPr>
+        </w:r>
+        <w:r>
+          <w:rPr>
+            <w:rStyle w:val="IndexLink"/>
+            <w:rFonts w:eastAsia="" w:eastAsiaTheme="minorEastAsia"/>
+            <w:vanish w:val="false"/>
+            <w:color w:val="00000A"/>
+            <w:u w:val="none"/>
+            <w:lang w:val="ru-RU"/>
+          </w:rPr>
+        </w:r>
+        <w:r>
+          <w:fldChar w:fldCharType="begin"/>
+        </w:r>
+        <w:r/>
+        <w:r>
+          <w:fldChar w:fldCharType="separate"/>
+        </w:r>
+        <w:bookmarkStart w:id="59" w:name="__Fieldmark__217_2868454186"/>
+        <w:bookmarkStart w:id="60" w:name="__Fieldmark__260_3813086826"/>
+        <w:bookmarkStart w:id="61" w:name="__Fieldmark__244_2349192021"/>
+        <w:bookmarkStart w:id="62" w:name="__Fieldmark__227_1190881807"/>
         <w:bookmarkEnd w:id="55"/>
         <w:bookmarkEnd w:id="56"/>
         <w:bookmarkEnd w:id="57"/>
+        <w:bookmarkEnd w:id="58"/>
+        <w:r>
+          <w:rPr>
+            <w:rStyle w:val="IndexLink"/>
+            <w:rFonts w:eastAsia="" w:eastAsiaTheme="minorEastAsia"/>
+            <w:vanish w:val="false"/>
+            <w:color w:val="00000A"/>
+            <w:u w:val="none"/>
+            <w:lang w:val="ru-RU"/>
+          </w:rPr>
+        </w:r>
+        <w:r>
+          <w:rPr>
+            <w:rStyle w:val="IndexLink"/>
+            <w:rFonts w:eastAsia="" w:eastAsiaTheme="minorEastAsia"/>
+            <w:vanish w:val="false"/>
+            <w:color w:val="00000A"/>
+            <w:u w:val="none"/>
+            <w:lang w:val="ru-RU"/>
+          </w:rPr>
+        </w:r>
+        <w:r>
+          <w:fldChar w:fldCharType="begin"/>
+        </w:r>
+        <w:r/>
+        <w:r>
+          <w:fldChar w:fldCharType="separate"/>
+        </w:r>
+        <w:bookmarkStart w:id="63" w:name="__Fieldmark__220_2868454186"/>
+        <w:bookmarkStart w:id="64" w:name="__Fieldmark__269_3813086826"/>
+        <w:bookmarkStart w:id="65" w:name="__Fieldmark__232_1190881807"/>
+        <w:bookmarkStart w:id="66" w:name="__Fieldmark__251_2349192021"/>
+        <w:bookmarkStart w:id="67" w:name="__Fieldmark__227_3979401157"/>
+        <w:bookmarkEnd w:id="59"/>
+        <w:bookmarkEnd w:id="60"/>
+        <w:bookmarkEnd w:id="61"/>
+        <w:bookmarkEnd w:id="62"/>
+        <w:r>
+          <w:rPr>
+            <w:rStyle w:val="IndexLink"/>
+            <w:rFonts w:eastAsia="" w:eastAsiaTheme="minorEastAsia"/>
+            <w:vanish w:val="false"/>
+            <w:color w:val="00000A"/>
+            <w:u w:val="none"/>
+            <w:lang w:val="ru-RU"/>
+          </w:rPr>
+        </w:r>
+        <w:r>
+          <w:rPr>
+            <w:rStyle w:val="IndexLink"/>
+            <w:rFonts w:eastAsia="" w:eastAsiaTheme="minorEastAsia"/>
+            <w:vanish w:val="false"/>
+            <w:color w:val="00000A"/>
+            <w:u w:val="none"/>
+            <w:lang w:val="ru-RU"/>
+          </w:rPr>
+        </w:r>
+        <w:r>
+          <w:fldChar w:fldCharType="begin"/>
+        </w:r>
+        <w:r/>
+        <w:r>
+          <w:fldChar w:fldCharType="separate"/>
+        </w:r>
+        <w:bookmarkStart w:id="68" w:name="__Fieldmark__237_1190881807"/>
+        <w:bookmarkStart w:id="69" w:name="__Fieldmark__258_2349192021"/>
+        <w:bookmarkStart w:id="70" w:name="__Fieldmark__278_3813086826"/>
+        <w:bookmarkStart w:id="71" w:name="__Fieldmark__339_788773065"/>
+        <w:bookmarkStart w:id="72" w:name="__Fieldmark__223_2868454186"/>
+        <w:bookmarkEnd w:id="63"/>
+        <w:bookmarkEnd w:id="64"/>
+        <w:bookmarkEnd w:id="65"/>
+        <w:bookmarkEnd w:id="66"/>
+        <w:r>
+          <w:rPr>
+            <w:rStyle w:val="IndexLink"/>
+            <w:rFonts w:eastAsia="" w:eastAsiaTheme="minorEastAsia"/>
+            <w:vanish w:val="false"/>
+            <w:color w:val="00000A"/>
+            <w:u w:val="none"/>
+            <w:lang w:val="ru-RU"/>
+          </w:rPr>
+        </w:r>
+        <w:r>
+          <w:rPr>
+            <w:rStyle w:val="IndexLink"/>
+            <w:rFonts w:eastAsia="" w:eastAsiaTheme="minorEastAsia"/>
+            <w:vanish w:val="false"/>
+            <w:color w:val="00000A"/>
+            <w:u w:val="none"/>
+            <w:lang w:val="ru-RU"/>
+          </w:rPr>
+        </w:r>
+        <w:r>
+          <w:fldChar w:fldCharType="begin"/>
+        </w:r>
+        <w:r/>
+        <w:r>
+          <w:fldChar w:fldCharType="separate"/>
+        </w:r>
+        <w:bookmarkStart w:id="73" w:name="__Fieldmark__229_3979401157"/>
+        <w:bookmarkStart w:id="74" w:name="__Fieldmark__226_2868454186"/>
+        <w:bookmarkStart w:id="75" w:name="__Fieldmark__242_1190881807"/>
+        <w:bookmarkStart w:id="76" w:name="__Fieldmark__265_2349192021"/>
+        <w:bookmarkStart w:id="77" w:name="__Fieldmark__287_3813086826"/>
+        <w:bookmarkEnd w:id="68"/>
+        <w:bookmarkEnd w:id="69"/>
+        <w:bookmarkEnd w:id="70"/>
+        <w:bookmarkEnd w:id="72"/>
+        <w:r>
+          <w:rPr>
+            <w:rStyle w:val="IndexLink"/>
+            <w:rFonts w:eastAsia="" w:eastAsiaTheme="minorEastAsia"/>
+            <w:vanish w:val="false"/>
+            <w:color w:val="00000A"/>
+            <w:u w:val="none"/>
+            <w:lang w:val="ru-RU"/>
+          </w:rPr>
+        </w:r>
+        <w:r>
+          <w:rPr>
+            <w:rStyle w:val="IndexLink"/>
+            <w:rFonts w:eastAsia="" w:eastAsiaTheme="minorEastAsia"/>
+            <w:vanish w:val="false"/>
+            <w:color w:val="00000A"/>
+            <w:u w:val="none"/>
+            <w:lang w:val="ru-RU"/>
+          </w:rPr>
+        </w:r>
+        <w:bookmarkStart w:id="78" w:name="__Fieldmark__133_4882588611"/>
+        <w:bookmarkStart w:id="79" w:name="__Fieldmark__135_35730412951"/>
+        <w:bookmarkStart w:id="80" w:name="__Fieldmark__264_1190881807"/>
+        <w:bookmarkStart w:id="81" w:name="__Fieldmark__134_9027409271"/>
+        <w:bookmarkStart w:id="82" w:name="__Fieldmark__252_2868454186"/>
+        <w:bookmarkStart w:id="83" w:name="__Fieldmark__272_1190881807"/>
+        <w:bookmarkStart w:id="84" w:name="__Fieldmark__133_34400221671"/>
+        <w:bookmarkStart w:id="85" w:name="__Fieldmark__133_33379177881"/>
+        <w:bookmarkStart w:id="86" w:name="__Fieldmark__246_2868454186"/>
+        <w:bookmarkStart w:id="87" w:name="__Fieldmark__289_2349192021"/>
+        <w:bookmarkStart w:id="88" w:name="__Fieldmark__254_2868454186"/>
+        <w:bookmarkStart w:id="89" w:name="__Fieldmark__145_29467062351"/>
+        <w:bookmarkEnd w:id="54"/>
+        <w:bookmarkEnd w:id="67"/>
+        <w:bookmarkEnd w:id="71"/>
+        <w:bookmarkEnd w:id="73"/>
+        <w:bookmarkEnd w:id="74"/>
+        <w:bookmarkEnd w:id="75"/>
+        <w:bookmarkEnd w:id="76"/>
+        <w:bookmarkEnd w:id="77"/>
+        <w:bookmarkEnd w:id="78"/>
+        <w:bookmarkEnd w:id="79"/>
+        <w:bookmarkEnd w:id="80"/>
+        <w:bookmarkEnd w:id="81"/>
+        <w:bookmarkEnd w:id="82"/>
+        <w:bookmarkEnd w:id="83"/>
+        <w:bookmarkEnd w:id="84"/>
+        <w:bookmarkEnd w:id="85"/>
+        <w:bookmarkEnd w:id="86"/>
+        <w:bookmarkEnd w:id="87"/>
+        <w:bookmarkEnd w:id="88"/>
+        <w:bookmarkEnd w:id="89"/>
         <w:r>
           <w:rPr>
             <w:rStyle w:val="IndexLink"/>
@@ -2046,6 +2483,1016 @@
           <w:fldChar w:fldCharType="end"/>
         </w:r>
       </w:hyperlink>
+      <w:r>
+        <w:fldChar w:fldCharType="end"/>
+      </w:r>
+      <w:r>
+        <w:fldChar w:fldCharType="end"/>
+      </w:r>
+      <w:r>
+        <w:fldChar w:fldCharType="end"/>
+      </w:r>
+      <w:r>
+        <w:fldChar w:fldCharType="end"/>
+      </w:r>
+    </w:p>
+    <w:p>
+      <w:pPr>
+        <w:pStyle w:val="Contents2"/>
+        <w:tabs>
+          <w:tab w:val="left" w:pos="880" w:leader="none"/>
+          <w:tab w:val="right" w:pos="4504" w:leader="dot"/>
+        </w:tabs>
+        <w:rPr/>
+      </w:pPr>
+      <w:r>
+        <w:rPr>
+          <w:rStyle w:val="IndexLink"/>
+          <w:vanish w:val="false"/>
+          <w:color w:val="00000A"/>
+          <w:u w:val="none"/>
+          <w:lang w:val="ru-RU"/>
+        </w:rPr>
+        <w:t>3</w:t>
+      </w:r>
+      <w:hyperlink w:anchor="_Toc465155194">
+        <w:r>
+          <w:rPr>
+            <w:webHidden/>
+            <w:rStyle w:val="IndexLink"/>
+            <w:vanish w:val="false"/>
+            <w:color w:val="00000A"/>
+            <w:u w:val="none"/>
+            <w:lang w:val="ru-RU"/>
+          </w:rPr>
+          <w:t>.</w:t>
+        </w:r>
+        <w:r>
+          <w:rPr>
+            <w:rStyle w:val="IndexLink"/>
+            <w:vanish w:val="false"/>
+            <w:color w:val="00000A"/>
+            <w:u w:val="none"/>
+            <w:lang w:val="ru-RU"/>
+          </w:rPr>
+          <w:t>4</w:t>
+        </w:r>
+        <w:r>
+          <w:rPr>
+            <w:rStyle w:val="IndexLink"/>
+            <w:rFonts w:eastAsia="" w:eastAsiaTheme="minorEastAsia"/>
+            <w:vanish w:val="false"/>
+            <w:color w:val="00000A"/>
+            <w:u w:val="none"/>
+            <w:lang w:val="ru-RU"/>
+          </w:rPr>
+          <w:tab/>
+        </w:r>
+        <w:r>
+          <w:fldChar w:fldCharType="begin"/>
+        </w:r>
+        <w:r/>
+        <w:r>
+          <w:fldChar w:fldCharType="separate"/>
+        </w:r>
+        <w:bookmarkStart w:id="90" w:name="__Fieldmark__509_3813086826"/>
+        <w:r>
+          <w:rPr>
+            <w:rStyle w:val="IndexLink"/>
+            <w:rFonts w:eastAsia="" w:eastAsiaTheme="minorEastAsia"/>
+            <w:vanish w:val="false"/>
+            <w:color w:val="00000A"/>
+            <w:u w:val="none"/>
+            <w:lang w:val="ru-RU"/>
+          </w:rPr>
+        </w:r>
+        <w:r>
+          <w:fldChar w:fldCharType="begin"/>
+        </w:r>
+        <w:r/>
+        <w:r>
+          <w:fldChar w:fldCharType="separate"/>
+        </w:r>
+        <w:r>
+          <w:rPr>
+            <w:rStyle w:val="IndexLink"/>
+            <w:rFonts w:eastAsia="" w:eastAsiaTheme="minorEastAsia"/>
+            <w:vanish w:val="false"/>
+            <w:color w:val="00000A"/>
+            <w:u w:val="none"/>
+            <w:lang w:val="ru-RU"/>
+          </w:rPr>
+        </w:r>
+        <w:r>
+          <w:fldChar w:fldCharType="begin"/>
+        </w:r>
+        <w:r/>
+        <w:r>
+          <w:fldChar w:fldCharType="separate"/>
+        </w:r>
+        <w:bookmarkStart w:id="91" w:name="__Fieldmark__511_3813086826"/>
+        <w:r>
+          <w:rPr>
+            <w:rStyle w:val="IndexLink"/>
+            <w:rFonts w:eastAsia="" w:eastAsiaTheme="minorEastAsia"/>
+            <w:vanish w:val="false"/>
+            <w:color w:val="00000A"/>
+            <w:u w:val="none"/>
+            <w:lang w:val="ru-RU"/>
+          </w:rPr>
+        </w:r>
+        <w:r>
+          <w:fldChar w:fldCharType="begin"/>
+        </w:r>
+        <w:r/>
+        <w:r>
+          <w:fldChar w:fldCharType="separate"/>
+        </w:r>
+        <w:bookmarkStart w:id="92" w:name="__Fieldmark__223_23491920211"/>
+        <w:r>
+          <w:rPr>
+            <w:rStyle w:val="IndexLink"/>
+            <w:rFonts w:eastAsia="" w:eastAsiaTheme="minorEastAsia"/>
+            <w:vanish w:val="false"/>
+            <w:color w:val="00000A"/>
+            <w:u w:val="none"/>
+            <w:lang w:val="ru-RU"/>
+          </w:rPr>
+        </w:r>
+        <w:r>
+          <w:fldChar w:fldCharType="begin"/>
+        </w:r>
+        <w:r/>
+        <w:r>
+          <w:fldChar w:fldCharType="separate"/>
+        </w:r>
+        <w:bookmarkStart w:id="93" w:name="__Fieldmark__512_3813086826"/>
+        <w:r>
+          <w:rPr>
+            <w:rStyle w:val="IndexLink"/>
+            <w:rFonts w:eastAsia="" w:eastAsiaTheme="minorEastAsia"/>
+            <w:vanish w:val="false"/>
+            <w:color w:val="00000A"/>
+            <w:u w:val="none"/>
+            <w:lang w:val="ru-RU"/>
+          </w:rPr>
+        </w:r>
+        <w:r>
+          <w:fldChar w:fldCharType="begin"/>
+        </w:r>
+        <w:r/>
+        <w:r>
+          <w:fldChar w:fldCharType="separate"/>
+        </w:r>
+        <w:bookmarkStart w:id="94" w:name="__Fieldmark__226_23491920211"/>
+        <w:bookmarkStart w:id="95" w:name="__Fieldmark__215_11908818071"/>
+        <w:r>
+          <w:rPr>
+            <w:rStyle w:val="IndexLink"/>
+            <w:rFonts w:eastAsia="" w:eastAsiaTheme="minorEastAsia"/>
+            <w:vanish w:val="false"/>
+            <w:color w:val="00000A"/>
+            <w:u w:val="none"/>
+            <w:lang w:val="ru-RU"/>
+          </w:rPr>
+        </w:r>
+        <w:r>
+          <w:fldChar w:fldCharType="begin"/>
+        </w:r>
+        <w:r/>
+        <w:r>
+          <w:fldChar w:fldCharType="separate"/>
+        </w:r>
+        <w:bookmarkStart w:id="96" w:name="__Fieldmark__515_3813086826"/>
+        <w:bookmarkEnd w:id="92"/>
+        <w:r>
+          <w:rPr>
+            <w:rStyle w:val="IndexLink"/>
+            <w:rFonts w:eastAsia="" w:eastAsiaTheme="minorEastAsia"/>
+            <w:vanish w:val="false"/>
+            <w:color w:val="00000A"/>
+            <w:u w:val="none"/>
+            <w:lang w:val="ru-RU"/>
+          </w:rPr>
+        </w:r>
+        <w:bookmarkStart w:id="97" w:name="__Fieldmark__218_11908818071"/>
+        <w:bookmarkStart w:id="98" w:name="__Fieldmark__212_28684541861"/>
+        <w:bookmarkStart w:id="99" w:name="__Fieldmark__231_23491920211"/>
+        <w:r>
+          <w:rPr>
+            <w:rStyle w:val="IndexLink"/>
+            <w:rFonts w:eastAsia="" w:eastAsiaTheme="minorEastAsia"/>
+            <w:vanish w:val="false"/>
+            <w:color w:val="00000A"/>
+            <w:u w:val="none"/>
+            <w:lang w:val="ru-RU"/>
+          </w:rPr>
+        </w:r>
+        <w:r>
+          <w:fldChar w:fldCharType="begin"/>
+        </w:r>
+        <w:r/>
+        <w:r>
+          <w:fldChar w:fldCharType="separate"/>
+        </w:r>
+        <w:bookmarkStart w:id="100" w:name="__Fieldmark__521_3813086826"/>
+        <w:bookmarkStart w:id="101" w:name="__Fieldmark__223_11908818071"/>
+        <w:bookmarkStart w:id="102" w:name="__Fieldmark__224_39794011571"/>
+        <w:r>
+          <w:rPr>
+            <w:rStyle w:val="IndexLink"/>
+            <w:rFonts w:eastAsia="" w:eastAsiaTheme="minorEastAsia"/>
+            <w:vanish w:val="false"/>
+            <w:color w:val="00000A"/>
+            <w:u w:val="none"/>
+            <w:lang w:val="ru-RU"/>
+          </w:rPr>
+        </w:r>
+        <w:r>
+          <w:fldChar w:fldCharType="begin"/>
+        </w:r>
+        <w:r/>
+        <w:r>
+          <w:fldChar w:fldCharType="separate"/>
+        </w:r>
+        <w:bookmarkStart w:id="103" w:name="__Fieldmark__238_23491920211"/>
+        <w:bookmarkStart w:id="104" w:name="__Fieldmark__215_28684541861"/>
+        <w:r>
+          <w:rPr>
+            <w:rStyle w:val="IndexLink"/>
+            <w:rFonts w:eastAsia="" w:eastAsiaTheme="minorEastAsia"/>
+            <w:vanish w:val="false"/>
+            <w:color w:val="00000A"/>
+            <w:u w:val="none"/>
+            <w:lang w:val="ru-RU"/>
+          </w:rPr>
+        </w:r>
+        <w:r>
+          <w:fldChar w:fldCharType="begin"/>
+        </w:r>
+        <w:r/>
+        <w:r>
+          <w:fldChar w:fldCharType="separate"/>
+        </w:r>
+        <w:bookmarkStart w:id="105" w:name="__Fieldmark__524_3813086826"/>
+        <w:bookmarkEnd w:id="94"/>
+        <w:bookmarkEnd w:id="95"/>
+        <w:bookmarkEnd w:id="101"/>
+        <w:r>
+          <w:rPr>
+            <w:rStyle w:val="IndexLink"/>
+            <w:rFonts w:eastAsia="" w:eastAsiaTheme="minorEastAsia"/>
+            <w:vanish w:val="false"/>
+            <w:color w:val="00000A"/>
+            <w:u w:val="none"/>
+            <w:lang w:val="ru-RU"/>
+          </w:rPr>
+        </w:r>
+        <w:bookmarkStart w:id="106" w:name="__Fieldmark__227_11908818071"/>
+        <w:bookmarkStart w:id="107" w:name="__Fieldmark__244_23491920211"/>
+        <w:bookmarkStart w:id="108" w:name="__Fieldmark__217_28684541861"/>
+        <w:r>
+          <w:rPr>
+            <w:rStyle w:val="IndexLink"/>
+            <w:rFonts w:eastAsia="" w:eastAsiaTheme="minorEastAsia"/>
+            <w:vanish w:val="false"/>
+            <w:color w:val="00000A"/>
+            <w:u w:val="none"/>
+            <w:lang w:val="ru-RU"/>
+          </w:rPr>
+        </w:r>
+        <w:r>
+          <w:fldChar w:fldCharType="begin"/>
+        </w:r>
+        <w:r/>
+        <w:r>
+          <w:fldChar w:fldCharType="separate"/>
+        </w:r>
+        <w:bookmarkStart w:id="109" w:name="__Fieldmark__529_3813086826"/>
+        <w:bookmarkStart w:id="110" w:name="__Fieldmark__232_11908818071"/>
+        <w:bookmarkStart w:id="111" w:name="__Fieldmark__227_39794011571"/>
+        <w:bookmarkStart w:id="112" w:name="__Fieldmark__220_28684541861"/>
+        <w:bookmarkEnd w:id="97"/>
+        <w:bookmarkEnd w:id="98"/>
+        <w:bookmarkEnd w:id="99"/>
+        <w:bookmarkEnd w:id="103"/>
+        <w:bookmarkEnd w:id="104"/>
+        <w:r>
+          <w:rPr>
+            <w:rStyle w:val="IndexLink"/>
+            <w:rFonts w:eastAsia="" w:eastAsiaTheme="minorEastAsia"/>
+            <w:vanish w:val="false"/>
+            <w:color w:val="00000A"/>
+            <w:u w:val="none"/>
+            <w:lang w:val="ru-RU"/>
+          </w:rPr>
+        </w:r>
+        <w:bookmarkStart w:id="113" w:name="__Fieldmark__251_23491920211"/>
+        <w:r>
+          <w:rPr>
+            <w:rStyle w:val="IndexLink"/>
+            <w:rFonts w:eastAsia="" w:eastAsiaTheme="minorEastAsia"/>
+            <w:vanish w:val="false"/>
+            <w:color w:val="00000A"/>
+            <w:u w:val="none"/>
+            <w:lang w:val="ru-RU"/>
+          </w:rPr>
+        </w:r>
+        <w:r>
+          <w:fldChar w:fldCharType="begin"/>
+        </w:r>
+        <w:r/>
+        <w:r>
+          <w:fldChar w:fldCharType="separate"/>
+        </w:r>
+        <w:bookmarkStart w:id="114" w:name="__Fieldmark__533_3813086826"/>
+        <w:bookmarkEnd w:id="90"/>
+        <w:bookmarkEnd w:id="110"/>
+        <w:bookmarkEnd w:id="112"/>
+        <w:r>
+          <w:rPr>
+            <w:rStyle w:val="IndexLink"/>
+            <w:rFonts w:eastAsia="" w:eastAsiaTheme="minorEastAsia"/>
+            <w:vanish w:val="false"/>
+            <w:color w:val="00000A"/>
+            <w:u w:val="none"/>
+            <w:lang w:val="ru-RU"/>
+          </w:rPr>
+        </w:r>
+        <w:bookmarkStart w:id="115" w:name="__Fieldmark__339_7887730651"/>
+        <w:bookmarkStart w:id="116" w:name="__Fieldmark__258_23491920211"/>
+        <w:bookmarkStart w:id="117" w:name="__Fieldmark__223_28684541861"/>
+        <w:bookmarkStart w:id="118" w:name="__Fieldmark__237_11908818071"/>
+        <w:r>
+          <w:rPr>
+            <w:rStyle w:val="IndexLink"/>
+            <w:rFonts w:eastAsia="" w:eastAsiaTheme="minorEastAsia"/>
+            <w:vanish w:val="false"/>
+            <w:color w:val="00000A"/>
+            <w:u w:val="none"/>
+            <w:lang w:val="ru-RU"/>
+          </w:rPr>
+        </w:r>
+        <w:r>
+          <w:fldChar w:fldCharType="begin"/>
+        </w:r>
+        <w:r/>
+        <w:r>
+          <w:fldChar w:fldCharType="separate"/>
+        </w:r>
+        <w:bookmarkStart w:id="119" w:name="__Fieldmark__542_3813086826"/>
+        <w:bookmarkEnd w:id="91"/>
+        <w:bookmarkEnd w:id="106"/>
+        <w:bookmarkEnd w:id="107"/>
+        <w:bookmarkEnd w:id="108"/>
+        <w:bookmarkEnd w:id="113"/>
+        <w:r>
+          <w:rPr>
+            <w:rStyle w:val="IndexLink"/>
+            <w:rFonts w:eastAsia="" w:eastAsiaTheme="minorEastAsia"/>
+            <w:vanish w:val="false"/>
+            <w:color w:val="00000A"/>
+            <w:u w:val="none"/>
+            <w:lang w:val="ru-RU"/>
+          </w:rPr>
+        </w:r>
+        <w:bookmarkStart w:id="120" w:name="__Fieldmark__226_28684541861"/>
+        <w:bookmarkStart w:id="121" w:name="__Fieldmark__229_39794011571"/>
+        <w:bookmarkStart w:id="122" w:name="__Fieldmark__242_11908818071"/>
+        <w:bookmarkStart w:id="123" w:name="__Fieldmark__265_23491920211"/>
+        <w:r>
+          <w:rPr>
+            <w:rStyle w:val="IndexLink"/>
+            <w:rFonts w:eastAsia="" w:eastAsiaTheme="minorEastAsia"/>
+            <w:vanish w:val="false"/>
+            <w:color w:val="00000A"/>
+            <w:u w:val="none"/>
+            <w:lang w:val="ru-RU"/>
+          </w:rPr>
+        </w:r>
+        <w:bookmarkStart w:id="124" w:name="__Fieldmark__133_48825886111"/>
+        <w:bookmarkStart w:id="125" w:name="__Fieldmark__135_357304129511"/>
+        <w:bookmarkStart w:id="126" w:name="__Fieldmark__133_344002216711"/>
+        <w:bookmarkStart w:id="127" w:name="__Fieldmark__134_90274092711"/>
+        <w:bookmarkStart w:id="128" w:name="__Fieldmark__145_294670623511"/>
+        <w:bookmarkStart w:id="129" w:name="__Fieldmark__264_11908818071"/>
+        <w:bookmarkStart w:id="130" w:name="__Fieldmark__246_28684541861"/>
+        <w:bookmarkStart w:id="131" w:name="__Fieldmark__289_23491920211"/>
+        <w:bookmarkStart w:id="132" w:name="__Fieldmark__254_28684541861"/>
+        <w:bookmarkStart w:id="133" w:name="__Fieldmark__272_11908818071"/>
+        <w:bookmarkStart w:id="134" w:name="__Fieldmark__133_333791778811"/>
+        <w:bookmarkStart w:id="135" w:name="__Fieldmark__252_28684541861"/>
+        <w:bookmarkEnd w:id="93"/>
+        <w:bookmarkEnd w:id="124"/>
+        <w:bookmarkEnd w:id="125"/>
+        <w:bookmarkEnd w:id="126"/>
+        <w:bookmarkEnd w:id="127"/>
+        <w:bookmarkEnd w:id="128"/>
+        <w:bookmarkEnd w:id="129"/>
+        <w:bookmarkEnd w:id="130"/>
+        <w:bookmarkEnd w:id="131"/>
+        <w:bookmarkEnd w:id="132"/>
+        <w:bookmarkEnd w:id="133"/>
+        <w:bookmarkEnd w:id="134"/>
+        <w:bookmarkEnd w:id="135"/>
+        <w:r>
+          <w:rPr>
+            <w:rStyle w:val="IndexLink"/>
+            <w:rFonts w:eastAsia="" w:eastAsiaTheme="minorEastAsia"/>
+            <w:vanish w:val="false"/>
+            <w:color w:val="00000A"/>
+            <w:u w:val="none"/>
+            <w:lang w:val="ru-RU"/>
+          </w:rPr>
+        </w:r>
+        <w:bookmarkEnd w:id="96"/>
+        <w:bookmarkEnd w:id="116"/>
+        <w:bookmarkEnd w:id="117"/>
+        <w:bookmarkEnd w:id="118"/>
+        <w:bookmarkEnd w:id="120"/>
+        <w:bookmarkEnd w:id="121"/>
+        <w:bookmarkEnd w:id="122"/>
+        <w:bookmarkEnd w:id="123"/>
+        <w:r>
+          <w:rPr>
+            <w:rStyle w:val="IndexLink"/>
+            <w:rFonts w:eastAsia="" w:eastAsiaTheme="minorEastAsia"/>
+            <w:vanish w:val="false"/>
+            <w:color w:val="00000A"/>
+            <w:u w:val="none"/>
+            <w:lang w:val="ru-RU"/>
+          </w:rPr>
+        </w:r>
+        <w:bookmarkEnd w:id="100"/>
+        <w:r>
+          <w:rPr>
+            <w:rStyle w:val="IndexLink"/>
+            <w:rFonts w:eastAsia="" w:eastAsiaTheme="minorEastAsia"/>
+            <w:vanish w:val="false"/>
+            <w:color w:val="00000A"/>
+            <w:u w:val="none"/>
+            <w:lang w:val="ru-RU"/>
+          </w:rPr>
+        </w:r>
+        <w:bookmarkEnd w:id="105"/>
+        <w:r>
+          <w:rPr>
+            <w:rStyle w:val="IndexLink"/>
+            <w:rFonts w:eastAsia="" w:eastAsiaTheme="minorEastAsia"/>
+            <w:vanish w:val="false"/>
+            <w:color w:val="00000A"/>
+            <w:u w:val="none"/>
+            <w:lang w:val="ru-RU"/>
+          </w:rPr>
+        </w:r>
+        <w:bookmarkEnd w:id="119"/>
+        <w:r>
+          <w:rPr>
+            <w:rStyle w:val="IndexLink"/>
+            <w:rFonts w:eastAsia="" w:eastAsiaTheme="minorEastAsia"/>
+            <w:vanish w:val="false"/>
+            <w:color w:val="00000A"/>
+            <w:u w:val="none"/>
+            <w:lang w:val="ru-RU"/>
+          </w:rPr>
+        </w:r>
+        <w:bookmarkEnd w:id="114"/>
+        <w:r>
+          <w:rPr>
+            <w:rStyle w:val="IndexLink"/>
+            <w:rFonts w:eastAsia="" w:eastAsiaTheme="minorEastAsia"/>
+            <w:vanish w:val="false"/>
+            <w:color w:val="00000A"/>
+            <w:u w:val="none"/>
+            <w:lang w:val="ru-RU"/>
+          </w:rPr>
+        </w:r>
+        <w:r>
+          <w:fldChar w:fldCharType="begin"/>
+        </w:r>
+        <w:r/>
+        <w:r>
+          <w:fldChar w:fldCharType="separate"/>
+        </w:r>
+        <w:bookmarkEnd w:id="109"/>
+        <w:bookmarkEnd w:id="115"/>
+        <w:r>
+          <w:rPr>
+            <w:rStyle w:val="IndexLink"/>
+            <w:rFonts w:eastAsia="" w:eastAsiaTheme="minorEastAsia"/>
+            <w:vanish w:val="false"/>
+            <w:color w:val="00000A"/>
+            <w:u w:val="none"/>
+            <w:lang w:val="ru-RU"/>
+          </w:rPr>
+        </w:r>
+        <w:r>
+          <w:rPr>
+            <w:rStyle w:val="IndexLink"/>
+            <w:rFonts w:eastAsia="" w:eastAsiaTheme="minorEastAsia"/>
+            <w:vanish w:val="false"/>
+            <w:color w:val="00000A"/>
+            <w:u w:val="none"/>
+            <w:lang w:val="ru-RU"/>
+          </w:rPr>
+        </w:r>
+        <w:r>
+          <w:fldChar w:fldCharType="begin"/>
+        </w:r>
+        <w:r/>
+        <w:r>
+          <w:fldChar w:fldCharType="separate"/>
+        </w:r>
+        <w:bookmarkEnd w:id="111"/>
+        <w:r>
+          <w:rPr>
+            <w:rStyle w:val="IndexLink"/>
+            <w:rFonts w:eastAsia="" w:eastAsiaTheme="minorEastAsia"/>
+            <w:vanish w:val="false"/>
+            <w:color w:val="00000A"/>
+            <w:u w:val="none"/>
+            <w:lang w:val="ru-RU"/>
+          </w:rPr>
+        </w:r>
+        <w:r>
+          <w:rPr>
+            <w:rStyle w:val="IndexLink"/>
+            <w:rFonts w:eastAsia="" w:eastAsiaTheme="minorEastAsia"/>
+            <w:vanish w:val="false"/>
+            <w:color w:val="00000A"/>
+            <w:u w:val="none"/>
+            <w:lang w:val="ru-RU"/>
+          </w:rPr>
+        </w:r>
+        <w:r>
+          <w:fldChar w:fldCharType="begin"/>
+        </w:r>
+        <w:r/>
+        <w:r>
+          <w:fldChar w:fldCharType="separate"/>
+        </w:r>
+        <w:r>
+          <w:rPr>
+            <w:rStyle w:val="IndexLink"/>
+            <w:rFonts w:eastAsia="" w:eastAsiaTheme="minorEastAsia"/>
+            <w:vanish w:val="false"/>
+            <w:color w:val="00000A"/>
+            <w:u w:val="none"/>
+            <w:lang w:val="ru-RU"/>
+          </w:rPr>
+        </w:r>
+        <w:r>
+          <w:rPr>
+            <w:rStyle w:val="IndexLink"/>
+            <w:rFonts w:eastAsia="" w:eastAsiaTheme="minorEastAsia"/>
+            <w:vanish w:val="false"/>
+            <w:color w:val="00000A"/>
+            <w:u w:val="none"/>
+            <w:lang w:val="ru-RU"/>
+          </w:rPr>
+        </w:r>
+        <w:r>
+          <w:fldChar w:fldCharType="begin"/>
+        </w:r>
+        <w:r/>
+        <w:r>
+          <w:fldChar w:fldCharType="separate"/>
+        </w:r>
+        <w:r>
+          <w:rPr>
+            <w:rStyle w:val="IndexLink"/>
+            <w:rFonts w:eastAsia="" w:eastAsiaTheme="minorEastAsia"/>
+            <w:vanish w:val="false"/>
+            <w:color w:val="00000A"/>
+            <w:u w:val="none"/>
+            <w:lang w:val="ru-RU"/>
+          </w:rPr>
+        </w:r>
+        <w:r>
+          <w:rPr>
+            <w:rStyle w:val="IndexLink"/>
+            <w:rFonts w:eastAsia="" w:eastAsiaTheme="minorEastAsia"/>
+            <w:vanish w:val="false"/>
+            <w:color w:val="00000A"/>
+            <w:u w:val="none"/>
+            <w:lang w:val="ru-RU"/>
+          </w:rPr>
+        </w:r>
+        <w:r>
+          <w:fldChar w:fldCharType="begin"/>
+        </w:r>
+        <w:r/>
+        <w:r>
+          <w:fldChar w:fldCharType="separate"/>
+        </w:r>
+        <w:r>
+          <w:rPr>
+            <w:rStyle w:val="IndexLink"/>
+            <w:rFonts w:eastAsia="" w:eastAsiaTheme="minorEastAsia"/>
+            <w:vanish w:val="false"/>
+            <w:color w:val="00000A"/>
+            <w:u w:val="none"/>
+            <w:lang w:val="ru-RU"/>
+          </w:rPr>
+        </w:r>
+        <w:r>
+          <w:rPr>
+            <w:rStyle w:val="IndexLink"/>
+            <w:rFonts w:eastAsia="" w:eastAsiaTheme="minorEastAsia"/>
+            <w:vanish w:val="false"/>
+            <w:color w:val="00000A"/>
+            <w:u w:val="none"/>
+            <w:lang w:val="ru-RU"/>
+          </w:rPr>
+        </w:r>
+        <w:r>
+          <w:fldChar w:fldCharType="begin"/>
+        </w:r>
+        <w:r/>
+        <w:r>
+          <w:fldChar w:fldCharType="separate"/>
+        </w:r>
+        <w:bookmarkEnd w:id="102"/>
+        <w:r>
+          <w:rPr>
+            <w:rStyle w:val="IndexLink"/>
+            <w:rFonts w:eastAsia="" w:eastAsiaTheme="minorEastAsia"/>
+            <w:vanish w:val="false"/>
+            <w:color w:val="00000A"/>
+            <w:u w:val="none"/>
+            <w:lang w:val="ru-RU"/>
+          </w:rPr>
+        </w:r>
+        <w:r>
+          <w:rPr>
+            <w:rStyle w:val="IndexLink"/>
+            <w:rFonts w:eastAsia="" w:eastAsiaTheme="minorEastAsia"/>
+            <w:vanish w:val="false"/>
+            <w:color w:val="00000A"/>
+            <w:u w:val="none"/>
+            <w:lang w:val="ru-RU"/>
+          </w:rPr>
+        </w:r>
+        <w:r>
+          <w:rPr>
+            <w:rStyle w:val="IndexLink"/>
+            <w:rFonts w:eastAsia="" w:eastAsiaTheme="minorEastAsia"/>
+            <w:vanish w:val="false"/>
+            <w:color w:val="00000A"/>
+            <w:u w:val="none"/>
+            <w:lang w:val="ru-RU"/>
+          </w:rPr>
+        </w:r>
+        <w:r>
+          <w:rPr>
+            <w:rStyle w:val="IndexLink"/>
+            <w:rFonts w:eastAsia="" w:eastAsiaTheme="minorEastAsia"/>
+            <w:vanish w:val="false"/>
+            <w:color w:val="00000A"/>
+            <w:u w:val="none"/>
+            <w:lang w:val="ru-RU"/>
+          </w:rPr>
+        </w:r>
+        <w:r>
+          <w:fldChar w:fldCharType="begin"/>
+        </w:r>
+        <w:r/>
+        <w:r>
+          <w:fldChar w:fldCharType="separate"/>
+        </w:r>
+        <w:r>
+          <w:rPr>
+            <w:rStyle w:val="IndexLink"/>
+            <w:rFonts w:eastAsia="" w:eastAsiaTheme="minorEastAsia"/>
+            <w:vanish w:val="false"/>
+            <w:color w:val="00000A"/>
+            <w:u w:val="none"/>
+            <w:lang w:val="ru-RU"/>
+          </w:rPr>
+        </w:r>
+        <w:r>
+          <w:rPr>
+            <w:rStyle w:val="IndexLink"/>
+            <w:rFonts w:eastAsia="" w:eastAsiaTheme="minorEastAsia"/>
+            <w:vanish w:val="false"/>
+            <w:color w:val="00000A"/>
+            <w:u w:val="none"/>
+            <w:lang w:val="ru-RU"/>
+          </w:rPr>
+        </w:r>
+        <w:r>
+          <w:fldChar w:fldCharType="begin"/>
+        </w:r>
+        <w:r/>
+        <w:r>
+          <w:fldChar w:fldCharType="separate"/>
+        </w:r>
+        <w:r>
+          <w:rPr>
+            <w:rStyle w:val="IndexLink"/>
+            <w:rFonts w:eastAsia="" w:eastAsiaTheme="minorEastAsia"/>
+            <w:vanish w:val="false"/>
+            <w:color w:val="00000A"/>
+            <w:u w:val="none"/>
+            <w:lang w:val="ru-RU"/>
+          </w:rPr>
+        </w:r>
+        <w:r>
+          <w:rPr>
+            <w:rStyle w:val="IndexLink"/>
+            <w:rFonts w:eastAsia="" w:eastAsiaTheme="minorEastAsia"/>
+            <w:vanish w:val="false"/>
+            <w:color w:val="00000A"/>
+            <w:u w:val="none"/>
+            <w:lang w:val="ru-RU"/>
+          </w:rPr>
+        </w:r>
+        <w:r>
+          <w:fldChar w:fldCharType="begin"/>
+        </w:r>
+        <w:r/>
+        <w:r>
+          <w:fldChar w:fldCharType="separate"/>
+        </w:r>
+        <w:r>
+          <w:rPr>
+            <w:rStyle w:val="IndexLink"/>
+            <w:rFonts w:eastAsia="" w:eastAsiaTheme="minorEastAsia"/>
+            <w:vanish w:val="false"/>
+            <w:color w:val="00000A"/>
+            <w:u w:val="none"/>
+            <w:lang w:val="ru-RU"/>
+          </w:rPr>
+        </w:r>
+        <w:r>
+          <w:rPr>
+            <w:rStyle w:val="IndexLink"/>
+            <w:rFonts w:eastAsia="" w:eastAsiaTheme="minorEastAsia"/>
+            <w:vanish w:val="false"/>
+            <w:color w:val="00000A"/>
+            <w:u w:val="none"/>
+            <w:lang w:val="ru-RU"/>
+          </w:rPr>
+        </w:r>
+        <w:r>
+          <w:fldChar w:fldCharType="begin"/>
+        </w:r>
+        <w:r/>
+        <w:r>
+          <w:fldChar w:fldCharType="separate"/>
+        </w:r>
+        <w:r>
+          <w:rPr>
+            <w:rStyle w:val="IndexLink"/>
+            <w:rFonts w:eastAsia="" w:eastAsiaTheme="minorEastAsia"/>
+            <w:vanish w:val="false"/>
+            <w:color w:val="00000A"/>
+            <w:u w:val="none"/>
+            <w:lang w:val="ru-RU"/>
+          </w:rPr>
+        </w:r>
+        <w:r>
+          <w:rPr>
+            <w:rStyle w:val="IndexLink"/>
+            <w:rFonts w:eastAsia="" w:eastAsiaTheme="minorEastAsia"/>
+            <w:vanish w:val="false"/>
+            <w:color w:val="00000A"/>
+            <w:u w:val="none"/>
+            <w:lang w:val="ru-RU"/>
+          </w:rPr>
+        </w:r>
+        <w:r>
+          <w:fldChar w:fldCharType="begin"/>
+        </w:r>
+        <w:r/>
+        <w:r>
+          <w:fldChar w:fldCharType="separate"/>
+        </w:r>
+        <w:r>
+          <w:rPr>
+            <w:rStyle w:val="IndexLink"/>
+            <w:rFonts w:eastAsia="" w:eastAsiaTheme="minorEastAsia"/>
+            <w:vanish w:val="false"/>
+            <w:color w:val="00000A"/>
+            <w:u w:val="none"/>
+            <w:lang w:val="ru-RU"/>
+          </w:rPr>
+        </w:r>
+        <w:r>
+          <w:rPr>
+            <w:rStyle w:val="IndexLink"/>
+            <w:rFonts w:eastAsia="" w:eastAsiaTheme="minorEastAsia"/>
+            <w:vanish w:val="false"/>
+            <w:color w:val="00000A"/>
+            <w:u w:val="none"/>
+            <w:lang w:val="ru-RU"/>
+          </w:rPr>
+        </w:r>
+        <w:r>
+          <w:fldChar w:fldCharType="begin"/>
+        </w:r>
+        <w:r/>
+        <w:r>
+          <w:fldChar w:fldCharType="separate"/>
+        </w:r>
+        <w:r>
+          <w:rPr>
+            <w:rStyle w:val="IndexLink"/>
+            <w:rFonts w:eastAsia="" w:eastAsiaTheme="minorEastAsia"/>
+            <w:vanish w:val="false"/>
+            <w:color w:val="00000A"/>
+            <w:u w:val="none"/>
+            <w:lang w:val="ru-RU"/>
+          </w:rPr>
+        </w:r>
+        <w:r>
+          <w:rPr>
+            <w:rStyle w:val="IndexLink"/>
+            <w:rFonts w:eastAsia="" w:eastAsiaTheme="minorEastAsia"/>
+            <w:vanish w:val="false"/>
+            <w:color w:val="00000A"/>
+            <w:u w:val="none"/>
+            <w:lang w:val="ru-RU"/>
+          </w:rPr>
+        </w:r>
+        <w:r>
+          <w:fldChar w:fldCharType="begin"/>
+        </w:r>
+        <w:r/>
+        <w:r>
+          <w:fldChar w:fldCharType="separate"/>
+        </w:r>
+        <w:r>
+          <w:rPr>
+            <w:rStyle w:val="IndexLink"/>
+            <w:rFonts w:eastAsia="" w:eastAsiaTheme="minorEastAsia"/>
+            <w:vanish w:val="false"/>
+            <w:color w:val="00000A"/>
+            <w:u w:val="none"/>
+            <w:lang w:val="ru-RU"/>
+          </w:rPr>
+        </w:r>
+        <w:r>
+          <w:rPr>
+            <w:rStyle w:val="IndexLink"/>
+            <w:rFonts w:eastAsia="" w:eastAsiaTheme="minorEastAsia"/>
+            <w:vanish w:val="false"/>
+            <w:color w:val="00000A"/>
+            <w:u w:val="none"/>
+            <w:lang w:val="ru-RU"/>
+          </w:rPr>
+        </w:r>
+        <w:r>
+          <w:fldChar w:fldCharType="begin"/>
+        </w:r>
+        <w:r/>
+        <w:r>
+          <w:fldChar w:fldCharType="separate"/>
+        </w:r>
+        <w:r>
+          <w:rPr>
+            <w:rStyle w:val="IndexLink"/>
+            <w:rFonts w:eastAsia="" w:eastAsiaTheme="minorEastAsia"/>
+            <w:vanish w:val="false"/>
+            <w:color w:val="00000A"/>
+            <w:u w:val="none"/>
+            <w:lang w:val="ru-RU"/>
+          </w:rPr>
+        </w:r>
+        <w:r>
+          <w:rPr>
+            <w:rStyle w:val="IndexLink"/>
+            <w:rFonts w:eastAsia="" w:eastAsiaTheme="minorEastAsia"/>
+            <w:vanish w:val="false"/>
+            <w:color w:val="00000A"/>
+            <w:u w:val="none"/>
+            <w:lang w:val="ru-RU"/>
+          </w:rPr>
+        </w:r>
+        <w:r>
+          <w:rPr>
+            <w:rStyle w:val="IndexLink"/>
+            <w:vanish w:val="false"/>
+            <w:color w:val="00000A"/>
+            <w:u w:val="none" w:color="000000"/>
+            <w:lang w:val="ru-RU"/>
+          </w:rPr>
+          <w:t xml:space="preserve"> </w:t>
+        </w:r>
+        <w:r>
+          <w:rPr>
+            <w:rStyle w:val="IndexLink"/>
+            <w:vanish w:val="false"/>
+            <w:color w:val="00000A"/>
+            <w:u w:val="none" w:color="000000"/>
+            <w:lang w:val="ru-RU"/>
+          </w:rPr>
+          <w:t>VM типа «bridged» на Windows</w:t>
+        </w:r>
+        <w:r>
+          <w:rPr>
+            <w:rStyle w:val="IndexLink"/>
+            <w:rFonts w:eastAsia="" w:eastAsiaTheme="minorEastAsia"/>
+            <w:vanish w:val="false"/>
+            <w:color w:val="00000A"/>
+            <w:u w:val="none" w:color="000000"/>
+            <w:lang w:val="ru-RU"/>
+          </w:rPr>
+          <w:t>..</w:t>
+        </w:r>
+        <w:r>
+          <w:rPr>
+            <w:rStyle w:val="IndexLink"/>
+            <w:vanish w:val="false"/>
+            <w:color w:val="00000A"/>
+            <w:u w:val="none" w:color="000000"/>
+            <w:lang w:val="ru-RU"/>
+          </w:rPr>
+          <w:tab/>
+          <w:t>1</w:t>
+        </w:r>
+        <w:r>
+          <w:fldChar w:fldCharType="end"/>
+        </w:r>
+        <w:r>
+          <w:fldChar w:fldCharType="end"/>
+        </w:r>
+        <w:r>
+          <w:fldChar w:fldCharType="end"/>
+        </w:r>
+        <w:r>
+          <w:fldChar w:fldCharType="end"/>
+        </w:r>
+        <w:r>
+          <w:fldChar w:fldCharType="end"/>
+        </w:r>
+        <w:r>
+          <w:fldChar w:fldCharType="end"/>
+        </w:r>
+        <w:r>
+          <w:fldChar w:fldCharType="end"/>
+        </w:r>
+        <w:r>
+          <w:fldChar w:fldCharType="end"/>
+        </w:r>
+        <w:r>
+          <w:fldChar w:fldCharType="end"/>
+        </w:r>
+        <w:r>
+          <w:fldChar w:fldCharType="end"/>
+        </w:r>
+        <w:r>
+          <w:fldChar w:fldCharType="end"/>
+        </w:r>
+        <w:r>
+          <w:fldChar w:fldCharType="end"/>
+        </w:r>
+        <w:r>
+          <w:fldChar w:fldCharType="end"/>
+        </w:r>
+        <w:r>
+          <w:fldChar w:fldCharType="end"/>
+        </w:r>
+        <w:r>
+          <w:fldChar w:fldCharType="end"/>
+        </w:r>
+      </w:hyperlink>
+      <w:r>
+        <w:rPr>
+          <w:vanish w:val="false"/>
+          <w:color w:val="00000A"/>
+          <w:u w:val="none" w:color="000000"/>
+          <w:lang w:val="ru-RU"/>
+        </w:rPr>
+        <w:t>3</w:t>
+      </w:r>
+      <w:r>
+        <w:fldChar w:fldCharType="end"/>
+      </w:r>
+      <w:r>
+        <w:fldChar w:fldCharType="end"/>
+      </w:r>
+      <w:r>
+        <w:fldChar w:fldCharType="end"/>
+      </w:r>
+      <w:r>
+        <w:fldChar w:fldCharType="end"/>
+      </w:r>
+      <w:r>
+        <w:fldChar w:fldCharType="end"/>
+      </w:r>
+      <w:r>
+        <w:fldChar w:fldCharType="end"/>
+      </w:r>
+      <w:r>
+        <w:fldChar w:fldCharType="end"/>
+      </w:r>
+      <w:r>
+        <w:fldChar w:fldCharType="end"/>
+      </w:r>
+      <w:r>
+        <w:fldChar w:fldCharType="end"/>
+      </w:r>
       <w:r>
         <w:fldChar w:fldCharType="end"/>
       </w:r>
@@ -2080,9 +3527,6 @@
           <w:u w:val="none" w:color="000000"/>
           <w:lang w:val="ru-RU"/>
         </w:rPr>
-      </w:r>
-      <w:r>
-        <w:fldChar w:fldCharType="end"/>
       </w:r>
     </w:p>
     <w:p>
@@ -2321,79 +3765,7 @@
           <w:szCs w:val="18"/>
           <w:lang w:val="ru-RU"/>
         </w:rPr>
-        <w:t>Прои</w:t>
-      </w:r>
-      <w:r>
-        <w:rPr>
-          <w:sz w:val="22"/>
-          <w:szCs w:val="18"/>
-          <w:lang w:val="ru-RU"/>
-        </w:rPr>
-        <w:t>гнорируйте предупреждение о несоответствии сертификата — ведь вы пока на URL, содержащ</w:t>
-      </w:r>
-      <w:r>
-        <w:rPr>
-          <w:sz w:val="22"/>
-          <w:szCs w:val="18"/>
-          <w:lang w:val="ru-RU"/>
-        </w:rPr>
-        <w:t>ем</w:t>
-      </w:r>
-      <w:r>
-        <w:rPr>
-          <w:sz w:val="22"/>
-          <w:szCs w:val="18"/>
-          <w:lang w:val="ru-RU"/>
-        </w:rPr>
-        <w:t xml:space="preserve"> только IP </w:t>
-      </w:r>
-      <w:r>
-        <w:rPr>
-          <w:sz w:val="22"/>
-          <w:szCs w:val="18"/>
-          <w:lang w:val="ru-RU"/>
-        </w:rPr>
-        <w:t>(</w:t>
-      </w:r>
-      <w:r>
-        <w:rPr>
-          <w:sz w:val="22"/>
-          <w:szCs w:val="18"/>
-          <w:lang w:val="ru-RU"/>
-        </w:rPr>
-        <w:t>причём локальный</w:t>
-      </w:r>
-      <w:r>
-        <w:rPr>
-          <w:sz w:val="22"/>
-          <w:szCs w:val="18"/>
-          <w:lang w:val="ru-RU"/>
-        </w:rPr>
-        <w:t>)</w:t>
-      </w:r>
-      <w:r>
-        <w:rPr>
-          <w:sz w:val="22"/>
-          <w:szCs w:val="18"/>
-          <w:lang w:val="ru-RU"/>
-        </w:rPr>
-        <w:t>, а не имя хоста в домене «room-house.com</w:t>
-      </w:r>
-      <w:r>
-        <w:rPr>
-          <w:sz w:val="22"/>
-          <w:szCs w:val="18"/>
-          <w:lang w:val="ru-RU"/>
-        </w:rPr>
-        <w:t>»</w:t>
-      </w:r>
-      <w:r>
-        <w:rPr>
-          <w:sz w:val="22"/>
-          <w:szCs w:val="18"/>
-          <w:lang w:val="ru-RU"/>
-        </w:rPr>
-        <w:t xml:space="preserve"> для которого этот сертификат был бы в самый раз. Будет, но позже — после настройки имени.</w:t>
+        <w:t>Проигнорируйте предупреждение о несоответствии сертификата — ведь вы пока на URL, содержащем только IP (причём локальный), а не имя хоста в домене «room-house.com» для которого этот сертификат был бы в самый раз. Будет, но позже — после настройки имени.</w:t>
       </w:r>
     </w:p>
     <w:p>
@@ -2613,7 +3985,7 @@
         </w:numPr>
         <w:rPr/>
       </w:pPr>
-      <w:bookmarkStart w:id="58" w:name="_Toc465155185"/>
+      <w:bookmarkStart w:id="136" w:name="_Toc465155185"/>
       <w:r>
         <w:rPr>
           <w:sz w:val="18"/>
@@ -2621,7 +3993,7 @@
         </w:rPr>
         <w:t>В</w:t>
       </w:r>
-      <w:bookmarkEnd w:id="58"/>
+      <w:bookmarkEnd w:id="136"/>
       <w:r>
         <w:rPr>
           <w:sz w:val="18"/>
@@ -2708,7 +4080,7 @@
         </w:numPr>
         <w:rPr/>
       </w:pPr>
-      <w:bookmarkStart w:id="59" w:name="_Toc4651551851"/>
+      <w:bookmarkStart w:id="137" w:name="_Toc4651551851"/>
       <w:r>
         <w:rPr>
           <w:sz w:val="18"/>
@@ -2717,7 +4089,7 @@
         </w:rPr>
         <w:t>П</w:t>
       </w:r>
-      <w:bookmarkEnd w:id="59"/>
+      <w:bookmarkEnd w:id="137"/>
       <w:r>
         <w:rPr>
           <w:sz w:val="18"/>
@@ -2812,7 +4184,7 @@
         </w:numPr>
         <w:rPr/>
       </w:pPr>
-      <w:bookmarkStart w:id="60" w:name="_Toc4651551852"/>
+      <w:bookmarkStart w:id="138" w:name="_Toc4651551852"/>
       <w:r>
         <w:rPr>
           <w:sz w:val="18"/>
@@ -2821,7 +4193,7 @@
         </w:rPr>
         <w:t>T</w:t>
       </w:r>
-      <w:bookmarkEnd w:id="60"/>
+      <w:bookmarkEnd w:id="138"/>
       <w:r>
         <w:rPr>
           <w:sz w:val="18"/>
@@ -2842,23 +4214,7 @@
           <w:szCs w:val="22"/>
           <w:lang w:val="ru-RU"/>
         </w:rPr>
-        <w:t xml:space="preserve">Если </w:t>
-      </w:r>
-      <w:r>
-        <w:rPr>
-          <w:sz w:val="22"/>
-          <w:szCs w:val="22"/>
-          <w:lang w:val="ru-RU"/>
-        </w:rPr>
-        <w:t>ваш House</w:t>
-      </w:r>
-      <w:r>
-        <w:rPr>
-          <w:sz w:val="22"/>
-          <w:szCs w:val="22"/>
-          <w:lang w:val="ru-RU"/>
-        </w:rPr>
-        <w:t xml:space="preserve"> на виртуальной машине типа «NAT», для корректной работы с коннектами извне ЛС вам нужен внешний TURN-сервер — здесь вы можете поменять по умолчанию «127.0.0.1» на тот IP, который вам известен.</w:t>
+        <w:t>Если ваш House на виртуальной машине типа «NAT», для корректной работы с коннектами извне ЛС вам нужен внешний TURN-сервер — здесь вы можете поменять по умолчанию «127.0.0.1» на тот IP, который вам известен.</w:t>
       </w:r>
     </w:p>
     <w:p>
@@ -2890,23 +4246,7 @@
           <w:szCs w:val="18"/>
           <w:lang w:val="ru-RU"/>
         </w:rPr>
-        <w:t xml:space="preserve">Поменяйте имя домена и загрузите его SSL-сертификаты (опция, если есть готовые сертификаты и возможность редактировать DNS для своего домена, а также есть свой прокси-сервер </w:t>
-      </w:r>
-      <w:r>
-        <w:rPr>
-          <w:sz w:val="22"/>
-          <w:szCs w:val="18"/>
-          <w:lang w:val="ru-RU"/>
-        </w:rPr>
-        <w:t>и возможность его настраивать</w:t>
-      </w:r>
-      <w:r>
-        <w:rPr>
-          <w:sz w:val="22"/>
-          <w:szCs w:val="18"/>
-          <w:lang w:val="ru-RU"/>
-        </w:rPr>
-        <w:t>):</w:t>
+        <w:t>Поменяйте имя домена и загрузите его SSL-сертификаты (опция, если есть готовые сертификаты и возможность редактировать DNS для своего домена, а также есть свой прокси-сервер и возможность его настраивать):</w:t>
       </w:r>
     </w:p>
     <w:p>
@@ -3034,55 +4374,7 @@
           <w:szCs w:val="22"/>
           <w:lang w:val="ru-RU"/>
         </w:rPr>
-        <w:t xml:space="preserve"> «roma.room-house.com». Так как данный узел работает на виртуальной машине типа «Bridged» под Linux, мы переадресуем порт 8453 (https, служебный порт R-H) </w:t>
-      </w:r>
-      <w:r>
-        <w:rPr>
-          <w:sz w:val="22"/>
-          <w:szCs w:val="22"/>
-          <w:lang w:val="ru-RU"/>
-        </w:rPr>
-        <w:t xml:space="preserve">с прокси </w:t>
-      </w:r>
-      <w:r>
-        <w:rPr>
-          <w:sz w:val="22"/>
-          <w:szCs w:val="22"/>
-          <w:lang w:val="ru-RU"/>
-        </w:rPr>
-        <w:t xml:space="preserve">на порт 443 роутера. </w:t>
-      </w:r>
-      <w:r>
-        <w:rPr>
-          <w:sz w:val="22"/>
-          <w:szCs w:val="22"/>
-          <w:lang w:val="ru-RU"/>
-        </w:rPr>
-        <w:t>В</w:t>
-      </w:r>
-      <w:r>
-        <w:rPr>
-          <w:sz w:val="22"/>
-          <w:szCs w:val="22"/>
-          <w:lang w:val="ru-RU"/>
-        </w:rPr>
-        <w:t xml:space="preserve"> то же время, так как рабочий порт у видеочата 8443, то </w:t>
-      </w:r>
-      <w:r>
-        <w:rPr>
-          <w:sz w:val="22"/>
-          <w:szCs w:val="22"/>
-          <w:lang w:val="ru-RU"/>
-        </w:rPr>
-        <w:t xml:space="preserve">и </w:t>
-      </w:r>
-      <w:r>
-        <w:rPr>
-          <w:sz w:val="22"/>
-          <w:szCs w:val="22"/>
-          <w:lang w:val="ru-RU"/>
-        </w:rPr>
-        <w:t>роутер получает на него пакеты непосредственно с прокси.</w:t>
+        <w:t xml:space="preserve"> «roma.room-house.com». Так как данный узел работает на виртуальной машине типа «Bridged» под Linux, мы переадресуем порт 8453 (https, служебный порт R-H) с прокси на порт 443 роутера. В то же время, так как рабочий порт у видеочата 8443, то и роутер получает на него пакеты непосредственно с прокси.</w:t>
       </w:r>
     </w:p>
     <w:p>
@@ -3882,7 +5174,7 @@
           <w:sz w:val="22"/>
           <w:lang w:val="ru-RU"/>
         </w:rPr>
-        <w:t>Запуск на «bare metal»</w:t>
+        <w:t>Приложение</w:t>
       </w:r>
     </w:p>
     <w:p>
@@ -3909,14 +5201,25 @@
         </w:numPr>
         <w:rPr/>
       </w:pPr>
-      <w:bookmarkStart w:id="61" w:name="__DdeLink__676_788773065"/>
-      <w:bookmarkEnd w:id="61"/>
       <w:r>
         <w:rPr>
           <w:sz w:val="22"/>
           <w:lang w:val="ru-RU"/>
         </w:rPr>
-        <w:t>Флэшка для загрузчика</w:t>
+        <w:t>Запуск на «bare metal»</w:t>
+      </w:r>
+    </w:p>
+    <w:p>
+      <w:pPr>
+        <w:pStyle w:val="Normal"/>
+        <w:rPr/>
+      </w:pPr>
+      <w:r>
+        <w:rPr>
+          <w:sz w:val="22"/>
+          <w:lang w:val="ru-RU"/>
+        </w:rPr>
+        <w:t>Рекомендуем для «знакомства» сначала загрузить Room-House на виртуалке, если хост работает 24/7 — этого может быть достаточно. Если есть старый ненужный компьютер, «bare metal» вариант R-H тоже возможен — см. главу «Запуск на отдельном компьютере» в первой части этой инструкции. Нужно подготовиться: сделайте флэшку для загрузки и сходите в BIOS компьютера.</w:t>
       </w:r>
     </w:p>
     <w:p>
@@ -3928,26 +5231,531 @@
         </w:numPr>
         <w:rPr/>
       </w:pPr>
+      <w:bookmarkStart w:id="139" w:name="__DdeLink__676_788773065"/>
+      <w:bookmarkEnd w:id="139"/>
       <w:r>
         <w:rPr>
           <w:sz w:val="22"/>
           <w:lang w:val="ru-RU"/>
         </w:rPr>
+        <w:t>Флэшка для загрузчика</w:t>
+      </w:r>
+    </w:p>
+    <w:p>
+      <w:pPr>
+        <w:pStyle w:val="Normal"/>
+        <w:rPr>
+          <w:sz w:val="22"/>
+          <w:lang w:val="ru-RU"/>
+        </w:rPr>
+      </w:pPr>
+      <w:r>
+        <w:rPr>
+          <w:sz w:val="22"/>
+          <w:lang w:val="ru-RU"/>
+        </w:rPr>
+        <w:t>Обычная Windows FAT флэшка, на которой могут быть другие файлы. Создайте на ней папку «efi», в которой создайте три папки - «boot», «etc», «data». В папке «etc» создайте папку «sysconfig». В папку «boot» скачайте с гитхаба «rh» файл «bootx64.ef». Всё готово. На эту флэшку будут сохраняться все текущие настройки xTER. Чтобы вернуть xTER на начальные настройки, сотрите папки, указанные выше, и создайте их заново — следующая загрузка xTER будет с «заводскими» настройками. Иногда это приходится делать, если забыли записать пароль админа после его смены.</w:t>
+      </w:r>
+    </w:p>
+    <w:p>
+      <w:pPr>
+        <w:pStyle w:val="Heading2"/>
+        <w:numPr>
+          <w:ilvl w:val="1"/>
+          <w:numId w:val="2"/>
+        </w:numPr>
+        <w:rPr/>
+      </w:pPr>
+      <w:r>
+        <w:rPr>
+          <w:sz w:val="22"/>
+          <w:lang w:val="ru-RU"/>
+        </w:rPr>
         <w:t>BIOS/UEFI</w:t>
+      </w:r>
+    </w:p>
+    <w:p>
+      <w:pPr>
+        <w:pStyle w:val="Normal"/>
+        <w:rPr>
+          <w:sz w:val="22"/>
+          <w:lang w:val="ru-RU"/>
+        </w:rPr>
+      </w:pPr>
+      <w:r>
+        <w:rPr>
+          <w:sz w:val="22"/>
+          <w:lang w:val="ru-RU"/>
+        </w:rPr>
+        <w:t xml:space="preserve">Зайдите в BIOS при вставленной в USB-порт готовой флэшке И ВКЛЮЧИТЕ первым номером в Boot загрузку «UEFI+название фирмы производителя флэшки», например, «UEFI Kingstone». </w:t>
+      </w:r>
+    </w:p>
+    <w:p>
+      <w:pPr>
+        <w:pStyle w:val="Heading2"/>
+        <w:numPr>
+          <w:ilvl w:val="1"/>
+          <w:numId w:val="2"/>
+        </w:numPr>
+        <w:spacing w:before="0" w:after="200"/>
+        <w:rPr/>
+      </w:pPr>
+      <w:r>
+        <w:rPr>
+          <w:sz w:val="22"/>
+          <w:lang w:val="ru-RU"/>
+        </w:rPr>
+        <w:t>VM типа «bridged» на Windows</w:t>
       </w:r>
     </w:p>
     <w:p>
       <w:pPr>
         <w:pStyle w:val="Normal"/>
         <w:spacing w:before="0" w:after="200"/>
-        <w:rPr/>
-      </w:pPr>
-      <w:r>
-        <w:rPr/>
+        <w:rPr>
+          <w:sz w:val="22"/>
+          <w:lang w:val="ru-RU"/>
+        </w:rPr>
+      </w:pPr>
+      <w:r>
+        <w:rPr/>
+        <w:drawing>
+          <wp:anchor behindDoc="0" distT="0" distB="0" distL="0" distR="0" simplePos="0" locked="0" layoutInCell="1" allowOverlap="1" relativeHeight="15">
+            <wp:simplePos x="0" y="0"/>
+            <wp:positionH relativeFrom="column">
+              <wp:align>center</wp:align>
+            </wp:positionH>
+            <wp:positionV relativeFrom="paragraph">
+              <wp:posOffset>635</wp:posOffset>
+            </wp:positionV>
+            <wp:extent cx="2865755" cy="1954530"/>
+            <wp:effectExtent l="0" t="0" r="0" b="0"/>
+            <wp:wrapSquare wrapText="largest"/>
+            <wp:docPr id="14" name="Image10" descr=""/>
+            <wp:cNvGraphicFramePr>
+              <a:graphicFrameLocks xmlns:a="http://schemas.openxmlformats.org/drawingml/2006/main" noChangeAspect="1"/>
+            </wp:cNvGraphicFramePr>
+            <a:graphic xmlns:a="http://schemas.openxmlformats.org/drawingml/2006/main">
+              <a:graphicData uri="http://schemas.openxmlformats.org/drawingml/2006/picture">
+                <pic:pic xmlns:pic="http://schemas.openxmlformats.org/drawingml/2006/picture">
+                  <pic:nvPicPr>
+                    <pic:cNvPr id="14" name="Image10" descr=""/>
+                    <pic:cNvPicPr>
+                      <a:picLocks noChangeAspect="1" noChangeArrowheads="1"/>
+                    </pic:cNvPicPr>
+                  </pic:nvPicPr>
+                  <pic:blipFill>
+                    <a:blip r:embed="rId11"/>
+                    <a:stretch>
+                      <a:fillRect/>
+                    </a:stretch>
+                  </pic:blipFill>
+                  <pic:spPr bwMode="auto">
+                    <a:xfrm>
+                      <a:off x="0" y="0"/>
+                      <a:ext cx="2865755" cy="1954530"/>
+                    </a:xfrm>
+                    <a:prstGeom prst="rect">
+                      <a:avLst/>
+                    </a:prstGeom>
+                  </pic:spPr>
+                </pic:pic>
+              </a:graphicData>
+            </a:graphic>
+          </wp:anchor>
+        </w:drawing>
+      </w:r>
+    </w:p>
+    <w:p>
+      <w:pPr>
+        <w:pStyle w:val="Normal"/>
+        <w:spacing w:before="0" w:after="200"/>
+        <w:rPr/>
+      </w:pPr>
+      <w:r>
+        <w:rPr>
+          <w:sz w:val="22"/>
+          <w:lang w:val="ru-RU"/>
+        </w:rPr>
+        <w:t>Пробросьте порты на роутере как на картинке (пример):  порт 22 не обязателен, если хотите ходить на виртуалку снаружи — да. Разбивка диапазона UDP на две части (1025-8442 и 8444-65535) вызвана ошибкой из-за наличия правила для порта 8443 (хотя он не UDP? Но роутер выдаёт на нём ошибку при создании нового правила для всего диапазона, всё равно).</w:t>
+      </w:r>
+    </w:p>
+    <w:p>
+      <w:pPr>
+        <w:pStyle w:val="Normal"/>
+        <w:spacing w:before="0" w:after="200"/>
+        <w:rPr/>
+      </w:pPr>
+      <w:r>
+        <w:rPr>
+          <w:sz w:val="22"/>
+          <w:lang w:val="ru-RU"/>
+        </w:rPr>
+        <w:t xml:space="preserve">Скрипт для </w:t>
+      </w:r>
+      <w:r>
+        <w:rPr>
+          <w:sz w:val="22"/>
+          <w:lang w:val="ru-RU"/>
+        </w:rPr>
+        <w:t xml:space="preserve">создания </w:t>
+      </w:r>
+      <w:r>
+        <w:rPr>
+          <w:sz w:val="22"/>
+          <w:lang w:val="ru-RU"/>
+        </w:rPr>
+        <w:t xml:space="preserve">Windows-виртуалки </w:t>
+      </w:r>
+      <w:r>
+        <w:rPr>
+          <w:sz w:val="22"/>
+          <w:lang w:val="ru-RU"/>
+        </w:rPr>
+        <w:t>с именем «RH»</w:t>
+      </w:r>
+      <w:r>
+        <w:rPr>
+          <w:sz w:val="22"/>
+          <w:lang w:val="ru-RU"/>
+        </w:rPr>
+        <w:t xml:space="preserve"> выглядит так:</w:t>
+      </w:r>
+    </w:p>
+    <w:p>
+      <w:pPr>
+        <w:pStyle w:val="NoSpacing"/>
+        <w:rPr/>
+      </w:pPr>
+      <w:r>
+        <w:rPr/>
+        <w:t xml:space="preserve">1. </w:t>
+      </w:r>
+      <w:r>
+        <w:rPr/>
+        <w:t>vboxmanage createvm --name RH --ostype RedHat_64 --register --basefolder “C:\Users\Lena\VMs”</w:t>
+      </w:r>
+    </w:p>
+    <w:p>
+      <w:pPr>
+        <w:pStyle w:val="NoSpacing"/>
+        <w:rPr/>
+      </w:pPr>
+      <w:r>
+        <w:rPr/>
+      </w:r>
+    </w:p>
+    <w:p>
+      <w:pPr>
+        <w:pStyle w:val="NoSpacing"/>
+        <w:rPr/>
+      </w:pPr>
+      <w:r>
+        <w:rPr/>
+        <w:t xml:space="preserve">2. </w:t>
+      </w:r>
+      <w:r>
+        <w:rPr/>
+        <w:t>cd "C:\Users\Lena\VMs\RH"</w:t>
+      </w:r>
+    </w:p>
+    <w:p>
+      <w:pPr>
+        <w:pStyle w:val="NoSpacing"/>
+        <w:rPr/>
+      </w:pPr>
+      <w:r>
+        <w:rPr/>
+      </w:r>
+    </w:p>
+    <w:p>
+      <w:pPr>
+        <w:pStyle w:val="NoSpacing"/>
+        <w:rPr/>
+      </w:pPr>
+      <w:r>
+        <w:rPr/>
+        <w:t xml:space="preserve">3. </w:t>
+      </w:r>
+      <w:r>
+        <w:rPr/>
+        <w:t xml:space="preserve">vboxmanage modifyvm RH --memory 4096 --cpus 2 --audio none --firmware efi --nic1 bridged --nictype1 virtio </w:t>
+      </w:r>
+      <w:r>
+        <w:rPr>
+          <w:b w:val="false"/>
+          <w:bCs w:val="false"/>
+        </w:rPr>
+        <w:t>--bridgeadapter1</w:t>
+      </w:r>
+      <w:r>
+        <w:rPr>
+          <w:b/>
+          <w:bCs/>
+        </w:rPr>
+        <w:t xml:space="preserve"> "Intel(R) Ethernet Connection I219-LM"</w:t>
+      </w:r>
+    </w:p>
+    <w:p>
+      <w:pPr>
+        <w:pStyle w:val="NoSpacing"/>
+        <w:rPr/>
+      </w:pPr>
+      <w:r>
+        <w:rPr/>
+      </w:r>
+    </w:p>
+    <w:p>
+      <w:pPr>
+        <w:pStyle w:val="NoSpacing"/>
+        <w:rPr/>
+      </w:pPr>
+      <w:r>
+        <w:rPr/>
+        <w:t xml:space="preserve">4. </w:t>
+      </w:r>
+      <w:r>
+        <w:rPr/>
+        <w:t>vboxmanage createmedium --filename 2G.vdi --size 2048</w:t>
+      </w:r>
+    </w:p>
+    <w:p>
+      <w:pPr>
+        <w:pStyle w:val="NoSpacing"/>
+        <w:rPr/>
+      </w:pPr>
+      <w:r>
+        <w:rPr/>
+      </w:r>
+    </w:p>
+    <w:p>
+      <w:pPr>
+        <w:pStyle w:val="NoSpacing"/>
+        <w:rPr/>
+      </w:pPr>
+      <w:r>
+        <w:rPr/>
+        <w:t xml:space="preserve">5. </w:t>
+      </w:r>
+      <w:r>
+        <w:rPr/>
+        <w:t>vboxmanage storagectl RH --name SATA --add sata</w:t>
+      </w:r>
+    </w:p>
+    <w:p>
+      <w:pPr>
+        <w:pStyle w:val="NoSpacing"/>
+        <w:rPr/>
+      </w:pPr>
+      <w:r>
+        <w:rPr/>
+      </w:r>
+    </w:p>
+    <w:p>
+      <w:pPr>
+        <w:pStyle w:val="NoSpacing"/>
+        <w:rPr/>
+      </w:pPr>
+      <w:r>
+        <w:rPr/>
+        <w:t>скачайте с github «loop_rh.vdi» в текущую папку</w:t>
+      </w:r>
+    </w:p>
+    <w:p>
+      <w:pPr>
+        <w:pStyle w:val="NoSpacing"/>
+        <w:rPr/>
+      </w:pPr>
+      <w:r>
+        <w:rPr/>
+      </w:r>
+    </w:p>
+    <w:p>
+      <w:pPr>
+        <w:pStyle w:val="NoSpacing"/>
+        <w:rPr/>
+      </w:pPr>
+      <w:r>
+        <w:rPr/>
+        <w:t>6. vb</w:t>
+      </w:r>
+      <w:r>
+        <w:rPr/>
+        <w:t>ox</w:t>
+      </w:r>
+      <w:r>
+        <w:rPr/>
+        <w:t>m</w:t>
+      </w:r>
+      <w:r>
+        <w:rPr/>
+        <w:t>anage internalcommands sethduuid loop_rh.vdi</w:t>
+      </w:r>
+    </w:p>
+    <w:p>
+      <w:pPr>
+        <w:pStyle w:val="NoSpacing"/>
+        <w:rPr/>
+      </w:pPr>
+      <w:r>
+        <w:rPr/>
+      </w:r>
+    </w:p>
+    <w:p>
+      <w:pPr>
+        <w:pStyle w:val="NoSpacing"/>
+        <w:rPr/>
+      </w:pPr>
+      <w:r>
+        <w:rPr/>
+        <w:t xml:space="preserve">7. </w:t>
+      </w:r>
+      <w:r>
+        <w:rPr/>
+        <w:t>vboxmanage storageattach RH --storagectl SATA --medium loop_rh.vdi --port 0 --type hdd</w:t>
+      </w:r>
+    </w:p>
+    <w:p>
+      <w:pPr>
+        <w:pStyle w:val="NoSpacing"/>
+        <w:rPr/>
+      </w:pPr>
+      <w:r>
+        <w:rPr/>
+      </w:r>
+    </w:p>
+    <w:p>
+      <w:pPr>
+        <w:pStyle w:val="NoSpacing"/>
+        <w:rPr/>
+      </w:pPr>
+      <w:r>
+        <w:rPr/>
+        <w:t xml:space="preserve">8. </w:t>
+      </w:r>
+      <w:r>
+        <w:rPr/>
+        <w:t>vboxmanage storageattach RH --storagectl SATA --medium 2G.vdi --port 1 --type hdd</w:t>
+      </w:r>
+    </w:p>
+    <w:p>
+      <w:pPr>
+        <w:pStyle w:val="NoSpacing"/>
+        <w:rPr/>
+      </w:pPr>
+      <w:r>
+        <w:rPr/>
+      </w:r>
+    </w:p>
+    <w:p>
+      <w:pPr>
+        <w:pStyle w:val="NoSpacing"/>
+        <w:rPr/>
+      </w:pPr>
+      <w:r>
+        <w:rPr/>
+        <w:t xml:space="preserve">9. </w:t>
+      </w:r>
+      <w:r>
+        <w:rPr/>
+        <w:t>vboxmanage modifyvm RH --boot1 disk --boot2 none --boot3 none --boot4 none</w:t>
+      </w:r>
+    </w:p>
+    <w:p>
+      <w:pPr>
+        <w:pStyle w:val="NoSpacing"/>
+        <w:rPr/>
+      </w:pPr>
+      <w:r>
+        <w:rPr/>
+      </w:r>
+    </w:p>
+    <w:p>
+      <w:pPr>
+        <w:pStyle w:val="NoSpacing"/>
+        <w:rPr/>
+      </w:pPr>
+      <w:r>
+        <w:rPr/>
+        <w:t xml:space="preserve">Имя </w:t>
+      </w:r>
+      <w:r>
+        <w:rPr>
+          <w:b/>
+          <w:bCs/>
+        </w:rPr>
+        <w:t>в кавычках</w:t>
+      </w:r>
+      <w:r>
+        <w:rPr/>
+        <w:t xml:space="preserve"> в конце команды 3 должно соответствовать имени вашего адаптера в настройках ВМ в графическом менеджере VB (см. картинку) — скопируйте его оттуда в точности!</w:t>
+      </w:r>
+    </w:p>
+    <w:p>
+      <w:pPr>
+        <w:pStyle w:val="NoSpacing"/>
+        <w:rPr/>
+      </w:pPr>
+      <w:r>
+        <w:rPr/>
+      </w:r>
+    </w:p>
+    <w:p>
+      <w:pPr>
+        <w:pStyle w:val="NoSpacing"/>
+        <w:rPr/>
+      </w:pPr>
+      <w:r>
+        <w:rPr/>
+        <w:drawing>
+          <wp:anchor behindDoc="0" distT="0" distB="0" distL="0" distR="0" simplePos="0" locked="0" layoutInCell="1" allowOverlap="1" relativeHeight="16">
+            <wp:simplePos x="0" y="0"/>
+            <wp:positionH relativeFrom="column">
+              <wp:align>center</wp:align>
+            </wp:positionH>
+            <wp:positionV relativeFrom="paragraph">
+              <wp:posOffset>635</wp:posOffset>
+            </wp:positionV>
+            <wp:extent cx="2865755" cy="783590"/>
+            <wp:effectExtent l="0" t="0" r="0" b="0"/>
+            <wp:wrapSquare wrapText="largest"/>
+            <wp:docPr id="15" name="Image11" descr=""/>
+            <wp:cNvGraphicFramePr>
+              <a:graphicFrameLocks xmlns:a="http://schemas.openxmlformats.org/drawingml/2006/main" noChangeAspect="1"/>
+            </wp:cNvGraphicFramePr>
+            <a:graphic xmlns:a="http://schemas.openxmlformats.org/drawingml/2006/main">
+              <a:graphicData uri="http://schemas.openxmlformats.org/drawingml/2006/picture">
+                <pic:pic xmlns:pic="http://schemas.openxmlformats.org/drawingml/2006/picture">
+                  <pic:nvPicPr>
+                    <pic:cNvPr id="15" name="Image11" descr=""/>
+                    <pic:cNvPicPr>
+                      <a:picLocks noChangeAspect="1" noChangeArrowheads="1"/>
+                    </pic:cNvPicPr>
+                  </pic:nvPicPr>
+                  <pic:blipFill>
+                    <a:blip r:embed="rId12"/>
+                    <a:stretch>
+                      <a:fillRect/>
+                    </a:stretch>
+                  </pic:blipFill>
+                  <pic:spPr bwMode="auto">
+                    <a:xfrm>
+                      <a:off x="0" y="0"/>
+                      <a:ext cx="2865755" cy="783590"/>
+                    </a:xfrm>
+                    <a:prstGeom prst="rect">
+                      <a:avLst/>
+                    </a:prstGeom>
+                  </pic:spPr>
+                </pic:pic>
+              </a:graphicData>
+            </a:graphic>
+          </wp:anchor>
+        </w:drawing>
       </w:r>
     </w:p>
     <w:sectPr>
-      <w:footerReference w:type="default" r:id="rId11"/>
+      <w:footerReference w:type="default" r:id="rId13"/>
       <w:type w:val="nextPage"/>
       <w:pgSz w:w="5953" w:h="8391"/>
       <w:pgMar w:left="720" w:right="720" w:header="0" w:top="720" w:footer="144" w:bottom="720" w:gutter="0"/>
@@ -3995,7 +5803,7 @@
       <w:fldChar w:fldCharType="separate"/>
     </w:r>
     <w:r>
-      <w:t>11</w:t>
+      <w:t>15</w:t>
     </w:r>
     <w:r>
       <w:fldChar w:fldCharType="end"/>

</xml_diff>

<commit_message>
boot manual part2 cleanup
</commit_message>
<xml_diff>
--- a/src_doc/RH_boot_manual_RUS_part2.docx
+++ b/src_doc/RH_boot_manual_RUS_part2.docx
@@ -123,7 +123,7 @@
                                 <w:sdt>
                                   <w:sdtPr>
                                     <w:text/>
-                                    <w:id w:val="565517119"/>
+                                    <w:id w:val="1800155268"/>
                                     <w:dataBinding w:prefixMappings="xmlns:ns0='http://schemas.openxmlformats.org/package/2006/metadata/core-properties' xmlns:ns1='http://purl.org/dc/elements/1.1/'" w:xpath="/ns0:coreProperties[1]/ns1:title[1]" w:storeItemID="{6C3C8BC8-F283-45AE-878A-BAB7291924A1}"/>
                                     <w:alias w:val="Company"/>
                                   </w:sdtPr>
@@ -180,7 +180,7 @@
                                 <w:sdt>
                                   <w:sdtPr>
                                     <w:text/>
-                                    <w:id w:val="498013292"/>
+                                    <w:id w:val="534241487"/>
                                     <w:dataBinding w:prefixMappings="xmlns:ns0='http://schemas.openxmlformats.org/package/2006/metadata/core-properties' xmlns:ns1='http://purl.org/dc/elements/1.1/'" w:xpath="/ns0:coreProperties[1]/ns1:subject[1]" w:storeItemID="{6C3C8BC8-F283-45AE-878A-BAB7291924A1}"/>
                                     <w:alias w:val="Subtitle"/>
                                   </w:sdtPr>
@@ -208,14 +208,10 @@
                             <w:pPr>
                               <w:pStyle w:val="FrameContents"/>
                               <w:spacing w:before="0" w:after="200"/>
-                              <w:rPr>
-                                <w:color w:val="000000"/>
-                              </w:rPr>
+                              <w:rPr/>
                             </w:pPr>
                             <w:r>
-                              <w:rPr>
-                                <w:color w:val="000000"/>
-                              </w:rPr>
+                              <w:rPr/>
                             </w:r>
                           </w:p>
                         </w:txbxContent>
@@ -308,7 +304,7 @@
                           <w:sdt>
                             <w:sdtPr>
                               <w:text/>
-                              <w:id w:val="354488937"/>
+                              <w:id w:val="1693525408"/>
                               <w:dataBinding w:prefixMappings="xmlns:ns0='http://schemas.openxmlformats.org/package/2006/metadata/core-properties' xmlns:ns1='http://purl.org/dc/elements/1.1/'" w:xpath="/ns0:coreProperties[1]/ns1:title[1]" w:storeItemID="{6C3C8BC8-F283-45AE-878A-BAB7291924A1}"/>
                               <w:alias w:val="Company"/>
                             </w:sdtPr>
@@ -365,7 +361,7 @@
                           <w:sdt>
                             <w:sdtPr>
                               <w:text/>
-                              <w:id w:val="1113636415"/>
+                              <w:id w:val="944722438"/>
                               <w:dataBinding w:prefixMappings="xmlns:ns0='http://schemas.openxmlformats.org/package/2006/metadata/core-properties' xmlns:ns1='http://purl.org/dc/elements/1.1/'" w:xpath="/ns0:coreProperties[1]/ns1:subject[1]" w:storeItemID="{6C3C8BC8-F283-45AE-878A-BAB7291924A1}"/>
                               <w:alias w:val="Subtitle"/>
                             </w:sdtPr>
@@ -393,14 +389,10 @@
                       <w:pPr>
                         <w:pStyle w:val="FrameContents"/>
                         <w:spacing w:before="0" w:after="200"/>
-                        <w:rPr>
-                          <w:color w:val="000000"/>
-                        </w:rPr>
+                        <w:rPr/>
                       </w:pPr>
                       <w:r>
-                        <w:rPr>
-                          <w:color w:val="000000"/>
-                        </w:rPr>
+                        <w:rPr/>
                       </w:r>
                     </w:p>
                   </w:txbxContent>
@@ -571,14 +563,10 @@
                             <w:pPr>
                               <w:pStyle w:val="FrameContents"/>
                               <w:spacing w:before="0" w:after="200"/>
-                              <w:rPr>
-                                <w:color w:val="000000"/>
-                              </w:rPr>
+                              <w:rPr/>
                             </w:pPr>
                             <w:r>
-                              <w:rPr>
-                                <w:color w:val="000000"/>
-                              </w:rPr>
+                              <w:rPr/>
                             </w:r>
                           </w:p>
                         </w:txbxContent>
@@ -650,14 +638,10 @@
                       <w:pPr>
                         <w:pStyle w:val="FrameContents"/>
                         <w:spacing w:before="0" w:after="200"/>
-                        <w:rPr>
-                          <w:color w:val="000000"/>
-                        </w:rPr>
+                        <w:rPr/>
                       </w:pPr>
                       <w:r>
-                        <w:rPr>
-                          <w:color w:val="000000"/>
-                        </w:rPr>
+                        <w:rPr/>
                       </w:r>
                     </w:p>
                   </w:txbxContent>
@@ -695,7 +679,7 @@
           <w:docPartGallery w:val="Table of Contents"/>
           <w:docPartUnique w:val="true"/>
         </w:docPartObj>
-        <w:id w:val="134913009"/>
+        <w:id w:val="1965668646"/>
       </w:sdtPr>
       <w:sdtContent>
         <w:p>
@@ -793,6 +777,7 @@
         </w:tabs>
         <w:rPr/>
       </w:pPr>
+      <w:bookmarkStart w:id="0" w:name="__DdeLink__900_1385740212"/>
       <w:r>
         <w:rPr>
           <w:rStyle w:val="IndexLink"/>
@@ -837,6 +822,7 @@
           <w:tab/>
         </w:r>
       </w:hyperlink>
+      <w:bookmarkEnd w:id="0"/>
       <w:r>
         <w:rPr>
           <w:vanish w:val="false"/>
@@ -934,7 +920,7 @@
         <w:t>1</w:t>
       </w:r>
       <w:hyperlink w:anchor="_Toc465155185">
-        <w:bookmarkStart w:id="0" w:name="__DdeLink__256_1740096280"/>
+        <w:bookmarkStart w:id="1" w:name="__DdeLink__256_1740096280"/>
         <w:r>
           <w:rPr>
             <w:webHidden/>
@@ -957,85 +943,6 @@
           <w:lang w:val="ru-RU"/>
         </w:rPr>
         <w:t>. Внешний IP адрес</w:t>
-      </w:r>
-      <w:hyperlink w:anchor="_Toc465155185">
-        <w:r>
-          <w:rPr>
-            <w:webHidden/>
-            <w:rStyle w:val="IndexLink"/>
-            <w:vanish w:val="false"/>
-            <w:color w:val="00000A"/>
-            <w:u w:val="none" w:color="000000"/>
-            <w:lang w:val="ru-RU"/>
-          </w:rPr>
-          <w:tab/>
-        </w:r>
-      </w:hyperlink>
-      <w:bookmarkEnd w:id="0"/>
-      <w:r>
-        <w:rPr>
-          <w:rStyle w:val="IndexLink"/>
-          <w:vanish w:val="false"/>
-          <w:color w:val="00000A"/>
-          <w:u w:val="none" w:color="000000"/>
-          <w:lang w:val="ru-RU"/>
-        </w:rPr>
-        <w:t>5</w:t>
-      </w:r>
-    </w:p>
-    <w:p>
-      <w:pPr>
-        <w:pStyle w:val="Contents3"/>
-        <w:tabs>
-          <w:tab w:val="left" w:pos="1320" w:leader="none"/>
-          <w:tab w:val="right" w:pos="4504" w:leader="dot"/>
-        </w:tabs>
-        <w:rPr/>
-      </w:pPr>
-      <w:r>
-        <w:rPr>
-          <w:rStyle w:val="IndexLink"/>
-          <w:vanish w:val="false"/>
-          <w:color w:val="00000A"/>
-          <w:u w:val="none" w:color="000000"/>
-          <w:lang w:val="ru-RU"/>
-        </w:rPr>
-        <w:t>1</w:t>
-      </w:r>
-      <w:hyperlink w:anchor="_Toc465155185">
-        <w:bookmarkStart w:id="1" w:name="__DdeLink__256_17400962801"/>
-        <w:r>
-          <w:rPr>
-            <w:webHidden/>
-            <w:rStyle w:val="IndexLink"/>
-            <w:vanish w:val="false"/>
-            <w:color w:val="00000A"/>
-            <w:u w:val="none" w:color="000000"/>
-            <w:lang w:val="ru-RU"/>
-          </w:rPr>
-          <w:t>.1.</w:t>
-        </w:r>
-      </w:hyperlink>
-      <w:r>
-        <w:rPr>
-          <w:rStyle w:val="IndexLink"/>
-          <w:vanish w:val="false"/>
-          <w:color w:val="00000A"/>
-          <w:u w:val="none" w:color="000000"/>
-          <w:lang w:val="ru-RU"/>
-        </w:rPr>
-        <w:t>3</w:t>
-      </w:r>
-      <w:r>
-        <w:rPr>
-          <w:rStyle w:val="IndexLink"/>
-          <w:rFonts w:eastAsia="" w:eastAsiaTheme="minorEastAsia"/>
-          <w:vanish w:val="false"/>
-          <w:color w:val="00000A"/>
-          <w:u w:val="none" w:color="000000"/>
-          <w:lang w:val="ru-RU"/>
-        </w:rPr>
-        <w:t>. Пароль админа</w:t>
       </w:r>
       <w:hyperlink w:anchor="_Toc465155185">
         <w:r>
@@ -1082,7 +989,7 @@
         <w:t>1</w:t>
       </w:r>
       <w:hyperlink w:anchor="_Toc465155185">
-        <w:bookmarkStart w:id="2" w:name="__DdeLink__256_17400962802"/>
+        <w:bookmarkStart w:id="2" w:name="__DdeLink__256_17400962801"/>
         <w:r>
           <w:rPr>
             <w:webHidden/>
@@ -1103,7 +1010,7 @@
           <w:u w:val="none" w:color="000000"/>
           <w:lang w:val="ru-RU"/>
         </w:rPr>
-        <w:t>4</w:t>
+        <w:t>3</w:t>
       </w:r>
       <w:r>
         <w:rPr>
@@ -1114,7 +1021,7 @@
           <w:u w:val="none" w:color="000000"/>
           <w:lang w:val="ru-RU"/>
         </w:rPr>
-        <w:t>. TURN-сервер</w:t>
+        <w:t>. Пароль админа</w:t>
       </w:r>
       <w:hyperlink w:anchor="_Toc465155185">
         <w:r>
@@ -1161,7 +1068,7 @@
         <w:t>1</w:t>
       </w:r>
       <w:hyperlink w:anchor="_Toc465155185">
-        <w:bookmarkStart w:id="3" w:name="__DdeLink__256_174009628031"/>
+        <w:bookmarkStart w:id="3" w:name="__DdeLink__256_17400962802"/>
         <w:r>
           <w:rPr>
             <w:webHidden/>
@@ -1182,7 +1089,7 @@
           <w:u w:val="none" w:color="000000"/>
           <w:lang w:val="ru-RU"/>
         </w:rPr>
-        <w:t>5</w:t>
+        <w:t>4</w:t>
       </w:r>
       <w:r>
         <w:rPr>
@@ -1193,7 +1100,7 @@
           <w:u w:val="none" w:color="000000"/>
           <w:lang w:val="ru-RU"/>
         </w:rPr>
-        <w:t>. Замена SSL сертификатов</w:t>
+        <w:t>. TURN-сервер</w:t>
       </w:r>
       <w:hyperlink w:anchor="_Toc465155185">
         <w:r>
@@ -1209,6 +1116,85 @@
         </w:r>
       </w:hyperlink>
       <w:bookmarkEnd w:id="3"/>
+      <w:r>
+        <w:rPr>
+          <w:rStyle w:val="IndexLink"/>
+          <w:vanish w:val="false"/>
+          <w:color w:val="00000A"/>
+          <w:u w:val="none" w:color="000000"/>
+          <w:lang w:val="ru-RU"/>
+        </w:rPr>
+        <w:t>5</w:t>
+      </w:r>
+    </w:p>
+    <w:p>
+      <w:pPr>
+        <w:pStyle w:val="Contents3"/>
+        <w:tabs>
+          <w:tab w:val="left" w:pos="1320" w:leader="none"/>
+          <w:tab w:val="right" w:pos="4504" w:leader="dot"/>
+        </w:tabs>
+        <w:rPr/>
+      </w:pPr>
+      <w:r>
+        <w:rPr>
+          <w:rStyle w:val="IndexLink"/>
+          <w:vanish w:val="false"/>
+          <w:color w:val="00000A"/>
+          <w:u w:val="none" w:color="000000"/>
+          <w:lang w:val="ru-RU"/>
+        </w:rPr>
+        <w:t>1</w:t>
+      </w:r>
+      <w:hyperlink w:anchor="_Toc465155185">
+        <w:bookmarkStart w:id="4" w:name="__DdeLink__256_174009628031"/>
+        <w:r>
+          <w:rPr>
+            <w:webHidden/>
+            <w:rStyle w:val="IndexLink"/>
+            <w:vanish w:val="false"/>
+            <w:color w:val="00000A"/>
+            <w:u w:val="none" w:color="000000"/>
+            <w:lang w:val="ru-RU"/>
+          </w:rPr>
+          <w:t>.1.</w:t>
+        </w:r>
+      </w:hyperlink>
+      <w:r>
+        <w:rPr>
+          <w:rStyle w:val="IndexLink"/>
+          <w:vanish w:val="false"/>
+          <w:color w:val="00000A"/>
+          <w:u w:val="none" w:color="000000"/>
+          <w:lang w:val="ru-RU"/>
+        </w:rPr>
+        <w:t>5</w:t>
+      </w:r>
+      <w:r>
+        <w:rPr>
+          <w:rStyle w:val="IndexLink"/>
+          <w:rFonts w:eastAsia="" w:eastAsiaTheme="minorEastAsia"/>
+          <w:vanish w:val="false"/>
+          <w:color w:val="00000A"/>
+          <w:u w:val="none" w:color="000000"/>
+          <w:lang w:val="ru-RU"/>
+        </w:rPr>
+        <w:t>. Замена SSL сертификатов</w:t>
+      </w:r>
+      <w:hyperlink w:anchor="_Toc465155185">
+        <w:r>
+          <w:rPr>
+            <w:webHidden/>
+            <w:rStyle w:val="IndexLink"/>
+            <w:vanish w:val="false"/>
+            <w:color w:val="00000A"/>
+            <w:u w:val="none" w:color="000000"/>
+            <w:lang w:val="ru-RU"/>
+          </w:rPr>
+          <w:tab/>
+        </w:r>
+      </w:hyperlink>
+      <w:bookmarkEnd w:id="4"/>
       <w:r>
         <w:rPr>
           <w:rStyle w:val="IndexLink"/>
@@ -1417,1078 +1403,28 @@
         </w:tabs>
         <w:rPr/>
       </w:pPr>
+      <w:bookmarkStart w:id="5" w:name="__DdeLink__288_1543243778"/>
       <w:r>
         <w:rPr>
           <w:rStyle w:val="IndexLink"/>
           <w:vanish w:val="false"/>
           <w:color w:val="00000A"/>
-          <w:u w:val="none"/>
+          <w:u w:val="none" w:color="000000"/>
           <w:lang w:val="ru-RU"/>
         </w:rPr>
         <w:t>3</w:t>
       </w:r>
-      <w:hyperlink w:anchor="_Toc465155194">
+      <w:hyperlink w:anchor="_Toc465155183">
         <w:r>
           <w:rPr>
             <w:webHidden/>
             <w:rStyle w:val="IndexLink"/>
             <w:vanish w:val="false"/>
             <w:color w:val="00000A"/>
-            <w:u w:val="none"/>
-            <w:lang w:val="ru-RU"/>
-          </w:rPr>
-          <w:t>.1</w:t>
-        </w:r>
-        <w:r>
-          <w:rPr>
-            <w:rStyle w:val="IndexLink"/>
-            <w:rFonts w:eastAsia="" w:eastAsiaTheme="minorEastAsia"/>
-            <w:vanish w:val="false"/>
-            <w:color w:val="00000A"/>
-            <w:u w:val="none"/>
-            <w:lang w:val="ru-RU"/>
-          </w:rPr>
-          <w:tab/>
-        </w:r>
-        <w:r>
-          <w:fldChar w:fldCharType="begin"/>
-        </w:r>
-        <w:r/>
-        <w:r>
-          <w:fldChar w:fldCharType="separate"/>
-        </w:r>
-        <w:bookmarkStart w:id="4" w:name="__Fieldmark__159_3746997062"/>
-        <w:r>
-          <w:rPr>
-            <w:rStyle w:val="IndexLink"/>
-            <w:rFonts w:eastAsia="" w:eastAsiaTheme="minorEastAsia"/>
-            <w:vanish w:val="false"/>
-            <w:color w:val="00000A"/>
-            <w:u w:val="none"/>
-            <w:lang w:val="ru-RU"/>
-          </w:rPr>
-        </w:r>
-        <w:r>
-          <w:rPr>
-            <w:rStyle w:val="IndexLink"/>
-            <w:rFonts w:eastAsia="" w:eastAsiaTheme="minorEastAsia"/>
-            <w:vanish w:val="false"/>
-            <w:color w:val="00000A"/>
-            <w:u w:val="none"/>
-            <w:lang w:val="ru-RU"/>
-          </w:rPr>
-        </w:r>
-        <w:r>
-          <w:fldChar w:fldCharType="begin"/>
-        </w:r>
-        <w:r/>
-        <w:r>
-          <w:fldChar w:fldCharType="separate"/>
-        </w:r>
-        <w:bookmarkStart w:id="5" w:name="__Fieldmark__577_3813086826"/>
-        <w:bookmarkStart w:id="6" w:name="__Fieldmark__162_3746997062"/>
-        <w:bookmarkEnd w:id="4"/>
-        <w:r>
-          <w:rPr>
-            <w:rStyle w:val="IndexLink"/>
-            <w:rFonts w:eastAsia="" w:eastAsiaTheme="minorEastAsia"/>
-            <w:vanish w:val="false"/>
-            <w:color w:val="00000A"/>
-            <w:u w:val="none"/>
-            <w:lang w:val="ru-RU"/>
-          </w:rPr>
-        </w:r>
-        <w:r>
-          <w:rPr>
-            <w:rStyle w:val="IndexLink"/>
-            <w:rFonts w:eastAsia="" w:eastAsiaTheme="minorEastAsia"/>
-            <w:vanish w:val="false"/>
-            <w:color w:val="00000A"/>
-            <w:u w:val="none"/>
-            <w:lang w:val="ru-RU"/>
-          </w:rPr>
-        </w:r>
-        <w:r>
-          <w:fldChar w:fldCharType="begin"/>
-        </w:r>
-        <w:r/>
-        <w:r>
-          <w:fldChar w:fldCharType="separate"/>
-        </w:r>
-        <w:bookmarkStart w:id="7" w:name="__Fieldmark__164_3746997062"/>
-        <w:bookmarkEnd w:id="6"/>
-        <w:r>
-          <w:rPr>
-            <w:rStyle w:val="IndexLink"/>
-            <w:rFonts w:eastAsia="" w:eastAsiaTheme="minorEastAsia"/>
-            <w:vanish w:val="false"/>
-            <w:color w:val="00000A"/>
-            <w:u w:val="none"/>
-            <w:lang w:val="ru-RU"/>
-          </w:rPr>
-        </w:r>
-        <w:r>
-          <w:rPr>
-            <w:rStyle w:val="IndexLink"/>
-            <w:rFonts w:eastAsia="" w:eastAsiaTheme="minorEastAsia"/>
-            <w:vanish w:val="false"/>
-            <w:color w:val="00000A"/>
-            <w:u w:val="none"/>
-            <w:lang w:val="ru-RU"/>
-          </w:rPr>
-        </w:r>
-        <w:r>
-          <w:fldChar w:fldCharType="begin"/>
-        </w:r>
-        <w:r/>
-        <w:r>
-          <w:fldChar w:fldCharType="separate"/>
-        </w:r>
-        <w:bookmarkStart w:id="8" w:name="__Fieldmark__578_3813086826"/>
-        <w:bookmarkStart w:id="9" w:name="__Fieldmark__167_3746997062"/>
-        <w:bookmarkEnd w:id="7"/>
-        <w:r>
-          <w:rPr>
-            <w:rStyle w:val="IndexLink"/>
-            <w:rFonts w:eastAsia="" w:eastAsiaTheme="minorEastAsia"/>
-            <w:vanish w:val="false"/>
-            <w:color w:val="00000A"/>
-            <w:u w:val="none"/>
-            <w:lang w:val="ru-RU"/>
-          </w:rPr>
-        </w:r>
-        <w:r>
-          <w:rPr>
-            <w:rStyle w:val="IndexLink"/>
-            <w:rFonts w:eastAsia="" w:eastAsiaTheme="minorEastAsia"/>
-            <w:vanish w:val="false"/>
-            <w:color w:val="00000A"/>
-            <w:u w:val="none"/>
-            <w:lang w:val="ru-RU"/>
-          </w:rPr>
-        </w:r>
-        <w:r>
-          <w:fldChar w:fldCharType="begin"/>
-        </w:r>
-        <w:r/>
-        <w:r>
-          <w:fldChar w:fldCharType="separate"/>
-        </w:r>
-        <w:bookmarkStart w:id="10" w:name="__Fieldmark__157_23491920211"/>
-        <w:bookmarkStart w:id="11" w:name="__Fieldmark__170_3746997062"/>
-        <w:bookmarkEnd w:id="9"/>
-        <w:r>
-          <w:rPr>
-            <w:rStyle w:val="IndexLink"/>
-            <w:rFonts w:eastAsia="" w:eastAsiaTheme="minorEastAsia"/>
-            <w:vanish w:val="false"/>
-            <w:color w:val="00000A"/>
-            <w:u w:val="none"/>
-            <w:lang w:val="ru-RU"/>
-          </w:rPr>
-        </w:r>
-        <w:r>
-          <w:rPr>
-            <w:rStyle w:val="IndexLink"/>
-            <w:rFonts w:eastAsia="" w:eastAsiaTheme="minorEastAsia"/>
-            <w:vanish w:val="false"/>
-            <w:color w:val="00000A"/>
-            <w:u w:val="none"/>
-            <w:lang w:val="ru-RU"/>
-          </w:rPr>
-        </w:r>
-        <w:r>
-          <w:fldChar w:fldCharType="begin"/>
-        </w:r>
-        <w:r/>
-        <w:r>
-          <w:fldChar w:fldCharType="separate"/>
-        </w:r>
-        <w:bookmarkStart w:id="12" w:name="__Fieldmark__581_3813086826"/>
-        <w:bookmarkStart w:id="13" w:name="__Fieldmark__173_3746997062"/>
-        <w:bookmarkEnd w:id="11"/>
-        <w:r>
-          <w:rPr>
-            <w:rStyle w:val="IndexLink"/>
-            <w:rFonts w:eastAsia="" w:eastAsiaTheme="minorEastAsia"/>
-            <w:vanish w:val="false"/>
-            <w:color w:val="00000A"/>
-            <w:u w:val="none"/>
-            <w:lang w:val="ru-RU"/>
-          </w:rPr>
-        </w:r>
-        <w:r>
-          <w:rPr>
-            <w:rStyle w:val="IndexLink"/>
-            <w:rFonts w:eastAsia="" w:eastAsiaTheme="minorEastAsia"/>
-            <w:vanish w:val="false"/>
-            <w:color w:val="00000A"/>
-            <w:u w:val="none"/>
-            <w:lang w:val="ru-RU"/>
-          </w:rPr>
-        </w:r>
-        <w:r>
-          <w:fldChar w:fldCharType="begin"/>
-        </w:r>
-        <w:r/>
-        <w:r>
-          <w:fldChar w:fldCharType="separate"/>
-        </w:r>
-        <w:bookmarkStart w:id="14" w:name="__Fieldmark__160_23491920211"/>
-        <w:bookmarkStart w:id="15" w:name="__Fieldmark__159_11908818071"/>
-        <w:bookmarkStart w:id="16" w:name="__Fieldmark__219_3746997062"/>
-        <w:bookmarkStart w:id="17" w:name="__Fieldmark__165_23491920211"/>
-        <w:bookmarkStart w:id="18" w:name="__Fieldmark__134_7887730651"/>
-        <w:bookmarkStart w:id="19" w:name="__Fieldmark__167_11908818071"/>
-        <w:bookmarkStart w:id="20" w:name="__Fieldmark__133_34400221672"/>
-        <w:bookmarkStart w:id="21" w:name="__Fieldmark__135_35730412952"/>
-        <w:bookmarkStart w:id="22" w:name="__Fieldmark__133_33379177882"/>
-        <w:bookmarkStart w:id="23" w:name="__Fieldmark__162_11908818071"/>
-        <w:bookmarkStart w:id="24" w:name="__Fieldmark__168_28684541861"/>
-        <w:bookmarkStart w:id="25" w:name="__Fieldmark__145_29467062352"/>
-        <w:bookmarkStart w:id="26" w:name="__Fieldmark__166_28684541861"/>
-        <w:bookmarkStart w:id="27" w:name="__Fieldmark__179_39794011571"/>
-        <w:bookmarkStart w:id="28" w:name="__Fieldmark__134_9027409272"/>
-        <w:bookmarkStart w:id="29" w:name="__Fieldmark__163_28684541861"/>
-        <w:bookmarkStart w:id="30" w:name="__Fieldmark__133_4882588612"/>
-        <w:bookmarkEnd w:id="13"/>
-        <w:bookmarkEnd w:id="17"/>
-        <w:bookmarkEnd w:id="18"/>
-        <w:bookmarkEnd w:id="19"/>
-        <w:bookmarkEnd w:id="20"/>
-        <w:bookmarkEnd w:id="21"/>
-        <w:bookmarkEnd w:id="22"/>
-        <w:bookmarkEnd w:id="23"/>
-        <w:bookmarkEnd w:id="24"/>
-        <w:bookmarkEnd w:id="25"/>
-        <w:bookmarkEnd w:id="26"/>
-        <w:bookmarkEnd w:id="27"/>
-        <w:bookmarkEnd w:id="28"/>
-        <w:bookmarkEnd w:id="29"/>
-        <w:bookmarkEnd w:id="30"/>
-        <w:r>
-          <w:rPr>
-            <w:rStyle w:val="IndexLink"/>
-            <w:rFonts w:eastAsia="" w:eastAsiaTheme="minorEastAsia"/>
-            <w:vanish w:val="false"/>
-            <w:color w:val="00000A"/>
-            <w:u w:val="none"/>
-            <w:lang w:val="ru-RU"/>
-          </w:rPr>
-        </w:r>
-        <w:r>
-          <w:rPr>
-            <w:rStyle w:val="IndexLink"/>
-            <w:rFonts w:eastAsia="" w:eastAsiaTheme="minorEastAsia"/>
-            <w:vanish w:val="false"/>
-            <w:color w:val="00000A"/>
-            <w:u w:val="none"/>
-            <w:lang w:val="ru-RU"/>
-          </w:rPr>
-        </w:r>
-        <w:r>
-          <w:fldChar w:fldCharType="begin"/>
-        </w:r>
-        <w:r/>
-        <w:r>
-          <w:fldChar w:fldCharType="separate"/>
-        </w:r>
-        <w:bookmarkStart w:id="31" w:name="__Fieldmark__227_3746997062"/>
-        <w:bookmarkEnd w:id="5"/>
-        <w:bookmarkEnd w:id="8"/>
-        <w:bookmarkEnd w:id="10"/>
-        <w:bookmarkEnd w:id="12"/>
-        <w:bookmarkEnd w:id="14"/>
-        <w:bookmarkEnd w:id="15"/>
-        <w:bookmarkEnd w:id="16"/>
-        <w:r>
-          <w:rPr>
-            <w:rStyle w:val="IndexLink"/>
-            <w:rFonts w:eastAsia="" w:eastAsiaTheme="minorEastAsia"/>
-            <w:vanish w:val="false"/>
-            <w:color w:val="00000A"/>
-            <w:u w:val="none"/>
-            <w:lang w:val="ru-RU"/>
-          </w:rPr>
-        </w:r>
-        <w:r>
-          <w:rPr>
-            <w:rStyle w:val="IndexLink"/>
-            <w:rFonts w:eastAsia="" w:eastAsiaTheme="minorEastAsia"/>
-            <w:vanish w:val="false"/>
-            <w:color w:val="00000A"/>
-            <w:u w:val="none"/>
-            <w:lang w:val="ru-RU"/>
-          </w:rPr>
-        </w:r>
-        <w:r>
-          <w:fldChar w:fldCharType="begin"/>
-        </w:r>
-        <w:r/>
-        <w:r>
-          <w:fldChar w:fldCharType="separate"/>
-        </w:r>
-        <w:bookmarkStart w:id="32" w:name="__Fieldmark__229_3746997062"/>
-        <w:bookmarkEnd w:id="31"/>
-        <w:r>
-          <w:rPr>
-            <w:rStyle w:val="IndexLink"/>
-            <w:rFonts w:eastAsia="" w:eastAsiaTheme="minorEastAsia"/>
-            <w:vanish w:val="false"/>
-            <w:color w:val="00000A"/>
-            <w:u w:val="none"/>
-            <w:lang w:val="ru-RU"/>
-          </w:rPr>
-        </w:r>
-        <w:r>
-          <w:rPr>
-            <w:rStyle w:val="IndexLink"/>
-            <w:rFonts w:eastAsia="" w:eastAsiaTheme="minorEastAsia"/>
-            <w:vanish w:val="false"/>
-            <w:color w:val="00000A"/>
-            <w:u w:val="none"/>
-            <w:lang w:val="ru-RU"/>
-          </w:rPr>
-        </w:r>
-        <w:bookmarkEnd w:id="32"/>
-        <w:r>
-          <w:rPr>
-            <w:rStyle w:val="IndexLink"/>
-            <w:vanish w:val="false"/>
-            <w:color w:val="00000A"/>
-            <w:u w:val="none"/>
-            <w:lang w:val="ru-RU"/>
-          </w:rPr>
-          <w:t xml:space="preserve"> Запуск на «bare metal»</w:t>
-        </w:r>
-        <w:r>
-          <w:rPr>
-            <w:rStyle w:val="IndexLink"/>
-            <w:rFonts w:eastAsia="" w:eastAsiaTheme="minorEastAsia"/>
-            <w:vanish w:val="false"/>
-            <w:color w:val="00000A"/>
-            <w:u w:val="none"/>
-            <w:lang w:val="ru-RU"/>
-          </w:rPr>
-          <w:t>..</w:t>
-        </w:r>
-        <w:r>
-          <w:rPr>
-            <w:rStyle w:val="IndexLink"/>
-            <w:vanish w:val="false"/>
-            <w:color w:val="00000A"/>
-            <w:u w:val="none"/>
-            <w:lang w:val="ru-RU"/>
-          </w:rPr>
-          <w:tab/>
-          <w:t>1</w:t>
-        </w:r>
-        <w:r>
-          <w:rPr>
-            <w:webHidden/>
-          </w:rPr>
-          <w:fldChar w:fldCharType="begin"/>
-        </w:r>
-        <w:r>
-          <w:rPr>
-            <w:webHidden/>
-          </w:rPr>
-          <w:instrText>PAGEREF _Toc465155194 \h</w:instrText>
-        </w:r>
-        <w:r>
-          <w:rPr>
-            <w:webHidden/>
-          </w:rPr>
-          <w:fldChar w:fldCharType="separate"/>
-        </w:r>
-        <w:r>
-          <w:rPr>
-            <w:rStyle w:val="IndexLink"/>
-            <w:vanish w:val="false"/>
-            <w:color w:val="00000A"/>
-            <w:u w:val="none"/>
-            <w:lang w:val="ru-RU"/>
-          </w:rPr>
-          <w:t>1</w:t>
-        </w:r>
-        <w:r>
-          <w:rPr>
-            <w:webHidden/>
-          </w:rPr>
-          <w:fldChar w:fldCharType="end"/>
-        </w:r>
-        <w:r>
-          <w:fldChar w:fldCharType="end"/>
-        </w:r>
-        <w:r>
-          <w:fldChar w:fldCharType="end"/>
-        </w:r>
-        <w:r>
-          <w:fldChar w:fldCharType="end"/>
-        </w:r>
-        <w:r>
-          <w:fldChar w:fldCharType="end"/>
-        </w:r>
-        <w:r>
-          <w:fldChar w:fldCharType="end"/>
-        </w:r>
-      </w:hyperlink>
-      <w:r>
-        <w:fldChar w:fldCharType="end"/>
-      </w:r>
-      <w:r>
-        <w:fldChar w:fldCharType="end"/>
-      </w:r>
-      <w:r>
-        <w:fldChar w:fldCharType="end"/>
-      </w:r>
-      <w:r>
-        <w:fldChar w:fldCharType="end"/>
-      </w:r>
-    </w:p>
-    <w:p>
-      <w:pPr>
-        <w:pStyle w:val="Contents2"/>
-        <w:tabs>
-          <w:tab w:val="left" w:pos="880" w:leader="none"/>
-          <w:tab w:val="right" w:pos="4504" w:leader="dot"/>
-        </w:tabs>
-        <w:rPr/>
-      </w:pPr>
-      <w:r>
-        <w:rPr>
-          <w:rStyle w:val="IndexLink"/>
-          <w:vanish w:val="false"/>
-          <w:color w:val="00000A"/>
-          <w:u w:val="none"/>
-          <w:lang w:val="ru-RU"/>
-        </w:rPr>
-        <w:t>3</w:t>
-      </w:r>
-      <w:hyperlink w:anchor="_Toc465155194">
-        <w:r>
-          <w:rPr>
-            <w:webHidden/>
-            <w:rStyle w:val="IndexLink"/>
-            <w:vanish w:val="false"/>
-            <w:color w:val="00000A"/>
-            <w:u w:val="none"/>
-            <w:lang w:val="ru-RU"/>
-          </w:rPr>
-          <w:t>.2</w:t>
-        </w:r>
-        <w:r>
-          <w:rPr>
-            <w:rStyle w:val="IndexLink"/>
-            <w:rFonts w:eastAsia="" w:eastAsiaTheme="minorEastAsia"/>
-            <w:vanish w:val="false"/>
-            <w:color w:val="00000A"/>
-            <w:u w:val="none"/>
-            <w:lang w:val="ru-RU"/>
-          </w:rPr>
-          <w:tab/>
-        </w:r>
-        <w:r>
-          <w:fldChar w:fldCharType="begin"/>
-        </w:r>
-        <w:r/>
-        <w:r>
-          <w:fldChar w:fldCharType="separate"/>
-        </w:r>
-        <w:bookmarkStart w:id="33" w:name="__Fieldmark__252_3746997062"/>
-        <w:r>
-          <w:rPr>
-            <w:rStyle w:val="IndexLink"/>
-            <w:rFonts w:eastAsia="" w:eastAsiaTheme="minorEastAsia"/>
-            <w:vanish w:val="false"/>
-            <w:color w:val="00000A"/>
-            <w:u w:val="none"/>
-            <w:lang w:val="ru-RU"/>
-          </w:rPr>
-        </w:r>
-        <w:r>
-          <w:rPr>
-            <w:rStyle w:val="IndexLink"/>
-            <w:rFonts w:eastAsia="" w:eastAsiaTheme="minorEastAsia"/>
-            <w:vanish w:val="false"/>
-            <w:color w:val="00000A"/>
-            <w:u w:val="none"/>
-            <w:lang w:val="ru-RU"/>
-          </w:rPr>
-        </w:r>
-        <w:r>
-          <w:fldChar w:fldCharType="begin"/>
-        </w:r>
-        <w:r/>
-        <w:r>
-          <w:fldChar w:fldCharType="separate"/>
-        </w:r>
-        <w:bookmarkStart w:id="34" w:name="__Fieldmark__157_3813086826"/>
-        <w:bookmarkStart w:id="35" w:name="__Fieldmark__255_3746997062"/>
-        <w:bookmarkEnd w:id="33"/>
-        <w:r>
-          <w:rPr>
-            <w:rStyle w:val="IndexLink"/>
-            <w:rFonts w:eastAsia="" w:eastAsiaTheme="minorEastAsia"/>
-            <w:vanish w:val="false"/>
-            <w:color w:val="00000A"/>
-            <w:u w:val="none"/>
-            <w:lang w:val="ru-RU"/>
-          </w:rPr>
-        </w:r>
-        <w:r>
-          <w:rPr>
-            <w:rStyle w:val="IndexLink"/>
-            <w:rFonts w:eastAsia="" w:eastAsiaTheme="minorEastAsia"/>
-            <w:vanish w:val="false"/>
-            <w:color w:val="00000A"/>
-            <w:u w:val="none"/>
-            <w:lang w:val="ru-RU"/>
-          </w:rPr>
-        </w:r>
-        <w:r>
-          <w:fldChar w:fldCharType="begin"/>
-        </w:r>
-        <w:r/>
-        <w:r>
-          <w:fldChar w:fldCharType="separate"/>
-        </w:r>
-        <w:bookmarkStart w:id="36" w:name="__Fieldmark__160_3813086826"/>
-        <w:bookmarkStart w:id="37" w:name="__Fieldmark__157_2349192021"/>
-        <w:bookmarkStart w:id="38" w:name="__Fieldmark__260_3746997062"/>
-        <w:bookmarkEnd w:id="34"/>
-        <w:bookmarkEnd w:id="35"/>
-        <w:r>
-          <w:rPr>
-            <w:rStyle w:val="IndexLink"/>
-            <w:rFonts w:eastAsia="" w:eastAsiaTheme="minorEastAsia"/>
-            <w:vanish w:val="false"/>
-            <w:color w:val="00000A"/>
-            <w:u w:val="none"/>
-            <w:lang w:val="ru-RU"/>
-          </w:rPr>
-        </w:r>
-        <w:r>
-          <w:rPr>
-            <w:rStyle w:val="IndexLink"/>
-            <w:rFonts w:eastAsia="" w:eastAsiaTheme="minorEastAsia"/>
-            <w:vanish w:val="false"/>
-            <w:color w:val="00000A"/>
-            <w:u w:val="none"/>
-            <w:lang w:val="ru-RU"/>
-          </w:rPr>
-        </w:r>
-        <w:bookmarkStart w:id="39" w:name="__Fieldmark__168_2868454186"/>
-        <w:bookmarkStart w:id="40" w:name="__Fieldmark__134_788773065"/>
-        <w:bookmarkStart w:id="41" w:name="__Fieldmark__167_1190881807"/>
-        <w:bookmarkStart w:id="42" w:name="__Fieldmark__133_3440022167"/>
-        <w:bookmarkStart w:id="43" w:name="__Fieldmark__135_3573041295"/>
-        <w:bookmarkStart w:id="44" w:name="__Fieldmark__133_3337917788"/>
-        <w:bookmarkStart w:id="45" w:name="__Fieldmark__162_1190881807"/>
-        <w:bookmarkStart w:id="46" w:name="__Fieldmark__165_2349192021"/>
-        <w:bookmarkStart w:id="47" w:name="__Fieldmark__145_2946706235"/>
-        <w:bookmarkStart w:id="48" w:name="__Fieldmark__166_2868454186"/>
-        <w:bookmarkStart w:id="49" w:name="__Fieldmark__133_488258861"/>
-        <w:bookmarkStart w:id="50" w:name="__Fieldmark__179_3979401157"/>
-        <w:bookmarkStart w:id="51" w:name="__Fieldmark__134_902740927"/>
-        <w:bookmarkStart w:id="52" w:name="__Fieldmark__163_2868454186"/>
-        <w:bookmarkStart w:id="53" w:name="__Fieldmark__165_3813086826"/>
-        <w:bookmarkStart w:id="54" w:name="__Fieldmark__160_2349192021"/>
-        <w:bookmarkStart w:id="55" w:name="__Fieldmark__159_1190881807"/>
-        <w:bookmarkEnd w:id="36"/>
-        <w:bookmarkEnd w:id="37"/>
-        <w:bookmarkEnd w:id="38"/>
-        <w:bookmarkEnd w:id="39"/>
-        <w:bookmarkEnd w:id="40"/>
-        <w:bookmarkEnd w:id="41"/>
-        <w:bookmarkEnd w:id="42"/>
-        <w:bookmarkEnd w:id="43"/>
-        <w:bookmarkEnd w:id="44"/>
-        <w:bookmarkEnd w:id="45"/>
-        <w:bookmarkEnd w:id="46"/>
-        <w:bookmarkEnd w:id="47"/>
-        <w:bookmarkEnd w:id="48"/>
-        <w:bookmarkEnd w:id="49"/>
-        <w:bookmarkEnd w:id="50"/>
-        <w:bookmarkEnd w:id="51"/>
-        <w:bookmarkEnd w:id="52"/>
-        <w:bookmarkEnd w:id="53"/>
-        <w:bookmarkEnd w:id="54"/>
-        <w:bookmarkEnd w:id="55"/>
-        <w:r>
-          <w:rPr>
-            <w:rStyle w:val="IndexLink"/>
-          </w:rPr>
-          <w:t xml:space="preserve"> Флэшка для загрузчика</w:t>
-        </w:r>
-        <w:r>
-          <w:rPr>
-            <w:rStyle w:val="IndexLink"/>
-            <w:rFonts w:eastAsia="" w:eastAsiaTheme="minorEastAsia"/>
-            <w:vanish w:val="false"/>
-            <w:color w:val="00000A"/>
-            <w:lang w:val="ru-RU"/>
-          </w:rPr>
-          <w:t>..</w:t>
-        </w:r>
-        <w:r>
-          <w:rPr>
-            <w:rStyle w:val="IndexLink"/>
-            <w:vanish w:val="false"/>
-            <w:color w:val="00000A"/>
-            <w:lang w:val="ru-RU"/>
-          </w:rPr>
-          <w:tab/>
-          <w:t>1</w:t>
-        </w:r>
-        <w:r>
-          <w:rPr>
-            <w:webHidden/>
-          </w:rPr>
-          <w:fldChar w:fldCharType="begin"/>
-        </w:r>
-        <w:r>
-          <w:rPr>
-            <w:webHidden/>
-          </w:rPr>
-          <w:instrText>PAGEREF _Toc465155194 \h</w:instrText>
-        </w:r>
-        <w:r>
-          <w:rPr>
-            <w:webHidden/>
-          </w:rPr>
-          <w:fldChar w:fldCharType="separate"/>
-        </w:r>
-        <w:r>
-          <w:rPr>
-            <w:rStyle w:val="IndexLink"/>
-            <w:vanish w:val="false"/>
-            <w:color w:val="00000A"/>
-            <w:lang w:val="ru-RU"/>
-          </w:rPr>
-          <w:t>2</w:t>
-        </w:r>
-        <w:r>
-          <w:rPr>
-            <w:webHidden/>
-          </w:rPr>
-          <w:fldChar w:fldCharType="end"/>
-        </w:r>
-        <w:r>
-          <w:fldChar w:fldCharType="end"/>
-        </w:r>
-        <w:r>
-          <w:fldChar w:fldCharType="end"/>
-        </w:r>
-      </w:hyperlink>
-      <w:r>
-        <w:fldChar w:fldCharType="end"/>
-      </w:r>
-    </w:p>
-    <w:p>
-      <w:pPr>
-        <w:pStyle w:val="Contents2"/>
-        <w:tabs>
-          <w:tab w:val="left" w:pos="880" w:leader="none"/>
-          <w:tab w:val="right" w:pos="4504" w:leader="dot"/>
-        </w:tabs>
-        <w:rPr/>
-      </w:pPr>
-      <w:r>
-        <w:rPr>
-          <w:rStyle w:val="IndexLink"/>
-          <w:vanish w:val="false"/>
-          <w:color w:val="00000A"/>
-          <w:u w:val="none"/>
-          <w:lang w:val="ru-RU"/>
-        </w:rPr>
-        <w:t>3</w:t>
-      </w:r>
-      <w:hyperlink w:anchor="_Toc465155194">
-        <w:r>
-          <w:rPr>
-            <w:webHidden/>
-            <w:rStyle w:val="IndexLink"/>
-            <w:vanish w:val="false"/>
-            <w:color w:val="00000A"/>
-            <w:u w:val="none"/>
-            <w:lang w:val="ru-RU"/>
-          </w:rPr>
-          <w:t>.3</w:t>
-        </w:r>
-        <w:r>
-          <w:rPr>
-            <w:rStyle w:val="IndexLink"/>
-            <w:rFonts w:eastAsia="" w:eastAsiaTheme="minorEastAsia"/>
-            <w:vanish w:val="false"/>
-            <w:color w:val="00000A"/>
-            <w:u w:val="none"/>
-            <w:lang w:val="ru-RU"/>
-          </w:rPr>
-          <w:tab/>
-        </w:r>
-        <w:r>
-          <w:fldChar w:fldCharType="begin"/>
-        </w:r>
-        <w:r/>
-        <w:r>
-          <w:fldChar w:fldCharType="separate"/>
-        </w:r>
-        <w:bookmarkStart w:id="56" w:name="__Fieldmark__334_3746997062"/>
-        <w:r>
-          <w:rPr>
-            <w:rStyle w:val="IndexLink"/>
-            <w:rFonts w:eastAsia="" w:eastAsiaTheme="minorEastAsia"/>
-            <w:vanish w:val="false"/>
-            <w:color w:val="00000A"/>
-            <w:u w:val="none"/>
-            <w:lang w:val="ru-RU"/>
-          </w:rPr>
-        </w:r>
-        <w:r>
-          <w:rPr>
-            <w:rStyle w:val="IndexLink"/>
-            <w:rFonts w:eastAsia="" w:eastAsiaTheme="minorEastAsia"/>
-            <w:vanish w:val="false"/>
-            <w:color w:val="00000A"/>
-            <w:u w:val="none"/>
-            <w:lang w:val="ru-RU"/>
-          </w:rPr>
-        </w:r>
-        <w:r>
-          <w:fldChar w:fldCharType="begin"/>
-        </w:r>
-        <w:r/>
-        <w:r>
-          <w:fldChar w:fldCharType="separate"/>
-        </w:r>
-        <w:bookmarkStart w:id="57" w:name="__Fieldmark__228_3813086826"/>
-        <w:bookmarkStart w:id="58" w:name="__Fieldmark__337_3746997062"/>
-        <w:bookmarkEnd w:id="56"/>
-        <w:r>
-          <w:rPr>
-            <w:rStyle w:val="IndexLink"/>
-            <w:rFonts w:eastAsia="" w:eastAsiaTheme="minorEastAsia"/>
-            <w:vanish w:val="false"/>
-            <w:color w:val="00000A"/>
-            <w:u w:val="none"/>
-            <w:lang w:val="ru-RU"/>
-          </w:rPr>
-        </w:r>
-        <w:r>
-          <w:rPr>
-            <w:rStyle w:val="IndexLink"/>
-            <w:rFonts w:eastAsia="" w:eastAsiaTheme="minorEastAsia"/>
-            <w:vanish w:val="false"/>
-            <w:color w:val="00000A"/>
-            <w:u w:val="none"/>
-            <w:lang w:val="ru-RU"/>
-          </w:rPr>
-        </w:r>
-        <w:r>
-          <w:fldChar w:fldCharType="begin"/>
-        </w:r>
-        <w:r/>
-        <w:r>
-          <w:fldChar w:fldCharType="separate"/>
-        </w:r>
-        <w:bookmarkStart w:id="59" w:name="__Fieldmark__223_2349192021"/>
-        <w:bookmarkStart w:id="60" w:name="__Fieldmark__231_3813086826"/>
-        <w:bookmarkStart w:id="61" w:name="__Fieldmark__342_3746997062"/>
-        <w:bookmarkEnd w:id="57"/>
-        <w:bookmarkEnd w:id="58"/>
-        <w:r>
-          <w:rPr>
-            <w:rStyle w:val="IndexLink"/>
-            <w:rFonts w:eastAsia="" w:eastAsiaTheme="minorEastAsia"/>
-            <w:vanish w:val="false"/>
-            <w:color w:val="00000A"/>
-            <w:u w:val="none"/>
-            <w:lang w:val="ru-RU"/>
-          </w:rPr>
-        </w:r>
-        <w:r>
-          <w:rPr>
-            <w:rStyle w:val="IndexLink"/>
-            <w:rFonts w:eastAsia="" w:eastAsiaTheme="minorEastAsia"/>
-            <w:vanish w:val="false"/>
-            <w:color w:val="00000A"/>
-            <w:u w:val="none"/>
-            <w:lang w:val="ru-RU"/>
-          </w:rPr>
-        </w:r>
-        <w:r>
-          <w:fldChar w:fldCharType="begin"/>
-        </w:r>
-        <w:r/>
-        <w:r>
-          <w:fldChar w:fldCharType="separate"/>
-        </w:r>
-        <w:bookmarkStart w:id="62" w:name="__Fieldmark__226_2349192021"/>
-        <w:bookmarkStart w:id="63" w:name="__Fieldmark__236_3813086826"/>
-        <w:bookmarkStart w:id="64" w:name="__Fieldmark__215_1190881807"/>
-        <w:bookmarkStart w:id="65" w:name="__Fieldmark__349_3746997062"/>
-        <w:bookmarkEnd w:id="59"/>
-        <w:bookmarkEnd w:id="60"/>
-        <w:bookmarkEnd w:id="61"/>
-        <w:r>
-          <w:rPr>
-            <w:rStyle w:val="IndexLink"/>
-            <w:rFonts w:eastAsia="" w:eastAsiaTheme="minorEastAsia"/>
-            <w:vanish w:val="false"/>
-            <w:color w:val="00000A"/>
-            <w:u w:val="none"/>
-            <w:lang w:val="ru-RU"/>
-          </w:rPr>
-        </w:r>
-        <w:r>
-          <w:rPr>
-            <w:rStyle w:val="IndexLink"/>
-            <w:rFonts w:eastAsia="" w:eastAsiaTheme="minorEastAsia"/>
-            <w:vanish w:val="false"/>
-            <w:color w:val="00000A"/>
-            <w:u w:val="none"/>
-            <w:lang w:val="ru-RU"/>
-          </w:rPr>
-        </w:r>
-        <w:r>
-          <w:fldChar w:fldCharType="begin"/>
-        </w:r>
-        <w:r/>
-        <w:r>
-          <w:fldChar w:fldCharType="separate"/>
-        </w:r>
-        <w:bookmarkStart w:id="66" w:name="__Fieldmark__212_2868454186"/>
-        <w:bookmarkStart w:id="67" w:name="__Fieldmark__231_2349192021"/>
-        <w:bookmarkStart w:id="68" w:name="__Fieldmark__243_3813086826"/>
-        <w:bookmarkStart w:id="69" w:name="__Fieldmark__218_1190881807"/>
-        <w:bookmarkStart w:id="70" w:name="__Fieldmark__358_3746997062"/>
-        <w:bookmarkEnd w:id="62"/>
-        <w:bookmarkEnd w:id="63"/>
-        <w:bookmarkEnd w:id="64"/>
-        <w:bookmarkEnd w:id="65"/>
-        <w:r>
-          <w:rPr>
-            <w:rStyle w:val="IndexLink"/>
-            <w:rFonts w:eastAsia="" w:eastAsiaTheme="minorEastAsia"/>
-            <w:vanish w:val="false"/>
-            <w:color w:val="00000A"/>
-            <w:u w:val="none"/>
-            <w:lang w:val="ru-RU"/>
-          </w:rPr>
-        </w:r>
-        <w:r>
-          <w:rPr>
-            <w:rStyle w:val="IndexLink"/>
-            <w:rFonts w:eastAsia="" w:eastAsiaTheme="minorEastAsia"/>
-            <w:vanish w:val="false"/>
-            <w:color w:val="00000A"/>
-            <w:u w:val="none"/>
-            <w:lang w:val="ru-RU"/>
-          </w:rPr>
-        </w:r>
-        <w:r>
-          <w:fldChar w:fldCharType="begin"/>
-        </w:r>
-        <w:r/>
-        <w:r>
-          <w:fldChar w:fldCharType="separate"/>
-        </w:r>
-        <w:bookmarkStart w:id="71" w:name="__Fieldmark__224_3979401157"/>
-        <w:bookmarkStart w:id="72" w:name="__Fieldmark__215_2868454186"/>
-        <w:bookmarkStart w:id="73" w:name="__Fieldmark__238_2349192021"/>
-        <w:bookmarkStart w:id="74" w:name="__Fieldmark__223_1190881807"/>
-        <w:bookmarkStart w:id="75" w:name="__Fieldmark__252_3813086826"/>
-        <w:bookmarkStart w:id="76" w:name="__Fieldmark__369_3746997062"/>
-        <w:bookmarkEnd w:id="66"/>
-        <w:bookmarkEnd w:id="67"/>
-        <w:bookmarkEnd w:id="68"/>
-        <w:bookmarkEnd w:id="69"/>
-        <w:bookmarkEnd w:id="70"/>
-        <w:r>
-          <w:rPr>
-            <w:rStyle w:val="IndexLink"/>
-            <w:rFonts w:eastAsia="" w:eastAsiaTheme="minorEastAsia"/>
-            <w:vanish w:val="false"/>
-            <w:color w:val="00000A"/>
-            <w:u w:val="none"/>
-            <w:lang w:val="ru-RU"/>
-          </w:rPr>
-        </w:r>
-        <w:r>
-          <w:rPr>
-            <w:rStyle w:val="IndexLink"/>
-            <w:rFonts w:eastAsia="" w:eastAsiaTheme="minorEastAsia"/>
-            <w:vanish w:val="false"/>
-            <w:color w:val="00000A"/>
-            <w:u w:val="none"/>
-            <w:lang w:val="ru-RU"/>
-          </w:rPr>
-        </w:r>
-        <w:r>
-          <w:fldChar w:fldCharType="begin"/>
-        </w:r>
-        <w:r/>
-        <w:r>
-          <w:fldChar w:fldCharType="separate"/>
-        </w:r>
-        <w:bookmarkStart w:id="77" w:name="__Fieldmark__227_1190881807"/>
-        <w:bookmarkStart w:id="78" w:name="__Fieldmark__244_2349192021"/>
-        <w:bookmarkStart w:id="79" w:name="__Fieldmark__260_3813086826"/>
-        <w:bookmarkStart w:id="80" w:name="__Fieldmark__217_2868454186"/>
-        <w:bookmarkStart w:id="81" w:name="__Fieldmark__379_3746997062"/>
-        <w:bookmarkEnd w:id="72"/>
-        <w:bookmarkEnd w:id="73"/>
-        <w:bookmarkEnd w:id="74"/>
-        <w:bookmarkEnd w:id="75"/>
-        <w:bookmarkEnd w:id="76"/>
-        <w:r>
-          <w:rPr>
-            <w:rStyle w:val="IndexLink"/>
-            <w:rFonts w:eastAsia="" w:eastAsiaTheme="minorEastAsia"/>
-            <w:vanish w:val="false"/>
-            <w:color w:val="00000A"/>
-            <w:u w:val="none"/>
-            <w:lang w:val="ru-RU"/>
-          </w:rPr>
-        </w:r>
-        <w:r>
-          <w:rPr>
-            <w:rStyle w:val="IndexLink"/>
-            <w:rFonts w:eastAsia="" w:eastAsiaTheme="minorEastAsia"/>
-            <w:vanish w:val="false"/>
-            <w:color w:val="00000A"/>
-            <w:u w:val="none"/>
-            <w:lang w:val="ru-RU"/>
-          </w:rPr>
-        </w:r>
-        <w:r>
-          <w:fldChar w:fldCharType="begin"/>
-        </w:r>
-        <w:r/>
-        <w:r>
-          <w:fldChar w:fldCharType="separate"/>
-        </w:r>
-        <w:bookmarkStart w:id="82" w:name="__Fieldmark__227_3979401157"/>
-        <w:bookmarkStart w:id="83" w:name="__Fieldmark__251_2349192021"/>
-        <w:bookmarkStart w:id="84" w:name="__Fieldmark__232_1190881807"/>
-        <w:bookmarkStart w:id="85" w:name="__Fieldmark__269_3813086826"/>
-        <w:bookmarkStart w:id="86" w:name="__Fieldmark__220_2868454186"/>
-        <w:bookmarkStart w:id="87" w:name="__Fieldmark__390_3746997062"/>
-        <w:bookmarkEnd w:id="77"/>
-        <w:bookmarkEnd w:id="78"/>
-        <w:bookmarkEnd w:id="79"/>
-        <w:bookmarkEnd w:id="80"/>
-        <w:bookmarkEnd w:id="81"/>
-        <w:r>
-          <w:rPr>
-            <w:rStyle w:val="IndexLink"/>
-            <w:rFonts w:eastAsia="" w:eastAsiaTheme="minorEastAsia"/>
-            <w:vanish w:val="false"/>
-            <w:color w:val="00000A"/>
-            <w:u w:val="none"/>
-            <w:lang w:val="ru-RU"/>
-          </w:rPr>
-        </w:r>
-        <w:r>
-          <w:rPr>
-            <w:rStyle w:val="IndexLink"/>
-            <w:rFonts w:eastAsia="" w:eastAsiaTheme="minorEastAsia"/>
-            <w:vanish w:val="false"/>
-            <w:color w:val="00000A"/>
-            <w:u w:val="none"/>
-            <w:lang w:val="ru-RU"/>
-          </w:rPr>
-        </w:r>
-        <w:r>
-          <w:fldChar w:fldCharType="begin"/>
-        </w:r>
-        <w:r/>
-        <w:r>
-          <w:fldChar w:fldCharType="separate"/>
-        </w:r>
-        <w:bookmarkStart w:id="88" w:name="__Fieldmark__339_788773065"/>
-        <w:bookmarkStart w:id="89" w:name="__Fieldmark__223_2868454186"/>
-        <w:bookmarkStart w:id="90" w:name="__Fieldmark__278_3813086826"/>
-        <w:bookmarkStart w:id="91" w:name="__Fieldmark__258_2349192021"/>
-        <w:bookmarkStart w:id="92" w:name="__Fieldmark__237_1190881807"/>
-        <w:bookmarkStart w:id="93" w:name="__Fieldmark__401_3746997062"/>
-        <w:bookmarkEnd w:id="83"/>
-        <w:bookmarkEnd w:id="84"/>
-        <w:bookmarkEnd w:id="85"/>
-        <w:bookmarkEnd w:id="86"/>
-        <w:bookmarkEnd w:id="87"/>
-        <w:r>
-          <w:rPr>
-            <w:rStyle w:val="IndexLink"/>
-            <w:rFonts w:eastAsia="" w:eastAsiaTheme="minorEastAsia"/>
-            <w:vanish w:val="false"/>
-            <w:color w:val="00000A"/>
-            <w:u w:val="none"/>
-            <w:lang w:val="ru-RU"/>
-          </w:rPr>
-        </w:r>
-        <w:r>
-          <w:rPr>
-            <w:rStyle w:val="IndexLink"/>
-            <w:rFonts w:eastAsia="" w:eastAsiaTheme="minorEastAsia"/>
-            <w:vanish w:val="false"/>
-            <w:color w:val="00000A"/>
-            <w:u w:val="none"/>
-            <w:lang w:val="ru-RU"/>
-          </w:rPr>
-        </w:r>
-        <w:bookmarkStart w:id="94" w:name="__Fieldmark__145_29467062351"/>
-        <w:bookmarkStart w:id="95" w:name="__Fieldmark__254_2868454186"/>
-        <w:bookmarkStart w:id="96" w:name="__Fieldmark__289_2349192021"/>
-        <w:bookmarkStart w:id="97" w:name="__Fieldmark__246_2868454186"/>
-        <w:bookmarkStart w:id="98" w:name="__Fieldmark__133_33379177881"/>
-        <w:bookmarkStart w:id="99" w:name="__Fieldmark__133_34400221671"/>
-        <w:bookmarkStart w:id="100" w:name="__Fieldmark__272_1190881807"/>
-        <w:bookmarkStart w:id="101" w:name="__Fieldmark__252_2868454186"/>
-        <w:bookmarkStart w:id="102" w:name="__Fieldmark__134_9027409271"/>
-        <w:bookmarkStart w:id="103" w:name="__Fieldmark__264_1190881807"/>
-        <w:bookmarkStart w:id="104" w:name="__Fieldmark__135_35730412951"/>
-        <w:bookmarkStart w:id="105" w:name="__Fieldmark__133_4882588611"/>
-        <w:bookmarkStart w:id="106" w:name="__Fieldmark__287_3813086826"/>
-        <w:bookmarkStart w:id="107" w:name="__Fieldmark__265_2349192021"/>
-        <w:bookmarkStart w:id="108" w:name="__Fieldmark__242_1190881807"/>
-        <w:bookmarkStart w:id="109" w:name="__Fieldmark__226_2868454186"/>
-        <w:bookmarkStart w:id="110" w:name="__Fieldmark__229_3979401157"/>
-        <w:bookmarkEnd w:id="71"/>
-        <w:bookmarkEnd w:id="82"/>
-        <w:bookmarkEnd w:id="88"/>
-        <w:bookmarkEnd w:id="89"/>
-        <w:bookmarkEnd w:id="90"/>
-        <w:bookmarkEnd w:id="91"/>
-        <w:bookmarkEnd w:id="92"/>
-        <w:bookmarkEnd w:id="93"/>
-        <w:bookmarkEnd w:id="94"/>
-        <w:bookmarkEnd w:id="95"/>
-        <w:bookmarkEnd w:id="96"/>
-        <w:bookmarkEnd w:id="97"/>
-        <w:bookmarkEnd w:id="98"/>
-        <w:bookmarkEnd w:id="99"/>
-        <w:bookmarkEnd w:id="100"/>
-        <w:bookmarkEnd w:id="101"/>
-        <w:bookmarkEnd w:id="102"/>
-        <w:bookmarkEnd w:id="103"/>
-        <w:bookmarkEnd w:id="104"/>
-        <w:bookmarkEnd w:id="105"/>
-        <w:bookmarkEnd w:id="106"/>
-        <w:bookmarkEnd w:id="107"/>
-        <w:bookmarkEnd w:id="108"/>
-        <w:bookmarkEnd w:id="109"/>
-        <w:bookmarkEnd w:id="110"/>
-        <w:r>
-          <w:rPr>
-            <w:rStyle w:val="IndexLink"/>
-            <w:vanish w:val="false"/>
-            <w:color w:val="00000A"/>
             <w:u w:val="none" w:color="000000"/>
             <w:lang w:val="ru-RU"/>
           </w:rPr>
-          <w:t xml:space="preserve"> BIOS/UEFI</w:t>
+          <w:t xml:space="preserve">.1. </w:t>
         </w:r>
         <w:r>
           <w:rPr>
@@ -2499,7 +1435,7 @@
             <w:u w:val="none" w:color="000000"/>
             <w:lang w:val="ru-RU"/>
           </w:rPr>
-          <w:t>..</w:t>
+          <w:t>Запуск на «bare metal»</w:t>
         </w:r>
         <w:r>
           <w:rPr>
@@ -2510,91 +1446,17 @@
             <w:lang w:val="ru-RU"/>
           </w:rPr>
           <w:tab/>
-          <w:t>12</w:t>
-        </w:r>
-        <w:r>
-          <w:fldChar w:fldCharType="end"/>
-        </w:r>
-        <w:r>
-          <w:fldChar w:fldCharType="end"/>
-        </w:r>
-        <w:r>
-          <w:fldChar w:fldCharType="end"/>
-        </w:r>
-        <w:r>
-          <w:fldChar w:fldCharType="end"/>
-        </w:r>
-        <w:r>
-          <w:fldChar w:fldCharType="end"/>
         </w:r>
       </w:hyperlink>
-      <w:r>
-        <w:rPr>
-          <w:rStyle w:val="IndexLink"/>
-          <w:vanish w:val="false"/>
-          <w:color w:val="00000A"/>
-          <w:u w:val="none"/>
-          <w:lang w:val="ru-RU"/>
-        </w:rPr>
-        <w:t>3.4</w:t>
-      </w:r>
-      <w:r>
-        <w:fldChar w:fldCharType="end"/>
-      </w:r>
-      <w:r>
-        <w:fldChar w:fldCharType="end"/>
-      </w:r>
-      <w:r>
-        <w:fldChar w:fldCharType="end"/>
-      </w:r>
-      <w:r>
-        <w:fldChar w:fldCharType="end"/>
-      </w:r>
-      <w:r>
-        <w:rPr>
-          <w:rStyle w:val="IndexLink"/>
-          <w:rFonts w:eastAsia="" w:eastAsiaTheme="minorEastAsia"/>
-          <w:vanish w:val="false"/>
-          <w:color w:val="00000A"/>
-          <w:u w:val="none"/>
-          <w:lang w:val="ru-RU"/>
-        </w:rPr>
-        <w:tab/>
-      </w:r>
-      <w:r>
-        <w:rPr>
-          <w:rStyle w:val="IndexLink"/>
+      <w:bookmarkEnd w:id="5"/>
+      <w:r>
+        <w:rPr>
           <w:vanish w:val="false"/>
           <w:color w:val="00000A"/>
           <w:u w:val="none" w:color="000000"/>
           <w:lang w:val="ru-RU"/>
         </w:rPr>
-        <w:t xml:space="preserve"> VM типа «bridged» на Windows</w:t>
-      </w:r>
-      <w:r>
-        <w:rPr>
-          <w:rStyle w:val="IndexLink"/>
-          <w:rFonts w:eastAsia="" w:eastAsiaTheme="minorEastAsia"/>
-          <w:vanish w:val="false"/>
-          <w:color w:val="00000A"/>
-          <w:u w:val="none" w:color="000000"/>
-          <w:lang w:val="ru-RU"/>
-        </w:rPr>
-        <w:t>..</w:t>
-      </w:r>
-      <w:r>
-        <w:rPr>
-          <w:rStyle w:val="IndexLink"/>
-          <w:vanish w:val="false"/>
-          <w:color w:val="00000A"/>
-          <w:u w:val="none" w:color="000000"/>
-          <w:lang w:val="ru-RU"/>
-        </w:rPr>
-        <w:tab/>
-        <w:t>1</w:t>
-      </w:r>
-      <w:r>
-        <w:fldChar w:fldCharType="end"/>
+        <w:t>11</w:t>
       </w:r>
     </w:p>
     <w:p>
@@ -2607,629 +1469,118 @@
         <w:rPr/>
       </w:pPr>
       <w:r>
-        <w:fldChar w:fldCharType="begin"/>
-      </w:r>
-      <w:r/>
-      <w:r>
-        <w:fldChar w:fldCharType="separate"/>
-      </w:r>
-      <w:hyperlink w:anchor="_Toc465155194">
-        <w:bookmarkStart w:id="111" w:name="__Fieldmark__481_3746997062"/>
+        <w:rPr>
+          <w:rStyle w:val="IndexLink"/>
+          <w:vanish w:val="false"/>
+          <w:color w:val="00000A"/>
+          <w:u w:val="none" w:color="000000"/>
+          <w:lang w:val="ru-RU"/>
+        </w:rPr>
+        <w:t>3</w:t>
+      </w:r>
+      <w:hyperlink w:anchor="_Toc465155183">
         <w:r>
           <w:rPr>
             <w:webHidden/>
             <w:rStyle w:val="IndexLink"/>
+            <w:vanish w:val="false"/>
+            <w:color w:val="00000A"/>
+            <w:u w:val="none" w:color="000000"/>
+            <w:lang w:val="ru-RU"/>
           </w:rPr>
+          <w:t>.</w:t>
         </w:r>
         <w:r>
           <w:rPr>
             <w:rStyle w:val="IndexLink"/>
+            <w:vanish w:val="false"/>
+            <w:color w:val="00000A"/>
+            <w:u w:val="none" w:color="000000"/>
+            <w:lang w:val="ru-RU"/>
           </w:rPr>
-        </w:r>
-        <w:r>
-          <w:fldChar w:fldCharType="begin"/>
-        </w:r>
-        <w:r/>
-        <w:r>
-          <w:fldChar w:fldCharType="separate"/>
-        </w:r>
-        <w:bookmarkStart w:id="112" w:name="__Fieldmark__509_3813086826"/>
-        <w:bookmarkStart w:id="113" w:name="__Fieldmark__484_3746997062"/>
-        <w:bookmarkEnd w:id="111"/>
-        <w:r>
-          <w:rPr>
-            <w:rStyle w:val="IndexLink"/>
-          </w:rPr>
+          <w:t>2</w:t>
         </w:r>
         <w:r>
           <w:rPr>
             <w:rStyle w:val="IndexLink"/>
+            <w:vanish w:val="false"/>
+            <w:color w:val="00000A"/>
+            <w:u w:val="none" w:color="000000"/>
+            <w:lang w:val="ru-RU"/>
           </w:rPr>
-        </w:r>
-        <w:r>
-          <w:fldChar w:fldCharType="begin"/>
-        </w:r>
-        <w:r/>
-        <w:r>
-          <w:fldChar w:fldCharType="separate"/>
-        </w:r>
-        <w:bookmarkStart w:id="114" w:name="__Fieldmark__486_3746997062"/>
-        <w:bookmarkEnd w:id="113"/>
-        <w:r>
-          <w:rPr>
-            <w:rStyle w:val="IndexLink"/>
-          </w:rPr>
+          <w:t xml:space="preserve">. </w:t>
         </w:r>
         <w:r>
           <w:rPr>
             <w:rStyle w:val="IndexLink"/>
+            <w:rFonts w:eastAsia="" w:eastAsiaTheme="minorEastAsia"/>
+            <w:vanish w:val="false"/>
+            <w:color w:val="00000A"/>
+            <w:u w:val="none" w:color="000000"/>
+            <w:lang w:val="ru-RU"/>
           </w:rPr>
-        </w:r>
-        <w:r>
-          <w:fldChar w:fldCharType="begin"/>
-        </w:r>
-        <w:r/>
-        <w:r>
-          <w:fldChar w:fldCharType="separate"/>
-        </w:r>
-        <w:bookmarkStart w:id="115" w:name="__Fieldmark__511_3813086826"/>
-        <w:bookmarkStart w:id="116" w:name="__Fieldmark__489_3746997062"/>
-        <w:bookmarkEnd w:id="114"/>
-        <w:r>
-          <w:rPr>
-            <w:rStyle w:val="IndexLink"/>
-          </w:rPr>
+          <w:t>Флэшка для загрузчика</w:t>
         </w:r>
         <w:r>
           <w:rPr>
             <w:rStyle w:val="IndexLink"/>
+            <w:vanish w:val="false"/>
+            <w:color w:val="00000A"/>
+            <w:u w:val="none" w:color="000000"/>
+            <w:lang w:val="ru-RU"/>
           </w:rPr>
+          <w:tab/>
         </w:r>
-        <w:r>
-          <w:fldChar w:fldCharType="begin"/>
-        </w:r>
-        <w:r/>
-        <w:r>
-          <w:fldChar w:fldCharType="separate"/>
-        </w:r>
-        <w:bookmarkStart w:id="117" w:name="__Fieldmark__223_23491920211"/>
-        <w:bookmarkStart w:id="118" w:name="__Fieldmark__492_3746997062"/>
-        <w:bookmarkEnd w:id="116"/>
-        <w:r>
-          <w:rPr>
-            <w:rStyle w:val="IndexLink"/>
-          </w:rPr>
-        </w:r>
-        <w:r>
-          <w:rPr>
-            <w:rStyle w:val="IndexLink"/>
-          </w:rPr>
-        </w:r>
-        <w:r>
-          <w:fldChar w:fldCharType="begin"/>
-        </w:r>
-        <w:r/>
-        <w:r>
-          <w:fldChar w:fldCharType="separate"/>
-        </w:r>
-        <w:bookmarkStart w:id="119" w:name="__Fieldmark__512_3813086826"/>
-        <w:bookmarkStart w:id="120" w:name="__Fieldmark__495_3746997062"/>
-        <w:bookmarkEnd w:id="118"/>
-        <w:r>
-          <w:rPr>
-            <w:rStyle w:val="IndexLink"/>
-          </w:rPr>
-        </w:r>
-        <w:r>
-          <w:rPr>
-            <w:rStyle w:val="IndexLink"/>
-          </w:rPr>
-        </w:r>
-        <w:r>
-          <w:fldChar w:fldCharType="begin"/>
-        </w:r>
-        <w:r/>
-        <w:r>
-          <w:fldChar w:fldCharType="separate"/>
-        </w:r>
-        <w:bookmarkStart w:id="121" w:name="__Fieldmark__215_11908818071"/>
-        <w:bookmarkStart w:id="122" w:name="__Fieldmark__226_23491920211"/>
-        <w:bookmarkStart w:id="123" w:name="__Fieldmark__499_3746997062"/>
-        <w:bookmarkEnd w:id="120"/>
-        <w:r>
-          <w:rPr>
-            <w:rStyle w:val="IndexLink"/>
-          </w:rPr>
-        </w:r>
-        <w:r>
-          <w:rPr>
-            <w:rStyle w:val="IndexLink"/>
-          </w:rPr>
-        </w:r>
-        <w:r>
-          <w:fldChar w:fldCharType="begin"/>
-        </w:r>
-        <w:r/>
-        <w:r>
-          <w:fldChar w:fldCharType="separate"/>
-        </w:r>
-        <w:bookmarkStart w:id="124" w:name="__Fieldmark__515_3813086826"/>
-        <w:bookmarkStart w:id="125" w:name="__Fieldmark__231_23491920211"/>
-        <w:bookmarkStart w:id="126" w:name="__Fieldmark__212_28684541861"/>
-        <w:bookmarkStart w:id="127" w:name="__Fieldmark__218_11908818071"/>
-        <w:bookmarkStart w:id="128" w:name="__Fieldmark__506_3746997062"/>
-        <w:bookmarkEnd w:id="117"/>
-        <w:bookmarkEnd w:id="123"/>
-        <w:r>
-          <w:rPr>
-            <w:rStyle w:val="IndexLink"/>
-          </w:rPr>
-        </w:r>
-        <w:r>
-          <w:rPr>
-            <w:rStyle w:val="IndexLink"/>
-          </w:rPr>
-        </w:r>
-        <w:r>
-          <w:fldChar w:fldCharType="begin"/>
-        </w:r>
-        <w:r/>
-        <w:r>
-          <w:fldChar w:fldCharType="separate"/>
-        </w:r>
-        <w:bookmarkStart w:id="129" w:name="__Fieldmark__224_39794011571"/>
-        <w:bookmarkStart w:id="130" w:name="__Fieldmark__521_3813086826"/>
-        <w:bookmarkStart w:id="131" w:name="__Fieldmark__223_11908818071"/>
-        <w:bookmarkStart w:id="132" w:name="__Fieldmark__511_3746997062"/>
-        <w:bookmarkEnd w:id="128"/>
-        <w:r>
-          <w:rPr>
-            <w:rStyle w:val="IndexLink"/>
-          </w:rPr>
-        </w:r>
-        <w:r>
-          <w:rPr>
-            <w:rStyle w:val="IndexLink"/>
-          </w:rPr>
-        </w:r>
-        <w:r>
-          <w:fldChar w:fldCharType="begin"/>
-        </w:r>
-        <w:r/>
-        <w:r>
-          <w:fldChar w:fldCharType="separate"/>
-        </w:r>
-        <w:bookmarkStart w:id="133" w:name="__Fieldmark__215_28684541861"/>
-        <w:bookmarkStart w:id="134" w:name="__Fieldmark__238_23491920211"/>
-        <w:bookmarkStart w:id="135" w:name="__Fieldmark__515_3746997062"/>
-        <w:bookmarkEnd w:id="132"/>
-        <w:r>
-          <w:rPr>
-            <w:rStyle w:val="IndexLink"/>
-          </w:rPr>
-        </w:r>
-        <w:r>
-          <w:rPr>
-            <w:rStyle w:val="IndexLink"/>
-          </w:rPr>
-        </w:r>
-        <w:r>
-          <w:fldChar w:fldCharType="begin"/>
-        </w:r>
-        <w:r/>
-        <w:r>
-          <w:fldChar w:fldCharType="separate"/>
-        </w:r>
-        <w:bookmarkStart w:id="136" w:name="__Fieldmark__524_3813086826"/>
-        <w:bookmarkStart w:id="137" w:name="__Fieldmark__217_28684541861"/>
-        <w:bookmarkStart w:id="138" w:name="__Fieldmark__244_23491920211"/>
-        <w:bookmarkStart w:id="139" w:name="__Fieldmark__227_11908818071"/>
-        <w:bookmarkStart w:id="140" w:name="__Fieldmark__524_3746997062"/>
-        <w:bookmarkEnd w:id="121"/>
-        <w:bookmarkEnd w:id="122"/>
-        <w:bookmarkEnd w:id="131"/>
-        <w:bookmarkEnd w:id="135"/>
-        <w:r>
-          <w:rPr>
-            <w:rStyle w:val="IndexLink"/>
-          </w:rPr>
-        </w:r>
-        <w:r>
-          <w:rPr>
-            <w:rStyle w:val="IndexLink"/>
-          </w:rPr>
-        </w:r>
-        <w:r>
-          <w:fldChar w:fldCharType="begin"/>
-        </w:r>
-        <w:r/>
-        <w:r>
-          <w:fldChar w:fldCharType="separate"/>
-        </w:r>
-        <w:bookmarkStart w:id="141" w:name="__Fieldmark__227_39794011571"/>
-        <w:bookmarkStart w:id="142" w:name="__Fieldmark__529_3813086826"/>
-        <w:bookmarkStart w:id="143" w:name="__Fieldmark__251_23491920211"/>
-        <w:bookmarkStart w:id="144" w:name="__Fieldmark__220_28684541861"/>
-        <w:bookmarkStart w:id="145" w:name="__Fieldmark__232_11908818071"/>
-        <w:bookmarkStart w:id="146" w:name="__Fieldmark__536_3746997062"/>
-        <w:bookmarkEnd w:id="125"/>
-        <w:bookmarkEnd w:id="126"/>
-        <w:bookmarkEnd w:id="127"/>
-        <w:bookmarkEnd w:id="133"/>
-        <w:bookmarkEnd w:id="134"/>
-        <w:bookmarkEnd w:id="140"/>
-        <w:r>
-          <w:rPr>
-            <w:rStyle w:val="IndexLink"/>
-          </w:rPr>
-        </w:r>
-        <w:r>
-          <w:rPr>
-            <w:rStyle w:val="IndexLink"/>
-          </w:rPr>
-        </w:r>
-        <w:r>
-          <w:fldChar w:fldCharType="begin"/>
-        </w:r>
-        <w:r/>
-        <w:r>
-          <w:fldChar w:fldCharType="separate"/>
-        </w:r>
-        <w:bookmarkStart w:id="147" w:name="__Fieldmark__339_7887730651"/>
-        <w:bookmarkStart w:id="148" w:name="__Fieldmark__533_3813086826"/>
-        <w:bookmarkStart w:id="149" w:name="__Fieldmark__237_11908818071"/>
-        <w:bookmarkStart w:id="150" w:name="__Fieldmark__223_28684541861"/>
-        <w:bookmarkStart w:id="151" w:name="__Fieldmark__258_23491920211"/>
-        <w:bookmarkStart w:id="152" w:name="__Fieldmark__546_3746997062"/>
-        <w:bookmarkEnd w:id="112"/>
-        <w:bookmarkEnd w:id="144"/>
-        <w:bookmarkEnd w:id="145"/>
-        <w:bookmarkEnd w:id="146"/>
-        <w:r>
-          <w:rPr>
-            <w:rStyle w:val="IndexLink"/>
-          </w:rPr>
-        </w:r>
-        <w:r>
-          <w:rPr>
-            <w:rStyle w:val="IndexLink"/>
-          </w:rPr>
-        </w:r>
-        <w:r>
-          <w:fldChar w:fldCharType="begin"/>
-        </w:r>
-        <w:r/>
-        <w:r>
-          <w:fldChar w:fldCharType="separate"/>
-        </w:r>
-        <w:bookmarkStart w:id="153" w:name="__Fieldmark__612_3746997062"/>
-        <w:bookmarkStart w:id="154" w:name="__Fieldmark__542_3813086826"/>
-        <w:bookmarkStart w:id="155" w:name="__Fieldmark__265_23491920211"/>
-        <w:bookmarkStart w:id="156" w:name="__Fieldmark__242_11908818071"/>
-        <w:bookmarkStart w:id="157" w:name="__Fieldmark__229_39794011571"/>
-        <w:bookmarkStart w:id="158" w:name="__Fieldmark__226_28684541861"/>
-        <w:bookmarkStart w:id="159" w:name="__Fieldmark__252_28684541861"/>
-        <w:bookmarkStart w:id="160" w:name="__Fieldmark__133_333791778811"/>
-        <w:bookmarkStart w:id="161" w:name="__Fieldmark__272_11908818071"/>
-        <w:bookmarkStart w:id="162" w:name="__Fieldmark__254_28684541861"/>
-        <w:bookmarkStart w:id="163" w:name="__Fieldmark__289_23491920211"/>
-        <w:bookmarkStart w:id="164" w:name="__Fieldmark__246_28684541861"/>
-        <w:bookmarkStart w:id="165" w:name="__Fieldmark__264_11908818071"/>
-        <w:bookmarkStart w:id="166" w:name="__Fieldmark__145_294670623511"/>
-        <w:bookmarkStart w:id="167" w:name="__Fieldmark__134_90274092711"/>
-        <w:bookmarkStart w:id="168" w:name="__Fieldmark__133_344002216711"/>
-        <w:bookmarkStart w:id="169" w:name="__Fieldmark__135_357304129511"/>
-        <w:bookmarkStart w:id="170" w:name="__Fieldmark__133_48825886111"/>
-        <w:bookmarkEnd w:id="115"/>
-        <w:bookmarkEnd w:id="119"/>
-        <w:bookmarkEnd w:id="124"/>
-        <w:bookmarkEnd w:id="130"/>
-        <w:bookmarkEnd w:id="136"/>
-        <w:bookmarkEnd w:id="137"/>
-        <w:bookmarkEnd w:id="138"/>
-        <w:bookmarkEnd w:id="139"/>
-        <w:bookmarkEnd w:id="143"/>
-        <w:bookmarkEnd w:id="148"/>
-        <w:bookmarkEnd w:id="149"/>
-        <w:bookmarkEnd w:id="150"/>
-        <w:bookmarkEnd w:id="151"/>
-        <w:bookmarkEnd w:id="152"/>
-        <w:bookmarkEnd w:id="154"/>
-        <w:bookmarkEnd w:id="155"/>
-        <w:bookmarkEnd w:id="156"/>
-        <w:bookmarkEnd w:id="157"/>
-        <w:bookmarkEnd w:id="158"/>
-        <w:bookmarkEnd w:id="159"/>
-        <w:bookmarkEnd w:id="160"/>
-        <w:bookmarkEnd w:id="161"/>
-        <w:bookmarkEnd w:id="162"/>
-        <w:bookmarkEnd w:id="163"/>
-        <w:bookmarkEnd w:id="164"/>
-        <w:bookmarkEnd w:id="165"/>
-        <w:bookmarkEnd w:id="166"/>
-        <w:bookmarkEnd w:id="167"/>
-        <w:bookmarkEnd w:id="168"/>
-        <w:bookmarkEnd w:id="169"/>
-        <w:bookmarkEnd w:id="170"/>
-        <w:r>
-          <w:rPr>
-            <w:rStyle w:val="IndexLink"/>
-          </w:rPr>
-        </w:r>
-        <w:r>
-          <w:rPr>
-            <w:rStyle w:val="IndexLink"/>
-          </w:rPr>
-        </w:r>
-        <w:r>
-          <w:fldChar w:fldCharType="begin"/>
-        </w:r>
-        <w:r/>
-        <w:r>
-          <w:fldChar w:fldCharType="separate"/>
-        </w:r>
-        <w:bookmarkStart w:id="171" w:name="__Fieldmark__616_3746997062"/>
-        <w:bookmarkEnd w:id="142"/>
-        <w:bookmarkEnd w:id="147"/>
-        <w:bookmarkEnd w:id="153"/>
-        <w:r>
-          <w:rPr>
-            <w:rStyle w:val="IndexLink"/>
-          </w:rPr>
-        </w:r>
-        <w:r>
-          <w:rPr>
-            <w:rStyle w:val="IndexLink"/>
-          </w:rPr>
-        </w:r>
-        <w:r>
-          <w:fldChar w:fldCharType="begin"/>
-        </w:r>
-        <w:r/>
-        <w:r>
-          <w:fldChar w:fldCharType="separate"/>
-        </w:r>
-        <w:bookmarkStart w:id="172" w:name="__Fieldmark__619_3746997062"/>
-        <w:bookmarkEnd w:id="141"/>
-        <w:bookmarkEnd w:id="171"/>
-        <w:r>
-          <w:rPr>
-            <w:rStyle w:val="IndexLink"/>
-          </w:rPr>
-        </w:r>
-        <w:r>
-          <w:rPr>
-            <w:rStyle w:val="IndexLink"/>
-          </w:rPr>
-        </w:r>
-        <w:r>
-          <w:fldChar w:fldCharType="begin"/>
-        </w:r>
-        <w:r/>
-        <w:r>
-          <w:fldChar w:fldCharType="separate"/>
-        </w:r>
-        <w:bookmarkStart w:id="173" w:name="__Fieldmark__621_3746997062"/>
-        <w:bookmarkEnd w:id="172"/>
-        <w:r>
-          <w:rPr>
-            <w:rStyle w:val="IndexLink"/>
-          </w:rPr>
-        </w:r>
-        <w:r>
-          <w:rPr>
-            <w:rStyle w:val="IndexLink"/>
-          </w:rPr>
-        </w:r>
-        <w:r>
-          <w:fldChar w:fldCharType="begin"/>
-        </w:r>
-        <w:r/>
-        <w:r>
-          <w:fldChar w:fldCharType="separate"/>
-        </w:r>
-        <w:bookmarkStart w:id="174" w:name="__Fieldmark__623_3746997062"/>
-        <w:bookmarkEnd w:id="173"/>
-        <w:r>
-          <w:rPr>
-            <w:rStyle w:val="IndexLink"/>
-          </w:rPr>
-        </w:r>
-        <w:r>
-          <w:rPr>
-            <w:rStyle w:val="IndexLink"/>
-          </w:rPr>
-        </w:r>
-        <w:r>
-          <w:fldChar w:fldCharType="begin"/>
-        </w:r>
-        <w:r/>
-        <w:r>
-          <w:fldChar w:fldCharType="separate"/>
-        </w:r>
-        <w:bookmarkStart w:id="175" w:name="__Fieldmark__625_3746997062"/>
-        <w:bookmarkEnd w:id="174"/>
-        <w:r>
-          <w:rPr>
-            <w:rStyle w:val="IndexLink"/>
-          </w:rPr>
-        </w:r>
-        <w:r>
-          <w:rPr>
-            <w:rStyle w:val="IndexLink"/>
-          </w:rPr>
-        </w:r>
-        <w:r>
-          <w:fldChar w:fldCharType="begin"/>
-        </w:r>
-        <w:r/>
-        <w:r>
-          <w:fldChar w:fldCharType="separate"/>
-        </w:r>
-        <w:bookmarkStart w:id="176" w:name="__Fieldmark__628_3746997062"/>
-        <w:bookmarkEnd w:id="129"/>
-        <w:bookmarkEnd w:id="175"/>
-        <w:r>
-          <w:rPr>
-            <w:rStyle w:val="IndexLink"/>
-          </w:rPr>
-        </w:r>
-        <w:r>
-          <w:rPr>
-            <w:rStyle w:val="IndexLink"/>
-          </w:rPr>
-        </w:r>
-        <w:r>
-          <w:fldChar w:fldCharType="begin"/>
-        </w:r>
-        <w:r/>
-        <w:r>
-          <w:fldChar w:fldCharType="separate"/>
-        </w:r>
-        <w:bookmarkStart w:id="177" w:name="__Fieldmark__630_3746997062"/>
-        <w:bookmarkEnd w:id="176"/>
-        <w:r>
-          <w:rPr>
-            <w:rStyle w:val="IndexLink"/>
-          </w:rPr>
-        </w:r>
-        <w:r>
-          <w:rPr>
-            <w:rStyle w:val="IndexLink"/>
-          </w:rPr>
-        </w:r>
-        <w:r>
-          <w:fldChar w:fldCharType="begin"/>
-        </w:r>
-        <w:r/>
-        <w:r>
-          <w:fldChar w:fldCharType="separate"/>
-        </w:r>
-        <w:bookmarkStart w:id="178" w:name="__Fieldmark__632_3746997062"/>
-        <w:bookmarkEnd w:id="177"/>
-        <w:r>
-          <w:rPr>
-            <w:rStyle w:val="IndexLink"/>
-          </w:rPr>
-        </w:r>
-        <w:r>
-          <w:rPr>
-            <w:rStyle w:val="IndexLink"/>
-          </w:rPr>
-        </w:r>
-        <w:r>
-          <w:fldChar w:fldCharType="begin"/>
-        </w:r>
-        <w:r/>
-        <w:r>
-          <w:fldChar w:fldCharType="separate"/>
-        </w:r>
-        <w:bookmarkStart w:id="179" w:name="__Fieldmark__634_3746997062"/>
-        <w:bookmarkEnd w:id="178"/>
-        <w:r>
-          <w:rPr>
-            <w:rStyle w:val="IndexLink"/>
-          </w:rPr>
-        </w:r>
-        <w:r>
-          <w:rPr>
-            <w:rStyle w:val="IndexLink"/>
-          </w:rPr>
-        </w:r>
-        <w:r>
-          <w:fldChar w:fldCharType="begin"/>
-        </w:r>
-        <w:r/>
-        <w:r>
-          <w:fldChar w:fldCharType="separate"/>
-        </w:r>
-        <w:bookmarkStart w:id="180" w:name="__Fieldmark__636_3746997062"/>
-        <w:bookmarkEnd w:id="179"/>
-        <w:r>
-          <w:rPr>
-            <w:rStyle w:val="IndexLink"/>
-          </w:rPr>
-        </w:r>
-        <w:r>
-          <w:rPr>
-            <w:rStyle w:val="IndexLink"/>
-          </w:rPr>
-        </w:r>
-        <w:r>
-          <w:fldChar w:fldCharType="begin"/>
-        </w:r>
-        <w:r/>
-        <w:r>
-          <w:fldChar w:fldCharType="separate"/>
-        </w:r>
-        <w:bookmarkStart w:id="181" w:name="__Fieldmark__638_3746997062"/>
-        <w:bookmarkEnd w:id="180"/>
-        <w:r>
-          <w:rPr>
-            <w:rStyle w:val="IndexLink"/>
-          </w:rPr>
-        </w:r>
-        <w:r>
-          <w:rPr>
-            <w:rStyle w:val="IndexLink"/>
-          </w:rPr>
-        </w:r>
-        <w:r>
-          <w:fldChar w:fldCharType="begin"/>
-        </w:r>
-        <w:r/>
-        <w:r>
-          <w:fldChar w:fldCharType="separate"/>
-        </w:r>
-        <w:bookmarkStart w:id="182" w:name="__Fieldmark__640_3746997062"/>
-        <w:bookmarkEnd w:id="181"/>
-        <w:r>
-          <w:rPr>
-            <w:rStyle w:val="IndexLink"/>
-          </w:rPr>
-        </w:r>
-        <w:r>
-          <w:rPr>
-            <w:rStyle w:val="IndexLink"/>
-          </w:rPr>
-        </w:r>
-        <w:r>
-          <w:fldChar w:fldCharType="begin"/>
-        </w:r>
-        <w:r/>
-        <w:r>
-          <w:fldChar w:fldCharType="separate"/>
-        </w:r>
-        <w:bookmarkStart w:id="183" w:name="__Fieldmark__642_3746997062"/>
-        <w:bookmarkEnd w:id="182"/>
-        <w:r>
-          <w:rPr>
-            <w:rStyle w:val="IndexLink"/>
-          </w:rPr>
-        </w:r>
-        <w:r>
-          <w:rPr>
-            <w:rStyle w:val="IndexLink"/>
-          </w:rPr>
-        </w:r>
-        <w:bookmarkEnd w:id="183"/>
+      </w:hyperlink>
+      <w:r>
+        <w:rPr>
+          <w:vanish w:val="false"/>
+          <w:color w:val="00000A"/>
+          <w:u w:val="none" w:color="000000"/>
+          <w:lang w:val="ru-RU"/>
+        </w:rPr>
+        <w:t>1</w:t>
+      </w:r>
+      <w:r>
+        <w:rPr>
+          <w:vanish w:val="false"/>
+          <w:color w:val="00000A"/>
+          <w:u w:val="none" w:color="000000"/>
+          <w:lang w:val="ru-RU"/>
+        </w:rPr>
+        <w:t>2</w:t>
+      </w:r>
+    </w:p>
+    <w:p>
+      <w:pPr>
+        <w:pStyle w:val="Contents2"/>
+        <w:tabs>
+          <w:tab w:val="left" w:pos="880" w:leader="none"/>
+          <w:tab w:val="right" w:pos="4504" w:leader="dot"/>
+        </w:tabs>
+        <w:rPr/>
+      </w:pPr>
+      <w:r>
+        <w:rPr>
+          <w:rStyle w:val="IndexLink"/>
+          <w:vanish w:val="false"/>
+          <w:color w:val="00000A"/>
+          <w:u w:val="none" w:color="000000"/>
+          <w:lang w:val="ru-RU"/>
+        </w:rPr>
+        <w:t>3</w:t>
+      </w:r>
+      <w:hyperlink w:anchor="_Toc465155183">
         <w:r>
           <w:rPr>
             <w:webHidden/>
+            <w:rStyle w:val="IndexLink"/>
+            <w:vanish w:val="false"/>
+            <w:color w:val="00000A"/>
+            <w:u w:val="none" w:color="000000"/>
+            <w:lang w:val="ru-RU"/>
           </w:rPr>
-          <w:fldChar w:fldCharType="begin"/>
-        </w:r>
-        <w:r>
-          <w:rPr>
-            <w:webHidden/>
-          </w:rPr>
-          <w:instrText>PAGEREF _Toc465155194 \h</w:instrText>
-        </w:r>
-        <w:r>
-          <w:rPr>
-            <w:webHidden/>
-          </w:rPr>
-          <w:fldChar w:fldCharType="separate"/>
+          <w:t>.</w:t>
         </w:r>
         <w:r>
           <w:rPr>
@@ -3243,107 +1594,108 @@
         </w:r>
         <w:r>
           <w:rPr>
-            <w:webHidden/>
+            <w:rStyle w:val="IndexLink"/>
+            <w:vanish w:val="false"/>
+            <w:color w:val="00000A"/>
+            <w:u w:val="none" w:color="000000"/>
+            <w:lang w:val="ru-RU"/>
           </w:rPr>
-          <w:fldChar w:fldCharType="end"/>
+          <w:t xml:space="preserve">. </w:t>
         </w:r>
         <w:r>
-          <w:fldChar w:fldCharType="end"/>
+          <w:rPr>
+            <w:rStyle w:val="IndexLink"/>
+            <w:rFonts w:eastAsia="" w:eastAsiaTheme="minorEastAsia"/>
+            <w:vanish w:val="false"/>
+            <w:color w:val="00000A"/>
+            <w:u w:val="none" w:color="000000"/>
+            <w:lang w:val="ru-RU"/>
+          </w:rPr>
+          <w:t>BIOS/UEFI</w:t>
         </w:r>
         <w:r>
-          <w:fldChar w:fldCharType="end"/>
-        </w:r>
-        <w:r>
-          <w:fldChar w:fldCharType="end"/>
-        </w:r>
-        <w:r>
-          <w:fldChar w:fldCharType="end"/>
-        </w:r>
-        <w:r>
-          <w:fldChar w:fldCharType="end"/>
-        </w:r>
-        <w:r>
-          <w:fldChar w:fldCharType="end"/>
-        </w:r>
-        <w:r>
-          <w:fldChar w:fldCharType="end"/>
-        </w:r>
-        <w:r>
-          <w:fldChar w:fldCharType="end"/>
-        </w:r>
-        <w:r>
-          <w:fldChar w:fldCharType="end"/>
-        </w:r>
-        <w:r>
-          <w:fldChar w:fldCharType="end"/>
-        </w:r>
-        <w:r>
-          <w:fldChar w:fldCharType="end"/>
-        </w:r>
-        <w:r>
-          <w:fldChar w:fldCharType="end"/>
-        </w:r>
-        <w:r>
-          <w:fldChar w:fldCharType="end"/>
+          <w:rPr>
+            <w:rStyle w:val="IndexLink"/>
+            <w:vanish w:val="false"/>
+            <w:color w:val="00000A"/>
+            <w:u w:val="none" w:color="000000"/>
+            <w:lang w:val="ru-RU"/>
+          </w:rPr>
+          <w:tab/>
         </w:r>
       </w:hyperlink>
       <w:r>
-        <w:fldChar w:fldCharType="end"/>
-      </w:r>
-      <w:r>
-        <w:fldChar w:fldCharType="end"/>
-      </w:r>
-      <w:r>
-        <w:fldChar w:fldCharType="end"/>
-      </w:r>
-      <w:r>
-        <w:fldChar w:fldCharType="end"/>
-      </w:r>
-      <w:r>
-        <w:fldChar w:fldCharType="end"/>
-      </w:r>
-      <w:r>
-        <w:fldChar w:fldCharType="end"/>
-      </w:r>
-      <w:r>
-        <w:fldChar w:fldCharType="end"/>
-      </w:r>
-      <w:r>
-        <w:fldChar w:fldCharType="end"/>
-      </w:r>
-      <w:r>
-        <w:fldChar w:fldCharType="end"/>
-      </w:r>
-      <w:r>
-        <w:fldChar w:fldCharType="end"/>
-      </w:r>
-      <w:r>
-        <w:fldChar w:fldCharType="end"/>
-      </w:r>
-      <w:r>
-        <w:fldChar w:fldCharType="end"/>
-      </w:r>
-      <w:r>
-        <w:fldChar w:fldCharType="end"/>
-      </w:r>
-      <w:r>
-        <w:fldChar w:fldCharType="end"/>
-      </w:r>
-    </w:p>
-    <w:p>
-      <w:pPr>
-        <w:pStyle w:val="Normal"/>
+        <w:rPr>
+          <w:vanish w:val="false"/>
+          <w:color w:val="00000A"/>
+          <w:u w:val="none" w:color="000000"/>
+          <w:lang w:val="ru-RU"/>
+        </w:rPr>
+        <w:t>1</w:t>
+      </w:r>
+      <w:r>
+        <w:rPr>
+          <w:vanish w:val="false"/>
+          <w:color w:val="00000A"/>
+          <w:u w:val="none" w:color="000000"/>
+          <w:lang w:val="ru-RU"/>
+        </w:rPr>
+        <w:t>2</w:t>
+      </w:r>
+    </w:p>
+    <w:p>
+      <w:pPr>
+        <w:pStyle w:val="Contents2"/>
         <w:tabs>
           <w:tab w:val="left" w:pos="880" w:leader="none"/>
           <w:tab w:val="right" w:pos="4504" w:leader="dot"/>
         </w:tabs>
-        <w:rPr>
+        <w:rPr/>
+      </w:pPr>
+      <w:r>
+        <w:rPr>
+          <w:rStyle w:val="IndexLink"/>
           <w:vanish w:val="false"/>
           <w:color w:val="00000A"/>
           <w:u w:val="none" w:color="000000"/>
           <w:lang w:val="ru-RU"/>
         </w:rPr>
-      </w:pPr>
+        <w:t>3</w:t>
+      </w:r>
+      <w:hyperlink w:anchor="_Toc465155183">
+        <w:r>
+          <w:rPr>
+            <w:webHidden/>
+            <w:rStyle w:val="IndexLink"/>
+            <w:vanish w:val="false"/>
+            <w:color w:val="00000A"/>
+            <w:u w:val="none" w:color="000000"/>
+            <w:lang w:val="ru-RU"/>
+          </w:rPr>
+          <w:t xml:space="preserve">.4. </w:t>
+        </w:r>
+        <w:r>
+          <w:rPr>
+            <w:rStyle w:val="IndexLink"/>
+            <w:rFonts w:eastAsia="" w:eastAsiaTheme="minorEastAsia"/>
+            <w:vanish w:val="false"/>
+            <w:color w:val="00000A"/>
+            <w:u w:val="none" w:color="000000"/>
+            <w:lang w:val="ru-RU"/>
+          </w:rPr>
+          <w:t>VM типа «bridged» на Windows</w:t>
+        </w:r>
+        <w:r>
+          <w:rPr>
+            <w:rStyle w:val="IndexLink"/>
+            <w:vanish w:val="false"/>
+            <w:color w:val="00000A"/>
+            <w:u w:val="none" w:color="000000"/>
+            <w:lang w:val="ru-RU"/>
+          </w:rPr>
+          <w:tab/>
+        </w:r>
+      </w:hyperlink>
       <w:r>
         <w:rPr>
           <w:vanish w:val="false"/>
@@ -3351,23 +1703,10 @@
           <w:u w:val="none" w:color="000000"/>
           <w:lang w:val="ru-RU"/>
         </w:rPr>
-      </w:r>
-    </w:p>
-    <w:p>
-      <w:pPr>
-        <w:pStyle w:val="Contents1"/>
-        <w:tabs>
-          <w:tab w:val="left" w:pos="440" w:leader="none"/>
-          <w:tab w:val="right" w:pos="4504" w:leader="dot"/>
-        </w:tabs>
-        <w:rPr>
-          <w:lang w:val="ru-RU"/>
-        </w:rPr>
-      </w:pPr>
-      <w:r>
-        <w:rPr>
-          <w:lang w:val="ru-RU"/>
-        </w:rPr>
+        <w:t>13</w:t>
+      </w:r>
+      <w:r>
+        <w:fldChar w:fldCharType="end"/>
       </w:r>
     </w:p>
     <w:p>
@@ -3809,7 +2148,7 @@
         </w:numPr>
         <w:rPr/>
       </w:pPr>
-      <w:bookmarkStart w:id="184" w:name="_Toc465155185"/>
+      <w:bookmarkStart w:id="6" w:name="_Toc465155185"/>
       <w:r>
         <w:rPr>
           <w:sz w:val="18"/>
@@ -3817,7 +2156,7 @@
         </w:rPr>
         <w:t>В</w:t>
       </w:r>
-      <w:bookmarkEnd w:id="184"/>
+      <w:bookmarkEnd w:id="6"/>
       <w:r>
         <w:rPr>
           <w:sz w:val="18"/>
@@ -3904,7 +2243,7 @@
         </w:numPr>
         <w:rPr/>
       </w:pPr>
-      <w:bookmarkStart w:id="185" w:name="_Toc4651551851"/>
+      <w:bookmarkStart w:id="7" w:name="_Toc4651551851"/>
       <w:r>
         <w:rPr>
           <w:sz w:val="18"/>
@@ -3913,7 +2252,7 @@
         </w:rPr>
         <w:t>П</w:t>
       </w:r>
-      <w:bookmarkEnd w:id="185"/>
+      <w:bookmarkEnd w:id="7"/>
       <w:r>
         <w:rPr>
           <w:sz w:val="18"/>
@@ -4008,7 +2347,7 @@
         </w:numPr>
         <w:rPr/>
       </w:pPr>
-      <w:bookmarkStart w:id="186" w:name="_Toc4651551852"/>
+      <w:bookmarkStart w:id="8" w:name="_Toc4651551852"/>
       <w:r>
         <w:rPr>
           <w:sz w:val="18"/>
@@ -4017,7 +2356,7 @@
         </w:rPr>
         <w:t>T</w:t>
       </w:r>
-      <w:bookmarkEnd w:id="186"/>
+      <w:bookmarkEnd w:id="8"/>
       <w:r>
         <w:rPr>
           <w:sz w:val="18"/>
@@ -5055,8 +3394,8 @@
         </w:numPr>
         <w:rPr/>
       </w:pPr>
-      <w:bookmarkStart w:id="187" w:name="__DdeLink__676_788773065"/>
-      <w:bookmarkEnd w:id="187"/>
+      <w:bookmarkStart w:id="9" w:name="__DdeLink__676_788773065"/>
+      <w:bookmarkEnd w:id="9"/>
       <w:r>
         <w:rPr>
           <w:sz w:val="22"/>
@@ -5078,21 +3417,7 @@
           <w:sz w:val="22"/>
           <w:lang w:val="ru-RU"/>
         </w:rPr>
-        <w:t>Обычная Windows FAT флэшка, на которой могут быть другие файлы. Создайте на ней папку «efi», в которой создайте три папки - «boot», «etc», «data». В папке «etc» создайте папку «sysconfig». В папку «boot» скачайте с гитхаба «rh» файл «bootx64.ef</w:t>
-      </w:r>
-      <w:r>
-        <w:rPr>
-          <w:sz w:val="22"/>
-          <w:lang w:val="ru-RU"/>
-        </w:rPr>
-        <w:t>i</w:t>
-      </w:r>
-      <w:r>
-        <w:rPr>
-          <w:sz w:val="22"/>
-          <w:lang w:val="ru-RU"/>
-        </w:rPr>
-        <w:t>». Всё готово. На эту флэшку будут сохраняться все текущие настройки xTER. Чтобы вернуть xTER на начальные настройки, сотрите папки, указанные выше, и создайте их заново — следующая загрузка xTER будет с «заводскими» настройками. Иногда это приходится делать, если забыли записать пароль админа после его смены.</w:t>
+        <w:t>Обычная Windows FAT флэшка, на которой могут быть другие файлы. Создайте на ней папку «efi», в которой создайте три папки - «boot», «etc», «data». В папке «etc» создайте папку «sysconfig». В папку «boot» скачайте с гитхаба «rh» файл «bootx64.efi». Всё готово. На эту флэшку будут сохраняться все текущие настройки xTER. Чтобы вернуть xTER на начальные настройки, сотрите папки, указанные выше, и создайте их заново — следующая загрузка xTER будет с «заводскими» настройками. Иногда это приходится делать, если забыли записать пароль админа после его смены.</w:t>
       </w:r>
     </w:p>
     <w:p>

</xml_diff>